<commit_message>
add house info interface
</commit_message>
<xml_diff>
--- a/refFile/RAP接口文档.docx
+++ b/refFile/RAP接口文档.docx
@@ -92,7 +92,7 @@
           <w:szCs w:val="21"/>
           <w:shd w:val="clear" w:fill="FFFFFF"/>
         </w:rPr>
-        <w:t>//</w:t>
+        <w:t>//当前页面第一个元素在数据库中的行号</w:t>
       </w:r>
       <w:r>
         <w:rPr>
@@ -103,7 +103,49 @@
           <w:szCs w:val="21"/>
           <w:shd w:val="clear" w:fill="FFFFFF"/>
         </w:rPr>
-        <w:t>当前页面第一个元素在数据库中的行号</w:t>
+        <w:br w:type="textWrapping"/>
+      </w:r>
+      <w:r>
+        <w:rPr>
+          <w:rFonts w:hint="eastAsia" w:asciiTheme="minorEastAsia" w:hAnsiTheme="minorEastAsia" w:eastAsiaTheme="minorEastAsia" w:cstheme="minorEastAsia"/>
+          <w:b/>
+          <w:color w:val="000080"/>
+          <w:sz w:val="21"/>
+          <w:szCs w:val="21"/>
+          <w:shd w:val="clear" w:fill="FFFFFF"/>
+        </w:rPr>
+        <w:t xml:space="preserve">private int </w:t>
+      </w:r>
+      <w:r>
+        <w:rPr>
+          <w:rFonts w:hint="eastAsia" w:asciiTheme="minorEastAsia" w:hAnsiTheme="minorEastAsia" w:eastAsiaTheme="minorEastAsia" w:cstheme="minorEastAsia"/>
+          <w:b/>
+          <w:color w:val="660E7A"/>
+          <w:sz w:val="21"/>
+          <w:szCs w:val="21"/>
+          <w:shd w:val="clear" w:fill="FFFFFF"/>
+        </w:rPr>
+        <w:t>startRow</w:t>
+      </w:r>
+      <w:r>
+        <w:rPr>
+          <w:rFonts w:hint="eastAsia" w:asciiTheme="minorEastAsia" w:hAnsiTheme="minorEastAsia" w:eastAsiaTheme="minorEastAsia" w:cstheme="minorEastAsia"/>
+          <w:color w:val="000000"/>
+          <w:sz w:val="21"/>
+          <w:szCs w:val="21"/>
+          <w:shd w:val="clear" w:fill="FFFFFF"/>
+        </w:rPr>
+        <w:t>;</w:t>
+      </w:r>
+      <w:r>
+        <w:rPr>
+          <w:rFonts w:hint="eastAsia" w:asciiTheme="minorEastAsia" w:hAnsiTheme="minorEastAsia" w:eastAsiaTheme="minorEastAsia" w:cstheme="minorEastAsia"/>
+          <w:color w:val="000000"/>
+          <w:sz w:val="21"/>
+          <w:szCs w:val="21"/>
+          <w:shd w:val="clear" w:fill="FFFFFF"/>
+        </w:rPr>
+        <w:br w:type="textWrapping"/>
       </w:r>
       <w:r>
         <w:rPr>
@@ -114,6 +156,17 @@
           <w:szCs w:val="21"/>
           <w:shd w:val="clear" w:fill="FFFFFF"/>
         </w:rPr>
+        <w:t>//当前页面最后一个元素在数据库中的行号</w:t>
+      </w:r>
+      <w:r>
+        <w:rPr>
+          <w:rFonts w:hint="eastAsia" w:asciiTheme="minorEastAsia" w:hAnsiTheme="minorEastAsia" w:eastAsiaTheme="minorEastAsia" w:cstheme="minorEastAsia"/>
+          <w:i/>
+          <w:color w:val="808080"/>
+          <w:sz w:val="21"/>
+          <w:szCs w:val="21"/>
+          <w:shd w:val="clear" w:fill="FFFFFF"/>
+        </w:rPr>
         <w:br w:type="textWrapping"/>
       </w:r>
       <w:r>
@@ -136,7 +189,7 @@
           <w:szCs w:val="21"/>
           <w:shd w:val="clear" w:fill="FFFFFF"/>
         </w:rPr>
-        <w:t>startRow</w:t>
+        <w:t>endRow</w:t>
       </w:r>
       <w:r>
         <w:rPr>
@@ -167,7 +220,7 @@
           <w:szCs w:val="21"/>
           <w:shd w:val="clear" w:fill="FFFFFF"/>
         </w:rPr>
-        <w:t>//</w:t>
+        <w:t>//总记录数</w:t>
       </w:r>
       <w:r>
         <w:rPr>
@@ -178,7 +231,49 @@
           <w:szCs w:val="21"/>
           <w:shd w:val="clear" w:fill="FFFFFF"/>
         </w:rPr>
-        <w:t>当前页面最后一个元素在数据库中的行号</w:t>
+        <w:br w:type="textWrapping"/>
+      </w:r>
+      <w:r>
+        <w:rPr>
+          <w:rFonts w:hint="eastAsia" w:asciiTheme="minorEastAsia" w:hAnsiTheme="minorEastAsia" w:eastAsiaTheme="minorEastAsia" w:cstheme="minorEastAsia"/>
+          <w:b/>
+          <w:color w:val="000080"/>
+          <w:sz w:val="21"/>
+          <w:szCs w:val="21"/>
+          <w:shd w:val="clear" w:fill="FFFFFF"/>
+        </w:rPr>
+        <w:t xml:space="preserve">private long </w:t>
+      </w:r>
+      <w:r>
+        <w:rPr>
+          <w:rFonts w:hint="eastAsia" w:asciiTheme="minorEastAsia" w:hAnsiTheme="minorEastAsia" w:eastAsiaTheme="minorEastAsia" w:cstheme="minorEastAsia"/>
+          <w:b/>
+          <w:color w:val="660E7A"/>
+          <w:sz w:val="21"/>
+          <w:szCs w:val="21"/>
+          <w:shd w:val="clear" w:fill="FFFFFF"/>
+        </w:rPr>
+        <w:t>total</w:t>
+      </w:r>
+      <w:r>
+        <w:rPr>
+          <w:rFonts w:hint="eastAsia" w:asciiTheme="minorEastAsia" w:hAnsiTheme="minorEastAsia" w:eastAsiaTheme="minorEastAsia" w:cstheme="minorEastAsia"/>
+          <w:color w:val="000000"/>
+          <w:sz w:val="21"/>
+          <w:szCs w:val="21"/>
+          <w:shd w:val="clear" w:fill="FFFFFF"/>
+        </w:rPr>
+        <w:t>;</w:t>
+      </w:r>
+      <w:r>
+        <w:rPr>
+          <w:rFonts w:hint="eastAsia" w:asciiTheme="minorEastAsia" w:hAnsiTheme="minorEastAsia" w:eastAsiaTheme="minorEastAsia" w:cstheme="minorEastAsia"/>
+          <w:color w:val="000000"/>
+          <w:sz w:val="21"/>
+          <w:szCs w:val="21"/>
+          <w:shd w:val="clear" w:fill="FFFFFF"/>
+        </w:rPr>
+        <w:br w:type="textWrapping"/>
       </w:r>
       <w:r>
         <w:rPr>
@@ -189,6 +284,17 @@
           <w:szCs w:val="21"/>
           <w:shd w:val="clear" w:fill="FFFFFF"/>
         </w:rPr>
+        <w:t>//总页数</w:t>
+      </w:r>
+      <w:r>
+        <w:rPr>
+          <w:rFonts w:hint="eastAsia" w:asciiTheme="minorEastAsia" w:hAnsiTheme="minorEastAsia" w:eastAsiaTheme="minorEastAsia" w:cstheme="minorEastAsia"/>
+          <w:i/>
+          <w:color w:val="808080"/>
+          <w:sz w:val="21"/>
+          <w:szCs w:val="21"/>
+          <w:shd w:val="clear" w:fill="FFFFFF"/>
+        </w:rPr>
         <w:br w:type="textWrapping"/>
       </w:r>
       <w:r>
@@ -211,7 +317,7 @@
           <w:szCs w:val="21"/>
           <w:shd w:val="clear" w:fill="FFFFFF"/>
         </w:rPr>
-        <w:t>endRow</w:t>
+        <w:t>pages</w:t>
       </w:r>
       <w:r>
         <w:rPr>
@@ -242,7 +348,7 @@
           <w:szCs w:val="21"/>
           <w:shd w:val="clear" w:fill="FFFFFF"/>
         </w:rPr>
-        <w:t>//</w:t>
+        <w:t>//结果集</w:t>
       </w:r>
       <w:r>
         <w:rPr>
@@ -253,7 +359,79 @@
           <w:szCs w:val="21"/>
           <w:shd w:val="clear" w:fill="FFFFFF"/>
         </w:rPr>
-        <w:t>总记录数</w:t>
+        <w:br w:type="textWrapping"/>
+      </w:r>
+      <w:r>
+        <w:rPr>
+          <w:rFonts w:hint="eastAsia" w:asciiTheme="minorEastAsia" w:hAnsiTheme="minorEastAsia" w:eastAsiaTheme="minorEastAsia" w:cstheme="minorEastAsia"/>
+          <w:b/>
+          <w:color w:val="000080"/>
+          <w:sz w:val="21"/>
+          <w:szCs w:val="21"/>
+          <w:shd w:val="clear" w:fill="FFFFFF"/>
+        </w:rPr>
+        <w:t xml:space="preserve">private </w:t>
+      </w:r>
+      <w:r>
+        <w:rPr>
+          <w:rFonts w:hint="eastAsia" w:asciiTheme="minorEastAsia" w:hAnsiTheme="minorEastAsia" w:eastAsiaTheme="minorEastAsia" w:cstheme="minorEastAsia"/>
+          <w:color w:val="000000"/>
+          <w:sz w:val="21"/>
+          <w:szCs w:val="21"/>
+          <w:shd w:val="clear" w:fill="FFFFFF"/>
+        </w:rPr>
+        <w:t>List&lt;</w:t>
+      </w:r>
+      <w:r>
+        <w:rPr>
+          <w:rFonts w:hint="eastAsia" w:asciiTheme="minorEastAsia" w:hAnsiTheme="minorEastAsia" w:eastAsiaTheme="minorEastAsia" w:cstheme="minorEastAsia"/>
+          <w:color w:val="20999D"/>
+          <w:sz w:val="21"/>
+          <w:szCs w:val="21"/>
+          <w:shd w:val="clear" w:fill="FFFFFF"/>
+        </w:rPr>
+        <w:t>T</w:t>
+      </w:r>
+      <w:r>
+        <w:rPr>
+          <w:rFonts w:hint="eastAsia" w:asciiTheme="minorEastAsia" w:hAnsiTheme="minorEastAsia" w:eastAsiaTheme="minorEastAsia" w:cstheme="minorEastAsia"/>
+          <w:color w:val="000000"/>
+          <w:sz w:val="21"/>
+          <w:szCs w:val="21"/>
+          <w:shd w:val="clear" w:fill="FFFFFF"/>
+        </w:rPr>
+        <w:t xml:space="preserve">&gt; </w:t>
+      </w:r>
+      <w:r>
+        <w:rPr>
+          <w:rFonts w:hint="eastAsia" w:asciiTheme="minorEastAsia" w:hAnsiTheme="minorEastAsia" w:eastAsiaTheme="minorEastAsia" w:cstheme="minorEastAsia"/>
+          <w:b/>
+          <w:color w:val="660E7A"/>
+          <w:sz w:val="21"/>
+          <w:szCs w:val="21"/>
+          <w:shd w:val="clear" w:fill="FFFFFF"/>
+        </w:rPr>
+        <w:t>list</w:t>
+      </w:r>
+      <w:r>
+        <w:rPr>
+          <w:rFonts w:hint="eastAsia" w:asciiTheme="minorEastAsia" w:hAnsiTheme="minorEastAsia" w:eastAsiaTheme="minorEastAsia" w:cstheme="minorEastAsia"/>
+          <w:color w:val="000000"/>
+          <w:sz w:val="21"/>
+          <w:szCs w:val="21"/>
+          <w:shd w:val="clear" w:fill="FFFFFF"/>
+        </w:rPr>
+        <w:t>;</w:t>
+      </w:r>
+      <w:r>
+        <w:rPr>
+          <w:rFonts w:hint="eastAsia" w:asciiTheme="minorEastAsia" w:hAnsiTheme="minorEastAsia" w:eastAsiaTheme="minorEastAsia" w:cstheme="minorEastAsia"/>
+          <w:color w:val="000000"/>
+          <w:sz w:val="21"/>
+          <w:szCs w:val="21"/>
+          <w:shd w:val="clear" w:fill="FFFFFF"/>
+        </w:rPr>
+        <w:br w:type="textWrapping"/>
       </w:r>
       <w:r>
         <w:rPr>
@@ -264,6 +442,17 @@
           <w:szCs w:val="21"/>
           <w:shd w:val="clear" w:fill="FFFFFF"/>
         </w:rPr>
+        <w:t>//前一页</w:t>
+      </w:r>
+      <w:r>
+        <w:rPr>
+          <w:rFonts w:hint="eastAsia" w:asciiTheme="minorEastAsia" w:hAnsiTheme="minorEastAsia" w:eastAsiaTheme="minorEastAsia" w:cstheme="minorEastAsia"/>
+          <w:i/>
+          <w:color w:val="808080"/>
+          <w:sz w:val="21"/>
+          <w:szCs w:val="21"/>
+          <w:shd w:val="clear" w:fill="FFFFFF"/>
+        </w:rPr>
         <w:br w:type="textWrapping"/>
       </w:r>
       <w:r>
@@ -275,7 +464,7 @@
           <w:szCs w:val="21"/>
           <w:shd w:val="clear" w:fill="FFFFFF"/>
         </w:rPr>
-        <w:t xml:space="preserve">private long </w:t>
+        <w:t xml:space="preserve">private int </w:t>
       </w:r>
       <w:r>
         <w:rPr>
@@ -286,7 +475,7 @@
           <w:szCs w:val="21"/>
           <w:shd w:val="clear" w:fill="FFFFFF"/>
         </w:rPr>
-        <w:t>total</w:t>
+        <w:t>prePage</w:t>
       </w:r>
       <w:r>
         <w:rPr>
@@ -317,7 +506,7 @@
           <w:szCs w:val="21"/>
           <w:shd w:val="clear" w:fill="FFFFFF"/>
         </w:rPr>
-        <w:t>//</w:t>
+        <w:t>//下一页</w:t>
       </w:r>
       <w:r>
         <w:rPr>
@@ -328,7 +517,49 @@
           <w:szCs w:val="21"/>
           <w:shd w:val="clear" w:fill="FFFFFF"/>
         </w:rPr>
-        <w:t>总页数</w:t>
+        <w:br w:type="textWrapping"/>
+      </w:r>
+      <w:r>
+        <w:rPr>
+          <w:rFonts w:hint="eastAsia" w:asciiTheme="minorEastAsia" w:hAnsiTheme="minorEastAsia" w:eastAsiaTheme="minorEastAsia" w:cstheme="minorEastAsia"/>
+          <w:b/>
+          <w:color w:val="000080"/>
+          <w:sz w:val="21"/>
+          <w:szCs w:val="21"/>
+          <w:shd w:val="clear" w:fill="FFFFFF"/>
+        </w:rPr>
+        <w:t xml:space="preserve">private int </w:t>
+      </w:r>
+      <w:r>
+        <w:rPr>
+          <w:rFonts w:hint="eastAsia" w:asciiTheme="minorEastAsia" w:hAnsiTheme="minorEastAsia" w:eastAsiaTheme="minorEastAsia" w:cstheme="minorEastAsia"/>
+          <w:b/>
+          <w:color w:val="660E7A"/>
+          <w:sz w:val="21"/>
+          <w:szCs w:val="21"/>
+          <w:shd w:val="clear" w:fill="FFFFFF"/>
+        </w:rPr>
+        <w:t>nextPage</w:t>
+      </w:r>
+      <w:r>
+        <w:rPr>
+          <w:rFonts w:hint="eastAsia" w:asciiTheme="minorEastAsia" w:hAnsiTheme="minorEastAsia" w:eastAsiaTheme="minorEastAsia" w:cstheme="minorEastAsia"/>
+          <w:color w:val="000000"/>
+          <w:sz w:val="21"/>
+          <w:szCs w:val="21"/>
+          <w:shd w:val="clear" w:fill="FFFFFF"/>
+        </w:rPr>
+        <w:t>;</w:t>
+      </w:r>
+      <w:r>
+        <w:rPr>
+          <w:rFonts w:hint="eastAsia" w:asciiTheme="minorEastAsia" w:hAnsiTheme="minorEastAsia" w:eastAsiaTheme="minorEastAsia" w:cstheme="minorEastAsia"/>
+          <w:color w:val="000000"/>
+          <w:sz w:val="21"/>
+          <w:szCs w:val="21"/>
+          <w:shd w:val="clear" w:fill="FFFFFF"/>
+        </w:rPr>
+        <w:br w:type="textWrapping"/>
       </w:r>
       <w:r>
         <w:rPr>
@@ -339,6 +570,17 @@
           <w:szCs w:val="21"/>
           <w:shd w:val="clear" w:fill="FFFFFF"/>
         </w:rPr>
+        <w:t>//是否为第一页</w:t>
+      </w:r>
+      <w:r>
+        <w:rPr>
+          <w:rFonts w:hint="eastAsia" w:asciiTheme="minorEastAsia" w:hAnsiTheme="minorEastAsia" w:eastAsiaTheme="minorEastAsia" w:cstheme="minorEastAsia"/>
+          <w:i/>
+          <w:color w:val="808080"/>
+          <w:sz w:val="21"/>
+          <w:szCs w:val="21"/>
+          <w:shd w:val="clear" w:fill="FFFFFF"/>
+        </w:rPr>
         <w:br w:type="textWrapping"/>
       </w:r>
       <w:r>
@@ -350,7 +592,7 @@
           <w:szCs w:val="21"/>
           <w:shd w:val="clear" w:fill="FFFFFF"/>
         </w:rPr>
-        <w:t xml:space="preserve">private int </w:t>
+        <w:t xml:space="preserve">private boolean </w:t>
       </w:r>
       <w:r>
         <w:rPr>
@@ -361,7 +603,28 @@
           <w:szCs w:val="21"/>
           <w:shd w:val="clear" w:fill="FFFFFF"/>
         </w:rPr>
-        <w:t>pages</w:t>
+        <w:t xml:space="preserve">isFirstPage </w:t>
+      </w:r>
+      <w:r>
+        <w:rPr>
+          <w:rFonts w:hint="eastAsia" w:asciiTheme="minorEastAsia" w:hAnsiTheme="minorEastAsia" w:eastAsiaTheme="minorEastAsia" w:cstheme="minorEastAsia"/>
+          <w:color w:val="000000"/>
+          <w:sz w:val="21"/>
+          <w:szCs w:val="21"/>
+          <w:shd w:val="clear" w:fill="FFFFFF"/>
+        </w:rPr>
+        <w:t xml:space="preserve">= </w:t>
+      </w:r>
+      <w:r>
+        <w:rPr>
+          <w:rFonts w:hint="eastAsia" w:asciiTheme="minorEastAsia" w:hAnsiTheme="minorEastAsia" w:eastAsiaTheme="minorEastAsia" w:cstheme="minorEastAsia"/>
+          <w:b/>
+          <w:color w:val="000080"/>
+          <w:sz w:val="21"/>
+          <w:szCs w:val="21"/>
+          <w:shd w:val="clear" w:fill="FFFFFF"/>
+        </w:rPr>
+        <w:t>false</w:t>
       </w:r>
       <w:r>
         <w:rPr>
@@ -392,7 +655,7 @@
           <w:szCs w:val="21"/>
           <w:shd w:val="clear" w:fill="FFFFFF"/>
         </w:rPr>
-        <w:t>//</w:t>
+        <w:t>//是否为最后一页</w:t>
       </w:r>
       <w:r>
         <w:rPr>
@@ -403,7 +666,70 @@
           <w:szCs w:val="21"/>
           <w:shd w:val="clear" w:fill="FFFFFF"/>
         </w:rPr>
-        <w:t>结果集</w:t>
+        <w:br w:type="textWrapping"/>
+      </w:r>
+      <w:r>
+        <w:rPr>
+          <w:rFonts w:hint="eastAsia" w:asciiTheme="minorEastAsia" w:hAnsiTheme="minorEastAsia" w:eastAsiaTheme="minorEastAsia" w:cstheme="minorEastAsia"/>
+          <w:b/>
+          <w:color w:val="000080"/>
+          <w:sz w:val="21"/>
+          <w:szCs w:val="21"/>
+          <w:shd w:val="clear" w:fill="FFFFFF"/>
+        </w:rPr>
+        <w:t xml:space="preserve">private boolean </w:t>
+      </w:r>
+      <w:r>
+        <w:rPr>
+          <w:rFonts w:hint="eastAsia" w:asciiTheme="minorEastAsia" w:hAnsiTheme="minorEastAsia" w:eastAsiaTheme="minorEastAsia" w:cstheme="minorEastAsia"/>
+          <w:b/>
+          <w:color w:val="660E7A"/>
+          <w:sz w:val="21"/>
+          <w:szCs w:val="21"/>
+          <w:shd w:val="clear" w:fill="FFFFFF"/>
+        </w:rPr>
+        <w:t xml:space="preserve">isLastPage </w:t>
+      </w:r>
+      <w:r>
+        <w:rPr>
+          <w:rFonts w:hint="eastAsia" w:asciiTheme="minorEastAsia" w:hAnsiTheme="minorEastAsia" w:eastAsiaTheme="minorEastAsia" w:cstheme="minorEastAsia"/>
+          <w:color w:val="000000"/>
+          <w:sz w:val="21"/>
+          <w:szCs w:val="21"/>
+          <w:shd w:val="clear" w:fill="FFFFFF"/>
+        </w:rPr>
+        <w:t xml:space="preserve">= </w:t>
+      </w:r>
+      <w:r>
+        <w:rPr>
+          <w:rFonts w:hint="eastAsia" w:asciiTheme="minorEastAsia" w:hAnsiTheme="minorEastAsia" w:eastAsiaTheme="minorEastAsia" w:cstheme="minorEastAsia"/>
+          <w:b/>
+          <w:color w:val="000080"/>
+          <w:sz w:val="21"/>
+          <w:szCs w:val="21"/>
+          <w:shd w:val="clear" w:fill="FFFFFF"/>
+        </w:rPr>
+        <w:t>false</w:t>
+      </w:r>
+      <w:r>
+        <w:rPr>
+          <w:rFonts w:hint="eastAsia" w:asciiTheme="minorEastAsia" w:hAnsiTheme="minorEastAsia" w:eastAsiaTheme="minorEastAsia" w:cstheme="minorEastAsia"/>
+          <w:color w:val="000000"/>
+          <w:sz w:val="21"/>
+          <w:szCs w:val="21"/>
+          <w:shd w:val="clear" w:fill="FFFFFF"/>
+        </w:rPr>
+        <w:t>;</w:t>
+      </w:r>
+      <w:r>
+        <w:rPr>
+          <w:rFonts w:hint="eastAsia" w:asciiTheme="minorEastAsia" w:hAnsiTheme="minorEastAsia" w:eastAsiaTheme="minorEastAsia" w:cstheme="minorEastAsia"/>
+          <w:color w:val="000000"/>
+          <w:sz w:val="21"/>
+          <w:szCs w:val="21"/>
+          <w:shd w:val="clear" w:fill="FFFFFF"/>
+        </w:rPr>
+        <w:br w:type="textWrapping"/>
       </w:r>
       <w:r>
         <w:rPr>
@@ -414,6 +740,17 @@
           <w:szCs w:val="21"/>
           <w:shd w:val="clear" w:fill="FFFFFF"/>
         </w:rPr>
+        <w:t>//是否有前一页</w:t>
+      </w:r>
+      <w:r>
+        <w:rPr>
+          <w:rFonts w:hint="eastAsia" w:asciiTheme="minorEastAsia" w:hAnsiTheme="minorEastAsia" w:eastAsiaTheme="minorEastAsia" w:cstheme="minorEastAsia"/>
+          <w:i/>
+          <w:color w:val="808080"/>
+          <w:sz w:val="21"/>
+          <w:szCs w:val="21"/>
+          <w:shd w:val="clear" w:fill="FFFFFF"/>
+        </w:rPr>
         <w:br w:type="textWrapping"/>
       </w:r>
       <w:r>
@@ -425,37 +762,7 @@
           <w:szCs w:val="21"/>
           <w:shd w:val="clear" w:fill="FFFFFF"/>
         </w:rPr>
-        <w:t xml:space="preserve">private </w:t>
-      </w:r>
-      <w:r>
-        <w:rPr>
-          <w:rFonts w:hint="eastAsia" w:asciiTheme="minorEastAsia" w:hAnsiTheme="minorEastAsia" w:eastAsiaTheme="minorEastAsia" w:cstheme="minorEastAsia"/>
-          <w:color w:val="000000"/>
-          <w:sz w:val="21"/>
-          <w:szCs w:val="21"/>
-          <w:shd w:val="clear" w:fill="FFFFFF"/>
-        </w:rPr>
-        <w:t>List&lt;</w:t>
-      </w:r>
-      <w:r>
-        <w:rPr>
-          <w:rFonts w:hint="eastAsia" w:asciiTheme="minorEastAsia" w:hAnsiTheme="minorEastAsia" w:eastAsiaTheme="minorEastAsia" w:cstheme="minorEastAsia"/>
-          <w:color w:val="20999D"/>
-          <w:sz w:val="21"/>
-          <w:szCs w:val="21"/>
-          <w:shd w:val="clear" w:fill="FFFFFF"/>
-        </w:rPr>
-        <w:t>T</w:t>
-      </w:r>
-      <w:r>
-        <w:rPr>
-          <w:rFonts w:hint="eastAsia" w:asciiTheme="minorEastAsia" w:hAnsiTheme="minorEastAsia" w:eastAsiaTheme="minorEastAsia" w:cstheme="minorEastAsia"/>
-          <w:color w:val="000000"/>
-          <w:sz w:val="21"/>
-          <w:szCs w:val="21"/>
-          <w:shd w:val="clear" w:fill="FFFFFF"/>
-        </w:rPr>
-        <w:t xml:space="preserve">&gt; </w:t>
+        <w:t xml:space="preserve">private boolean </w:t>
       </w:r>
       <w:r>
         <w:rPr>
@@ -466,7 +773,28 @@
           <w:szCs w:val="21"/>
           <w:shd w:val="clear" w:fill="FFFFFF"/>
         </w:rPr>
-        <w:t>list</w:t>
+        <w:t xml:space="preserve">hasPreviousPage </w:t>
+      </w:r>
+      <w:r>
+        <w:rPr>
+          <w:rFonts w:hint="eastAsia" w:asciiTheme="minorEastAsia" w:hAnsiTheme="minorEastAsia" w:eastAsiaTheme="minorEastAsia" w:cstheme="minorEastAsia"/>
+          <w:color w:val="000000"/>
+          <w:sz w:val="21"/>
+          <w:szCs w:val="21"/>
+          <w:shd w:val="clear" w:fill="FFFFFF"/>
+        </w:rPr>
+        <w:t xml:space="preserve">= </w:t>
+      </w:r>
+      <w:r>
+        <w:rPr>
+          <w:rFonts w:hint="eastAsia" w:asciiTheme="minorEastAsia" w:hAnsiTheme="minorEastAsia" w:eastAsiaTheme="minorEastAsia" w:cstheme="minorEastAsia"/>
+          <w:b/>
+          <w:color w:val="000080"/>
+          <w:sz w:val="21"/>
+          <w:szCs w:val="21"/>
+          <w:shd w:val="clear" w:fill="FFFFFF"/>
+        </w:rPr>
+        <w:t>false</w:t>
       </w:r>
       <w:r>
         <w:rPr>
@@ -497,7 +825,7 @@
           <w:szCs w:val="21"/>
           <w:shd w:val="clear" w:fill="FFFFFF"/>
         </w:rPr>
-        <w:t>//</w:t>
+        <w:t>//是否有下一页</w:t>
       </w:r>
       <w:r>
         <w:rPr>
@@ -508,7 +836,70 @@
           <w:szCs w:val="21"/>
           <w:shd w:val="clear" w:fill="FFFFFF"/>
         </w:rPr>
-        <w:t>前一页</w:t>
+        <w:br w:type="textWrapping"/>
+      </w:r>
+      <w:r>
+        <w:rPr>
+          <w:rFonts w:hint="eastAsia" w:asciiTheme="minorEastAsia" w:hAnsiTheme="minorEastAsia" w:eastAsiaTheme="minorEastAsia" w:cstheme="minorEastAsia"/>
+          <w:b/>
+          <w:color w:val="000080"/>
+          <w:sz w:val="21"/>
+          <w:szCs w:val="21"/>
+          <w:shd w:val="clear" w:fill="FFFFFF"/>
+        </w:rPr>
+        <w:t xml:space="preserve">private boolean </w:t>
+      </w:r>
+      <w:r>
+        <w:rPr>
+          <w:rFonts w:hint="eastAsia" w:asciiTheme="minorEastAsia" w:hAnsiTheme="minorEastAsia" w:eastAsiaTheme="minorEastAsia" w:cstheme="minorEastAsia"/>
+          <w:b/>
+          <w:color w:val="660E7A"/>
+          <w:sz w:val="21"/>
+          <w:szCs w:val="21"/>
+          <w:shd w:val="clear" w:fill="FFFFFF"/>
+        </w:rPr>
+        <w:t xml:space="preserve">hasNextPage </w:t>
+      </w:r>
+      <w:r>
+        <w:rPr>
+          <w:rFonts w:hint="eastAsia" w:asciiTheme="minorEastAsia" w:hAnsiTheme="minorEastAsia" w:eastAsiaTheme="minorEastAsia" w:cstheme="minorEastAsia"/>
+          <w:color w:val="000000"/>
+          <w:sz w:val="21"/>
+          <w:szCs w:val="21"/>
+          <w:shd w:val="clear" w:fill="FFFFFF"/>
+        </w:rPr>
+        <w:t xml:space="preserve">= </w:t>
+      </w:r>
+      <w:r>
+        <w:rPr>
+          <w:rFonts w:hint="eastAsia" w:asciiTheme="minorEastAsia" w:hAnsiTheme="minorEastAsia" w:eastAsiaTheme="minorEastAsia" w:cstheme="minorEastAsia"/>
+          <w:b/>
+          <w:color w:val="000080"/>
+          <w:sz w:val="21"/>
+          <w:szCs w:val="21"/>
+          <w:shd w:val="clear" w:fill="FFFFFF"/>
+        </w:rPr>
+        <w:t>false</w:t>
+      </w:r>
+      <w:r>
+        <w:rPr>
+          <w:rFonts w:hint="eastAsia" w:asciiTheme="minorEastAsia" w:hAnsiTheme="minorEastAsia" w:eastAsiaTheme="minorEastAsia" w:cstheme="minorEastAsia"/>
+          <w:color w:val="000000"/>
+          <w:sz w:val="21"/>
+          <w:szCs w:val="21"/>
+          <w:shd w:val="clear" w:fill="FFFFFF"/>
+        </w:rPr>
+        <w:t>;</w:t>
+      </w:r>
+      <w:r>
+        <w:rPr>
+          <w:rFonts w:hint="eastAsia" w:asciiTheme="minorEastAsia" w:hAnsiTheme="minorEastAsia" w:eastAsiaTheme="minorEastAsia" w:cstheme="minorEastAsia"/>
+          <w:color w:val="000000"/>
+          <w:sz w:val="21"/>
+          <w:szCs w:val="21"/>
+          <w:shd w:val="clear" w:fill="FFFFFF"/>
+        </w:rPr>
+        <w:br w:type="textWrapping"/>
       </w:r>
       <w:r>
         <w:rPr>
@@ -519,6 +910,17 @@
           <w:szCs w:val="21"/>
           <w:shd w:val="clear" w:fill="FFFFFF"/>
         </w:rPr>
+        <w:t>//导航页码数</w:t>
+      </w:r>
+      <w:r>
+        <w:rPr>
+          <w:rFonts w:hint="eastAsia" w:asciiTheme="minorEastAsia" w:hAnsiTheme="minorEastAsia" w:eastAsiaTheme="minorEastAsia" w:cstheme="minorEastAsia"/>
+          <w:i/>
+          <w:color w:val="808080"/>
+          <w:sz w:val="21"/>
+          <w:szCs w:val="21"/>
+          <w:shd w:val="clear" w:fill="FFFFFF"/>
+        </w:rPr>
         <w:br w:type="textWrapping"/>
       </w:r>
       <w:r>
@@ -541,7 +943,7 @@
           <w:szCs w:val="21"/>
           <w:shd w:val="clear" w:fill="FFFFFF"/>
         </w:rPr>
-        <w:t>prePage</w:t>
+        <w:t>navigatePages</w:t>
       </w:r>
       <w:r>
         <w:rPr>
@@ -572,7 +974,7 @@
           <w:szCs w:val="21"/>
           <w:shd w:val="clear" w:fill="FFFFFF"/>
         </w:rPr>
-        <w:t>//</w:t>
+        <w:t>//所有导航页号</w:t>
       </w:r>
       <w:r>
         <w:rPr>
@@ -583,7 +985,59 @@
           <w:szCs w:val="21"/>
           <w:shd w:val="clear" w:fill="FFFFFF"/>
         </w:rPr>
-        <w:t>下一页</w:t>
+        <w:br w:type="textWrapping"/>
+      </w:r>
+      <w:r>
+        <w:rPr>
+          <w:rFonts w:hint="eastAsia" w:asciiTheme="minorEastAsia" w:hAnsiTheme="minorEastAsia" w:eastAsiaTheme="minorEastAsia" w:cstheme="minorEastAsia"/>
+          <w:b/>
+          <w:color w:val="000080"/>
+          <w:sz w:val="21"/>
+          <w:szCs w:val="21"/>
+          <w:shd w:val="clear" w:fill="FFFFFF"/>
+        </w:rPr>
+        <w:t>private int</w:t>
+      </w:r>
+      <w:r>
+        <w:rPr>
+          <w:rFonts w:hint="eastAsia" w:asciiTheme="minorEastAsia" w:hAnsiTheme="minorEastAsia" w:eastAsiaTheme="minorEastAsia" w:cstheme="minorEastAsia"/>
+          <w:color w:val="000000"/>
+          <w:sz w:val="21"/>
+          <w:szCs w:val="21"/>
+          <w:shd w:val="clear" w:fill="FFFFFF"/>
+        </w:rPr>
+        <w:t xml:space="preserve">[] </w:t>
+      </w:r>
+      <w:r>
+        <w:rPr>
+          <w:rFonts w:hint="eastAsia" w:asciiTheme="minorEastAsia" w:hAnsiTheme="minorEastAsia" w:eastAsiaTheme="minorEastAsia" w:cstheme="minorEastAsia"/>
+          <w:b/>
+          <w:color w:val="660E7A"/>
+          <w:sz w:val="21"/>
+          <w:szCs w:val="21"/>
+          <w:shd w:val="clear" w:fill="FFFFFF"/>
+        </w:rPr>
+        <w:t>navigatepageNums</w:t>
+      </w:r>
+      <w:r>
+        <w:rPr>
+          <w:rFonts w:hint="eastAsia" w:asciiTheme="minorEastAsia" w:hAnsiTheme="minorEastAsia" w:eastAsiaTheme="minorEastAsia" w:cstheme="minorEastAsia"/>
+          <w:color w:val="000000"/>
+          <w:sz w:val="21"/>
+          <w:szCs w:val="21"/>
+          <w:shd w:val="clear" w:fill="FFFFFF"/>
+        </w:rPr>
+        <w:t>;</w:t>
+      </w:r>
+      <w:r>
+        <w:rPr>
+          <w:rFonts w:hint="eastAsia" w:asciiTheme="minorEastAsia" w:hAnsiTheme="minorEastAsia" w:eastAsiaTheme="minorEastAsia" w:cstheme="minorEastAsia"/>
+          <w:color w:val="000000"/>
+          <w:sz w:val="21"/>
+          <w:szCs w:val="21"/>
+          <w:shd w:val="clear" w:fill="FFFFFF"/>
+        </w:rPr>
+        <w:br w:type="textWrapping"/>
       </w:r>
       <w:r>
         <w:rPr>
@@ -594,6 +1048,17 @@
           <w:szCs w:val="21"/>
           <w:shd w:val="clear" w:fill="FFFFFF"/>
         </w:rPr>
+        <w:t>//导航条上的第一页</w:t>
+      </w:r>
+      <w:r>
+        <w:rPr>
+          <w:rFonts w:hint="eastAsia" w:asciiTheme="minorEastAsia" w:hAnsiTheme="minorEastAsia" w:eastAsiaTheme="minorEastAsia" w:cstheme="minorEastAsia"/>
+          <w:i/>
+          <w:color w:val="808080"/>
+          <w:sz w:val="21"/>
+          <w:szCs w:val="21"/>
+          <w:shd w:val="clear" w:fill="FFFFFF"/>
+        </w:rPr>
         <w:br w:type="textWrapping"/>
       </w:r>
       <w:r>
@@ -616,7 +1081,7 @@
           <w:szCs w:val="21"/>
           <w:shd w:val="clear" w:fill="FFFFFF"/>
         </w:rPr>
-        <w:t>nextPage</w:t>
+        <w:t>navigateFirstPage</w:t>
       </w:r>
       <w:r>
         <w:rPr>
@@ -647,7 +1112,7 @@
           <w:szCs w:val="21"/>
           <w:shd w:val="clear" w:fill="FFFFFF"/>
         </w:rPr>
-        <w:t>//</w:t>
+        <w:t>//导航条上的最后一页</w:t>
       </w:r>
       <w:r>
         <w:rPr>
@@ -658,17 +1123,6 @@
           <w:szCs w:val="21"/>
           <w:shd w:val="clear" w:fill="FFFFFF"/>
         </w:rPr>
-        <w:t>是否为第一页</w:t>
-      </w:r>
-      <w:r>
-        <w:rPr>
-          <w:rFonts w:hint="eastAsia" w:asciiTheme="minorEastAsia" w:hAnsiTheme="minorEastAsia" w:eastAsiaTheme="minorEastAsia" w:cstheme="minorEastAsia"/>
-          <w:i/>
-          <w:color w:val="808080"/>
-          <w:sz w:val="21"/>
-          <w:szCs w:val="21"/>
-          <w:shd w:val="clear" w:fill="FFFFFF"/>
-        </w:rPr>
         <w:br w:type="textWrapping"/>
       </w:r>
       <w:r>
@@ -680,7 +1134,7 @@
           <w:szCs w:val="21"/>
           <w:shd w:val="clear" w:fill="FFFFFF"/>
         </w:rPr>
-        <w:t xml:space="preserve">private boolean </w:t>
+        <w:t xml:space="preserve">private int </w:t>
       </w:r>
       <w:r>
         <w:rPr>
@@ -691,625 +1145,6 @@
           <w:szCs w:val="21"/>
           <w:shd w:val="clear" w:fill="FFFFFF"/>
         </w:rPr>
-        <w:t xml:space="preserve">isFirstPage </w:t>
-      </w:r>
-      <w:r>
-        <w:rPr>
-          <w:rFonts w:hint="eastAsia" w:asciiTheme="minorEastAsia" w:hAnsiTheme="minorEastAsia" w:eastAsiaTheme="minorEastAsia" w:cstheme="minorEastAsia"/>
-          <w:color w:val="000000"/>
-          <w:sz w:val="21"/>
-          <w:szCs w:val="21"/>
-          <w:shd w:val="clear" w:fill="FFFFFF"/>
-        </w:rPr>
-        <w:t xml:space="preserve">= </w:t>
-      </w:r>
-      <w:r>
-        <w:rPr>
-          <w:rFonts w:hint="eastAsia" w:asciiTheme="minorEastAsia" w:hAnsiTheme="minorEastAsia" w:eastAsiaTheme="minorEastAsia" w:cstheme="minorEastAsia"/>
-          <w:b/>
-          <w:color w:val="000080"/>
-          <w:sz w:val="21"/>
-          <w:szCs w:val="21"/>
-          <w:shd w:val="clear" w:fill="FFFFFF"/>
-        </w:rPr>
-        <w:t>false</w:t>
-      </w:r>
-      <w:r>
-        <w:rPr>
-          <w:rFonts w:hint="eastAsia" w:asciiTheme="minorEastAsia" w:hAnsiTheme="minorEastAsia" w:eastAsiaTheme="minorEastAsia" w:cstheme="minorEastAsia"/>
-          <w:color w:val="000000"/>
-          <w:sz w:val="21"/>
-          <w:szCs w:val="21"/>
-          <w:shd w:val="clear" w:fill="FFFFFF"/>
-        </w:rPr>
-        <w:t>;</w:t>
-      </w:r>
-      <w:r>
-        <w:rPr>
-          <w:rFonts w:hint="eastAsia" w:asciiTheme="minorEastAsia" w:hAnsiTheme="minorEastAsia" w:eastAsiaTheme="minorEastAsia" w:cstheme="minorEastAsia"/>
-          <w:color w:val="000000"/>
-          <w:sz w:val="21"/>
-          <w:szCs w:val="21"/>
-          <w:shd w:val="clear" w:fill="FFFFFF"/>
-        </w:rPr>
-        <w:br w:type="textWrapping"/>
-      </w:r>
-      <w:r>
-        <w:rPr>
-          <w:rFonts w:hint="eastAsia" w:asciiTheme="minorEastAsia" w:hAnsiTheme="minorEastAsia" w:eastAsiaTheme="minorEastAsia" w:cstheme="minorEastAsia"/>
-          <w:i/>
-          <w:color w:val="808080"/>
-          <w:sz w:val="21"/>
-          <w:szCs w:val="21"/>
-          <w:shd w:val="clear" w:fill="FFFFFF"/>
-        </w:rPr>
-        <w:t>//</w:t>
-      </w:r>
-      <w:r>
-        <w:rPr>
-          <w:rFonts w:hint="eastAsia" w:asciiTheme="minorEastAsia" w:hAnsiTheme="minorEastAsia" w:eastAsiaTheme="minorEastAsia" w:cstheme="minorEastAsia"/>
-          <w:i/>
-          <w:color w:val="808080"/>
-          <w:sz w:val="21"/>
-          <w:szCs w:val="21"/>
-          <w:shd w:val="clear" w:fill="FFFFFF"/>
-        </w:rPr>
-        <w:t>是否为最后一页</w:t>
-      </w:r>
-      <w:r>
-        <w:rPr>
-          <w:rFonts w:hint="eastAsia" w:asciiTheme="minorEastAsia" w:hAnsiTheme="minorEastAsia" w:eastAsiaTheme="minorEastAsia" w:cstheme="minorEastAsia"/>
-          <w:i/>
-          <w:color w:val="808080"/>
-          <w:sz w:val="21"/>
-          <w:szCs w:val="21"/>
-          <w:shd w:val="clear" w:fill="FFFFFF"/>
-        </w:rPr>
-        <w:br w:type="textWrapping"/>
-      </w:r>
-      <w:r>
-        <w:rPr>
-          <w:rFonts w:hint="eastAsia" w:asciiTheme="minorEastAsia" w:hAnsiTheme="minorEastAsia" w:eastAsiaTheme="minorEastAsia" w:cstheme="minorEastAsia"/>
-          <w:b/>
-          <w:color w:val="000080"/>
-          <w:sz w:val="21"/>
-          <w:szCs w:val="21"/>
-          <w:shd w:val="clear" w:fill="FFFFFF"/>
-        </w:rPr>
-        <w:t xml:space="preserve">private boolean </w:t>
-      </w:r>
-      <w:r>
-        <w:rPr>
-          <w:rFonts w:hint="eastAsia" w:asciiTheme="minorEastAsia" w:hAnsiTheme="minorEastAsia" w:eastAsiaTheme="minorEastAsia" w:cstheme="minorEastAsia"/>
-          <w:b/>
-          <w:color w:val="660E7A"/>
-          <w:sz w:val="21"/>
-          <w:szCs w:val="21"/>
-          <w:shd w:val="clear" w:fill="FFFFFF"/>
-        </w:rPr>
-        <w:t xml:space="preserve">isLastPage </w:t>
-      </w:r>
-      <w:r>
-        <w:rPr>
-          <w:rFonts w:hint="eastAsia" w:asciiTheme="minorEastAsia" w:hAnsiTheme="minorEastAsia" w:eastAsiaTheme="minorEastAsia" w:cstheme="minorEastAsia"/>
-          <w:color w:val="000000"/>
-          <w:sz w:val="21"/>
-          <w:szCs w:val="21"/>
-          <w:shd w:val="clear" w:fill="FFFFFF"/>
-        </w:rPr>
-        <w:t xml:space="preserve">= </w:t>
-      </w:r>
-      <w:r>
-        <w:rPr>
-          <w:rFonts w:hint="eastAsia" w:asciiTheme="minorEastAsia" w:hAnsiTheme="minorEastAsia" w:eastAsiaTheme="minorEastAsia" w:cstheme="minorEastAsia"/>
-          <w:b/>
-          <w:color w:val="000080"/>
-          <w:sz w:val="21"/>
-          <w:szCs w:val="21"/>
-          <w:shd w:val="clear" w:fill="FFFFFF"/>
-        </w:rPr>
-        <w:t>false</w:t>
-      </w:r>
-      <w:r>
-        <w:rPr>
-          <w:rFonts w:hint="eastAsia" w:asciiTheme="minorEastAsia" w:hAnsiTheme="minorEastAsia" w:eastAsiaTheme="minorEastAsia" w:cstheme="minorEastAsia"/>
-          <w:color w:val="000000"/>
-          <w:sz w:val="21"/>
-          <w:szCs w:val="21"/>
-          <w:shd w:val="clear" w:fill="FFFFFF"/>
-        </w:rPr>
-        <w:t>;</w:t>
-      </w:r>
-      <w:r>
-        <w:rPr>
-          <w:rFonts w:hint="eastAsia" w:asciiTheme="minorEastAsia" w:hAnsiTheme="minorEastAsia" w:eastAsiaTheme="minorEastAsia" w:cstheme="minorEastAsia"/>
-          <w:color w:val="000000"/>
-          <w:sz w:val="21"/>
-          <w:szCs w:val="21"/>
-          <w:shd w:val="clear" w:fill="FFFFFF"/>
-        </w:rPr>
-        <w:br w:type="textWrapping"/>
-      </w:r>
-      <w:r>
-        <w:rPr>
-          <w:rFonts w:hint="eastAsia" w:asciiTheme="minorEastAsia" w:hAnsiTheme="minorEastAsia" w:eastAsiaTheme="minorEastAsia" w:cstheme="minorEastAsia"/>
-          <w:i/>
-          <w:color w:val="808080"/>
-          <w:sz w:val="21"/>
-          <w:szCs w:val="21"/>
-          <w:shd w:val="clear" w:fill="FFFFFF"/>
-        </w:rPr>
-        <w:t>//</w:t>
-      </w:r>
-      <w:r>
-        <w:rPr>
-          <w:rFonts w:hint="eastAsia" w:asciiTheme="minorEastAsia" w:hAnsiTheme="minorEastAsia" w:eastAsiaTheme="minorEastAsia" w:cstheme="minorEastAsia"/>
-          <w:i/>
-          <w:color w:val="808080"/>
-          <w:sz w:val="21"/>
-          <w:szCs w:val="21"/>
-          <w:shd w:val="clear" w:fill="FFFFFF"/>
-        </w:rPr>
-        <w:t>是否有前一页</w:t>
-      </w:r>
-      <w:r>
-        <w:rPr>
-          <w:rFonts w:hint="eastAsia" w:asciiTheme="minorEastAsia" w:hAnsiTheme="minorEastAsia" w:eastAsiaTheme="minorEastAsia" w:cstheme="minorEastAsia"/>
-          <w:i/>
-          <w:color w:val="808080"/>
-          <w:sz w:val="21"/>
-          <w:szCs w:val="21"/>
-          <w:shd w:val="clear" w:fill="FFFFFF"/>
-        </w:rPr>
-        <w:br w:type="textWrapping"/>
-      </w:r>
-      <w:r>
-        <w:rPr>
-          <w:rFonts w:hint="eastAsia" w:asciiTheme="minorEastAsia" w:hAnsiTheme="minorEastAsia" w:eastAsiaTheme="minorEastAsia" w:cstheme="minorEastAsia"/>
-          <w:b/>
-          <w:color w:val="000080"/>
-          <w:sz w:val="21"/>
-          <w:szCs w:val="21"/>
-          <w:shd w:val="clear" w:fill="FFFFFF"/>
-        </w:rPr>
-        <w:t xml:space="preserve">private boolean </w:t>
-      </w:r>
-      <w:r>
-        <w:rPr>
-          <w:rFonts w:hint="eastAsia" w:asciiTheme="minorEastAsia" w:hAnsiTheme="minorEastAsia" w:eastAsiaTheme="minorEastAsia" w:cstheme="minorEastAsia"/>
-          <w:b/>
-          <w:color w:val="660E7A"/>
-          <w:sz w:val="21"/>
-          <w:szCs w:val="21"/>
-          <w:shd w:val="clear" w:fill="FFFFFF"/>
-        </w:rPr>
-        <w:t xml:space="preserve">hasPreviousPage </w:t>
-      </w:r>
-      <w:r>
-        <w:rPr>
-          <w:rFonts w:hint="eastAsia" w:asciiTheme="minorEastAsia" w:hAnsiTheme="minorEastAsia" w:eastAsiaTheme="minorEastAsia" w:cstheme="minorEastAsia"/>
-          <w:color w:val="000000"/>
-          <w:sz w:val="21"/>
-          <w:szCs w:val="21"/>
-          <w:shd w:val="clear" w:fill="FFFFFF"/>
-        </w:rPr>
-        <w:t xml:space="preserve">= </w:t>
-      </w:r>
-      <w:r>
-        <w:rPr>
-          <w:rFonts w:hint="eastAsia" w:asciiTheme="minorEastAsia" w:hAnsiTheme="minorEastAsia" w:eastAsiaTheme="minorEastAsia" w:cstheme="minorEastAsia"/>
-          <w:b/>
-          <w:color w:val="000080"/>
-          <w:sz w:val="21"/>
-          <w:szCs w:val="21"/>
-          <w:shd w:val="clear" w:fill="FFFFFF"/>
-        </w:rPr>
-        <w:t>false</w:t>
-      </w:r>
-      <w:r>
-        <w:rPr>
-          <w:rFonts w:hint="eastAsia" w:asciiTheme="minorEastAsia" w:hAnsiTheme="minorEastAsia" w:eastAsiaTheme="minorEastAsia" w:cstheme="minorEastAsia"/>
-          <w:color w:val="000000"/>
-          <w:sz w:val="21"/>
-          <w:szCs w:val="21"/>
-          <w:shd w:val="clear" w:fill="FFFFFF"/>
-        </w:rPr>
-        <w:t>;</w:t>
-      </w:r>
-      <w:r>
-        <w:rPr>
-          <w:rFonts w:hint="eastAsia" w:asciiTheme="minorEastAsia" w:hAnsiTheme="minorEastAsia" w:eastAsiaTheme="minorEastAsia" w:cstheme="minorEastAsia"/>
-          <w:color w:val="000000"/>
-          <w:sz w:val="21"/>
-          <w:szCs w:val="21"/>
-          <w:shd w:val="clear" w:fill="FFFFFF"/>
-        </w:rPr>
-        <w:br w:type="textWrapping"/>
-      </w:r>
-      <w:r>
-        <w:rPr>
-          <w:rFonts w:hint="eastAsia" w:asciiTheme="minorEastAsia" w:hAnsiTheme="minorEastAsia" w:eastAsiaTheme="minorEastAsia" w:cstheme="minorEastAsia"/>
-          <w:i/>
-          <w:color w:val="808080"/>
-          <w:sz w:val="21"/>
-          <w:szCs w:val="21"/>
-          <w:shd w:val="clear" w:fill="FFFFFF"/>
-        </w:rPr>
-        <w:t>//</w:t>
-      </w:r>
-      <w:r>
-        <w:rPr>
-          <w:rFonts w:hint="eastAsia" w:asciiTheme="minorEastAsia" w:hAnsiTheme="minorEastAsia" w:eastAsiaTheme="minorEastAsia" w:cstheme="minorEastAsia"/>
-          <w:i/>
-          <w:color w:val="808080"/>
-          <w:sz w:val="21"/>
-          <w:szCs w:val="21"/>
-          <w:shd w:val="clear" w:fill="FFFFFF"/>
-        </w:rPr>
-        <w:t>是否有下一页</w:t>
-      </w:r>
-      <w:r>
-        <w:rPr>
-          <w:rFonts w:hint="eastAsia" w:asciiTheme="minorEastAsia" w:hAnsiTheme="minorEastAsia" w:eastAsiaTheme="minorEastAsia" w:cstheme="minorEastAsia"/>
-          <w:i/>
-          <w:color w:val="808080"/>
-          <w:sz w:val="21"/>
-          <w:szCs w:val="21"/>
-          <w:shd w:val="clear" w:fill="FFFFFF"/>
-        </w:rPr>
-        <w:br w:type="textWrapping"/>
-      </w:r>
-      <w:r>
-        <w:rPr>
-          <w:rFonts w:hint="eastAsia" w:asciiTheme="minorEastAsia" w:hAnsiTheme="minorEastAsia" w:eastAsiaTheme="minorEastAsia" w:cstheme="minorEastAsia"/>
-          <w:b/>
-          <w:color w:val="000080"/>
-          <w:sz w:val="21"/>
-          <w:szCs w:val="21"/>
-          <w:shd w:val="clear" w:fill="FFFFFF"/>
-        </w:rPr>
-        <w:t xml:space="preserve">private boolean </w:t>
-      </w:r>
-      <w:r>
-        <w:rPr>
-          <w:rFonts w:hint="eastAsia" w:asciiTheme="minorEastAsia" w:hAnsiTheme="minorEastAsia" w:eastAsiaTheme="minorEastAsia" w:cstheme="minorEastAsia"/>
-          <w:b/>
-          <w:color w:val="660E7A"/>
-          <w:sz w:val="21"/>
-          <w:szCs w:val="21"/>
-          <w:shd w:val="clear" w:fill="FFFFFF"/>
-        </w:rPr>
-        <w:t xml:space="preserve">hasNextPage </w:t>
-      </w:r>
-      <w:r>
-        <w:rPr>
-          <w:rFonts w:hint="eastAsia" w:asciiTheme="minorEastAsia" w:hAnsiTheme="minorEastAsia" w:eastAsiaTheme="minorEastAsia" w:cstheme="minorEastAsia"/>
-          <w:color w:val="000000"/>
-          <w:sz w:val="21"/>
-          <w:szCs w:val="21"/>
-          <w:shd w:val="clear" w:fill="FFFFFF"/>
-        </w:rPr>
-        <w:t xml:space="preserve">= </w:t>
-      </w:r>
-      <w:r>
-        <w:rPr>
-          <w:rFonts w:hint="eastAsia" w:asciiTheme="minorEastAsia" w:hAnsiTheme="minorEastAsia" w:eastAsiaTheme="minorEastAsia" w:cstheme="minorEastAsia"/>
-          <w:b/>
-          <w:color w:val="000080"/>
-          <w:sz w:val="21"/>
-          <w:szCs w:val="21"/>
-          <w:shd w:val="clear" w:fill="FFFFFF"/>
-        </w:rPr>
-        <w:t>false</w:t>
-      </w:r>
-      <w:r>
-        <w:rPr>
-          <w:rFonts w:hint="eastAsia" w:asciiTheme="minorEastAsia" w:hAnsiTheme="minorEastAsia" w:eastAsiaTheme="minorEastAsia" w:cstheme="minorEastAsia"/>
-          <w:color w:val="000000"/>
-          <w:sz w:val="21"/>
-          <w:szCs w:val="21"/>
-          <w:shd w:val="clear" w:fill="FFFFFF"/>
-        </w:rPr>
-        <w:t>;</w:t>
-      </w:r>
-      <w:r>
-        <w:rPr>
-          <w:rFonts w:hint="eastAsia" w:asciiTheme="minorEastAsia" w:hAnsiTheme="minorEastAsia" w:eastAsiaTheme="minorEastAsia" w:cstheme="minorEastAsia"/>
-          <w:color w:val="000000"/>
-          <w:sz w:val="21"/>
-          <w:szCs w:val="21"/>
-          <w:shd w:val="clear" w:fill="FFFFFF"/>
-        </w:rPr>
-        <w:br w:type="textWrapping"/>
-      </w:r>
-      <w:r>
-        <w:rPr>
-          <w:rFonts w:hint="eastAsia" w:asciiTheme="minorEastAsia" w:hAnsiTheme="minorEastAsia" w:eastAsiaTheme="minorEastAsia" w:cstheme="minorEastAsia"/>
-          <w:i/>
-          <w:color w:val="808080"/>
-          <w:sz w:val="21"/>
-          <w:szCs w:val="21"/>
-          <w:shd w:val="clear" w:fill="FFFFFF"/>
-        </w:rPr>
-        <w:t>//</w:t>
-      </w:r>
-      <w:r>
-        <w:rPr>
-          <w:rFonts w:hint="eastAsia" w:asciiTheme="minorEastAsia" w:hAnsiTheme="minorEastAsia" w:eastAsiaTheme="minorEastAsia" w:cstheme="minorEastAsia"/>
-          <w:i/>
-          <w:color w:val="808080"/>
-          <w:sz w:val="21"/>
-          <w:szCs w:val="21"/>
-          <w:shd w:val="clear" w:fill="FFFFFF"/>
-        </w:rPr>
-        <w:t>导航页码数</w:t>
-      </w:r>
-      <w:r>
-        <w:rPr>
-          <w:rFonts w:hint="eastAsia" w:asciiTheme="minorEastAsia" w:hAnsiTheme="minorEastAsia" w:eastAsiaTheme="minorEastAsia" w:cstheme="minorEastAsia"/>
-          <w:i/>
-          <w:color w:val="808080"/>
-          <w:sz w:val="21"/>
-          <w:szCs w:val="21"/>
-          <w:shd w:val="clear" w:fill="FFFFFF"/>
-        </w:rPr>
-        <w:br w:type="textWrapping"/>
-      </w:r>
-      <w:r>
-        <w:rPr>
-          <w:rFonts w:hint="eastAsia" w:asciiTheme="minorEastAsia" w:hAnsiTheme="minorEastAsia" w:eastAsiaTheme="minorEastAsia" w:cstheme="minorEastAsia"/>
-          <w:b/>
-          <w:color w:val="000080"/>
-          <w:sz w:val="21"/>
-          <w:szCs w:val="21"/>
-          <w:shd w:val="clear" w:fill="FFFFFF"/>
-        </w:rPr>
-        <w:t xml:space="preserve">private int </w:t>
-      </w:r>
-      <w:r>
-        <w:rPr>
-          <w:rFonts w:hint="eastAsia" w:asciiTheme="minorEastAsia" w:hAnsiTheme="minorEastAsia" w:eastAsiaTheme="minorEastAsia" w:cstheme="minorEastAsia"/>
-          <w:b/>
-          <w:color w:val="660E7A"/>
-          <w:sz w:val="21"/>
-          <w:szCs w:val="21"/>
-          <w:shd w:val="clear" w:fill="FFFFFF"/>
-        </w:rPr>
-        <w:t>navigatePages</w:t>
-      </w:r>
-      <w:r>
-        <w:rPr>
-          <w:rFonts w:hint="eastAsia" w:asciiTheme="minorEastAsia" w:hAnsiTheme="minorEastAsia" w:eastAsiaTheme="minorEastAsia" w:cstheme="minorEastAsia"/>
-          <w:color w:val="000000"/>
-          <w:sz w:val="21"/>
-          <w:szCs w:val="21"/>
-          <w:shd w:val="clear" w:fill="FFFFFF"/>
-        </w:rPr>
-        <w:t>;</w:t>
-      </w:r>
-      <w:r>
-        <w:rPr>
-          <w:rFonts w:hint="eastAsia" w:asciiTheme="minorEastAsia" w:hAnsiTheme="minorEastAsia" w:eastAsiaTheme="minorEastAsia" w:cstheme="minorEastAsia"/>
-          <w:color w:val="000000"/>
-          <w:sz w:val="21"/>
-          <w:szCs w:val="21"/>
-          <w:shd w:val="clear" w:fill="FFFFFF"/>
-        </w:rPr>
-        <w:br w:type="textWrapping"/>
-      </w:r>
-      <w:r>
-        <w:rPr>
-          <w:rFonts w:hint="eastAsia" w:asciiTheme="minorEastAsia" w:hAnsiTheme="minorEastAsia" w:eastAsiaTheme="minorEastAsia" w:cstheme="minorEastAsia"/>
-          <w:i/>
-          <w:color w:val="808080"/>
-          <w:sz w:val="21"/>
-          <w:szCs w:val="21"/>
-          <w:shd w:val="clear" w:fill="FFFFFF"/>
-        </w:rPr>
-        <w:t>//</w:t>
-      </w:r>
-      <w:r>
-        <w:rPr>
-          <w:rFonts w:hint="eastAsia" w:asciiTheme="minorEastAsia" w:hAnsiTheme="minorEastAsia" w:eastAsiaTheme="minorEastAsia" w:cstheme="minorEastAsia"/>
-          <w:i/>
-          <w:color w:val="808080"/>
-          <w:sz w:val="21"/>
-          <w:szCs w:val="21"/>
-          <w:shd w:val="clear" w:fill="FFFFFF"/>
-        </w:rPr>
-        <w:t>所有导航页号</w:t>
-      </w:r>
-      <w:r>
-        <w:rPr>
-          <w:rFonts w:hint="eastAsia" w:asciiTheme="minorEastAsia" w:hAnsiTheme="minorEastAsia" w:eastAsiaTheme="minorEastAsia" w:cstheme="minorEastAsia"/>
-          <w:i/>
-          <w:color w:val="808080"/>
-          <w:sz w:val="21"/>
-          <w:szCs w:val="21"/>
-          <w:shd w:val="clear" w:fill="FFFFFF"/>
-        </w:rPr>
-        <w:br w:type="textWrapping"/>
-      </w:r>
-      <w:r>
-        <w:rPr>
-          <w:rFonts w:hint="eastAsia" w:asciiTheme="minorEastAsia" w:hAnsiTheme="minorEastAsia" w:eastAsiaTheme="minorEastAsia" w:cstheme="minorEastAsia"/>
-          <w:b/>
-          <w:color w:val="000080"/>
-          <w:sz w:val="21"/>
-          <w:szCs w:val="21"/>
-          <w:shd w:val="clear" w:fill="FFFFFF"/>
-        </w:rPr>
-        <w:t>private int</w:t>
-      </w:r>
-      <w:r>
-        <w:rPr>
-          <w:rFonts w:hint="eastAsia" w:asciiTheme="minorEastAsia" w:hAnsiTheme="minorEastAsia" w:eastAsiaTheme="minorEastAsia" w:cstheme="minorEastAsia"/>
-          <w:color w:val="000000"/>
-          <w:sz w:val="21"/>
-          <w:szCs w:val="21"/>
-          <w:shd w:val="clear" w:fill="FFFFFF"/>
-        </w:rPr>
-        <w:t xml:space="preserve">[] </w:t>
-      </w:r>
-      <w:r>
-        <w:rPr>
-          <w:rFonts w:hint="eastAsia" w:asciiTheme="minorEastAsia" w:hAnsiTheme="minorEastAsia" w:eastAsiaTheme="minorEastAsia" w:cstheme="minorEastAsia"/>
-          <w:b/>
-          <w:color w:val="660E7A"/>
-          <w:sz w:val="21"/>
-          <w:szCs w:val="21"/>
-          <w:shd w:val="clear" w:fill="FFFFFF"/>
-        </w:rPr>
-        <w:t>navigatepageNums</w:t>
-      </w:r>
-      <w:r>
-        <w:rPr>
-          <w:rFonts w:hint="eastAsia" w:asciiTheme="minorEastAsia" w:hAnsiTheme="minorEastAsia" w:eastAsiaTheme="minorEastAsia" w:cstheme="minorEastAsia"/>
-          <w:color w:val="000000"/>
-          <w:sz w:val="21"/>
-          <w:szCs w:val="21"/>
-          <w:shd w:val="clear" w:fill="FFFFFF"/>
-        </w:rPr>
-        <w:t>;</w:t>
-      </w:r>
-      <w:r>
-        <w:rPr>
-          <w:rFonts w:hint="eastAsia" w:asciiTheme="minorEastAsia" w:hAnsiTheme="minorEastAsia" w:eastAsiaTheme="minorEastAsia" w:cstheme="minorEastAsia"/>
-          <w:color w:val="000000"/>
-          <w:sz w:val="21"/>
-          <w:szCs w:val="21"/>
-          <w:shd w:val="clear" w:fill="FFFFFF"/>
-        </w:rPr>
-        <w:br w:type="textWrapping"/>
-      </w:r>
-      <w:r>
-        <w:rPr>
-          <w:rFonts w:hint="eastAsia" w:asciiTheme="minorEastAsia" w:hAnsiTheme="minorEastAsia" w:eastAsiaTheme="minorEastAsia" w:cstheme="minorEastAsia"/>
-          <w:i/>
-          <w:color w:val="808080"/>
-          <w:sz w:val="21"/>
-          <w:szCs w:val="21"/>
-          <w:shd w:val="clear" w:fill="FFFFFF"/>
-        </w:rPr>
-        <w:t>//</w:t>
-      </w:r>
-      <w:r>
-        <w:rPr>
-          <w:rFonts w:hint="eastAsia" w:asciiTheme="minorEastAsia" w:hAnsiTheme="minorEastAsia" w:eastAsiaTheme="minorEastAsia" w:cstheme="minorEastAsia"/>
-          <w:i/>
-          <w:color w:val="808080"/>
-          <w:sz w:val="21"/>
-          <w:szCs w:val="21"/>
-          <w:shd w:val="clear" w:fill="FFFFFF"/>
-        </w:rPr>
-        <w:t>导航条上的第一页</w:t>
-      </w:r>
-      <w:r>
-        <w:rPr>
-          <w:rFonts w:hint="eastAsia" w:asciiTheme="minorEastAsia" w:hAnsiTheme="minorEastAsia" w:eastAsiaTheme="minorEastAsia" w:cstheme="minorEastAsia"/>
-          <w:i/>
-          <w:color w:val="808080"/>
-          <w:sz w:val="21"/>
-          <w:szCs w:val="21"/>
-          <w:shd w:val="clear" w:fill="FFFFFF"/>
-        </w:rPr>
-        <w:br w:type="textWrapping"/>
-      </w:r>
-      <w:r>
-        <w:rPr>
-          <w:rFonts w:hint="eastAsia" w:asciiTheme="minorEastAsia" w:hAnsiTheme="minorEastAsia" w:eastAsiaTheme="minorEastAsia" w:cstheme="minorEastAsia"/>
-          <w:b/>
-          <w:color w:val="000080"/>
-          <w:sz w:val="21"/>
-          <w:szCs w:val="21"/>
-          <w:shd w:val="clear" w:fill="FFFFFF"/>
-        </w:rPr>
-        <w:t xml:space="preserve">private int </w:t>
-      </w:r>
-      <w:r>
-        <w:rPr>
-          <w:rFonts w:hint="eastAsia" w:asciiTheme="minorEastAsia" w:hAnsiTheme="minorEastAsia" w:eastAsiaTheme="minorEastAsia" w:cstheme="minorEastAsia"/>
-          <w:b/>
-          <w:color w:val="660E7A"/>
-          <w:sz w:val="21"/>
-          <w:szCs w:val="21"/>
-          <w:shd w:val="clear" w:fill="FFFFFF"/>
-        </w:rPr>
-        <w:t>navigateFirstPage</w:t>
-      </w:r>
-      <w:r>
-        <w:rPr>
-          <w:rFonts w:hint="eastAsia" w:asciiTheme="minorEastAsia" w:hAnsiTheme="minorEastAsia" w:eastAsiaTheme="minorEastAsia" w:cstheme="minorEastAsia"/>
-          <w:color w:val="000000"/>
-          <w:sz w:val="21"/>
-          <w:szCs w:val="21"/>
-          <w:shd w:val="clear" w:fill="FFFFFF"/>
-        </w:rPr>
-        <w:t>;</w:t>
-      </w:r>
-      <w:r>
-        <w:rPr>
-          <w:rFonts w:hint="eastAsia" w:asciiTheme="minorEastAsia" w:hAnsiTheme="minorEastAsia" w:eastAsiaTheme="minorEastAsia" w:cstheme="minorEastAsia"/>
-          <w:color w:val="000000"/>
-          <w:sz w:val="21"/>
-          <w:szCs w:val="21"/>
-          <w:shd w:val="clear" w:fill="FFFFFF"/>
-        </w:rPr>
-        <w:br w:type="textWrapping"/>
-      </w:r>
-      <w:r>
-        <w:rPr>
-          <w:rFonts w:hint="eastAsia" w:asciiTheme="minorEastAsia" w:hAnsiTheme="minorEastAsia" w:eastAsiaTheme="minorEastAsia" w:cstheme="minorEastAsia"/>
-          <w:i/>
-          <w:color w:val="808080"/>
-          <w:sz w:val="21"/>
-          <w:szCs w:val="21"/>
-          <w:shd w:val="clear" w:fill="FFFFFF"/>
-        </w:rPr>
-        <w:t>//</w:t>
-      </w:r>
-      <w:r>
-        <w:rPr>
-          <w:rFonts w:hint="eastAsia" w:asciiTheme="minorEastAsia" w:hAnsiTheme="minorEastAsia" w:eastAsiaTheme="minorEastAsia" w:cstheme="minorEastAsia"/>
-          <w:i/>
-          <w:color w:val="808080"/>
-          <w:sz w:val="21"/>
-          <w:szCs w:val="21"/>
-          <w:shd w:val="clear" w:fill="FFFFFF"/>
-        </w:rPr>
-        <w:t>导航条上的最后一页</w:t>
-      </w:r>
-      <w:r>
-        <w:rPr>
-          <w:rFonts w:hint="eastAsia" w:asciiTheme="minorEastAsia" w:hAnsiTheme="minorEastAsia" w:eastAsiaTheme="minorEastAsia" w:cstheme="minorEastAsia"/>
-          <w:i/>
-          <w:color w:val="808080"/>
-          <w:sz w:val="21"/>
-          <w:szCs w:val="21"/>
-          <w:shd w:val="clear" w:fill="FFFFFF"/>
-        </w:rPr>
-        <w:br w:type="textWrapping"/>
-      </w:r>
-      <w:r>
-        <w:rPr>
-          <w:rFonts w:hint="eastAsia" w:asciiTheme="minorEastAsia" w:hAnsiTheme="minorEastAsia" w:eastAsiaTheme="minorEastAsia" w:cstheme="minorEastAsia"/>
-          <w:b/>
-          <w:color w:val="000080"/>
-          <w:sz w:val="21"/>
-          <w:szCs w:val="21"/>
-          <w:shd w:val="clear" w:fill="FFFFFF"/>
-        </w:rPr>
-        <w:t xml:space="preserve">private int </w:t>
-      </w:r>
-      <w:r>
-        <w:rPr>
-          <w:rFonts w:hint="eastAsia" w:asciiTheme="minorEastAsia" w:hAnsiTheme="minorEastAsia" w:eastAsiaTheme="minorEastAsia" w:cstheme="minorEastAsia"/>
-          <w:b/>
-          <w:color w:val="660E7A"/>
-          <w:sz w:val="21"/>
-          <w:szCs w:val="21"/>
-          <w:shd w:val="clear" w:fill="FFFFFF"/>
-        </w:rPr>
         <w:t>navigateLastPage</w:t>
       </w:r>
       <w:r>
@@ -1754,19 +1589,7 @@
           <w:szCs w:val="21"/>
           <w:lang w:val="en-US" w:eastAsia="zh-CN"/>
         </w:rPr>
-        <w:t xml:space="preserve"> 2.日期类型需要</w:t>
-      </w:r>
-      <w:bookmarkStart w:id="0" w:name="_GoBack"/>
-      <w:bookmarkEnd w:id="0"/>
-      <w:r>
-        <w:rPr>
-          <w:rFonts w:hint="eastAsia" w:asciiTheme="minorEastAsia" w:hAnsiTheme="minorEastAsia" w:cstheme="minorEastAsia"/>
-          <w:color w:val="FF0000"/>
-          <w:sz w:val="21"/>
-          <w:szCs w:val="21"/>
-          <w:lang w:val="en-US" w:eastAsia="zh-CN"/>
-        </w:rPr>
-        <w:t>前台讲时间戳转换成日期</w:t>
+        <w:t xml:space="preserve"> 2.日期类型需要前台讲时间戳转换成日期</w:t>
       </w:r>
     </w:p>
     <w:p>
@@ -5037,6 +4860,7 @@
     <w:p>
       <w:pPr>
         <w:numPr>
+          <w:ilvl w:val="0"/>
           <w:numId w:val="0"/>
         </w:numPr>
         <w:ind w:leftChars="0"/>
@@ -5060,6 +4884,7 @@
     <w:p>
       <w:pPr>
         <w:numPr>
+          <w:ilvl w:val="0"/>
           <w:numId w:val="0"/>
         </w:numPr>
         <w:ind w:leftChars="0"/>
@@ -5092,6 +4917,7 @@
     <w:p>
       <w:pPr>
         <w:numPr>
+          <w:ilvl w:val="0"/>
           <w:numId w:val="0"/>
         </w:numPr>
         <w:ind w:leftChars="0"/>
@@ -5133,6 +4959,7 @@
     <w:p>
       <w:pPr>
         <w:numPr>
+          <w:ilvl w:val="0"/>
           <w:numId w:val="0"/>
         </w:numPr>
         <w:ind w:leftChars="0"/>
@@ -5174,6 +5001,7 @@
     <w:p>
       <w:pPr>
         <w:numPr>
+          <w:ilvl w:val="0"/>
           <w:numId w:val="0"/>
         </w:numPr>
         <w:ind w:leftChars="0"/>
@@ -5215,6 +5043,7 @@
     <w:p>
       <w:pPr>
         <w:numPr>
+          <w:ilvl w:val="0"/>
           <w:numId w:val="0"/>
         </w:numPr>
         <w:ind w:leftChars="0"/>
@@ -5256,6 +5085,7 @@
     <w:p>
       <w:pPr>
         <w:numPr>
+          <w:ilvl w:val="0"/>
           <w:numId w:val="0"/>
         </w:numPr>
         <w:ind w:leftChars="0"/>
@@ -5297,6 +5127,7 @@
     <w:p>
       <w:pPr>
         <w:numPr>
+          <w:ilvl w:val="0"/>
           <w:numId w:val="0"/>
         </w:numPr>
         <w:ind w:leftChars="0"/>
@@ -5338,6 +5169,7 @@
     <w:p>
       <w:pPr>
         <w:numPr>
+          <w:ilvl w:val="0"/>
           <w:numId w:val="0"/>
         </w:numPr>
         <w:ind w:leftChars="0"/>
@@ -5379,6 +5211,7 @@
     <w:p>
       <w:pPr>
         <w:numPr>
+          <w:ilvl w:val="0"/>
           <w:numId w:val="0"/>
         </w:numPr>
         <w:ind w:leftChars="0"/>
@@ -5420,6 +5253,7 @@
     <w:p>
       <w:pPr>
         <w:numPr>
+          <w:ilvl w:val="0"/>
           <w:numId w:val="0"/>
         </w:numPr>
         <w:ind w:leftChars="0"/>
@@ -5497,6 +5331,7 @@
     <w:p>
       <w:pPr>
         <w:numPr>
+          <w:ilvl w:val="0"/>
           <w:numId w:val="0"/>
         </w:numPr>
         <w:ind w:leftChars="0"/>
@@ -5574,6 +5409,7 @@
     <w:p>
       <w:pPr>
         <w:numPr>
+          <w:ilvl w:val="0"/>
           <w:numId w:val="0"/>
         </w:numPr>
         <w:ind w:leftChars="0"/>
@@ -5651,6 +5487,7 @@
     <w:p>
       <w:pPr>
         <w:numPr>
+          <w:ilvl w:val="0"/>
           <w:numId w:val="0"/>
         </w:numPr>
         <w:ind w:leftChars="0"/>
@@ -5728,6 +5565,7 @@
     <w:p>
       <w:pPr>
         <w:numPr>
+          <w:ilvl w:val="0"/>
           <w:numId w:val="0"/>
         </w:numPr>
         <w:ind w:leftChars="0"/>
@@ -5805,6 +5643,7 @@
     <w:p>
       <w:pPr>
         <w:numPr>
+          <w:ilvl w:val="0"/>
           <w:numId w:val="0"/>
         </w:numPr>
         <w:ind w:leftChars="0"/>
@@ -5882,6 +5721,7 @@
     <w:p>
       <w:pPr>
         <w:numPr>
+          <w:ilvl w:val="0"/>
           <w:numId w:val="0"/>
         </w:numPr>
         <w:ind w:leftChars="0"/>
@@ -5959,6 +5799,7 @@
     <w:p>
       <w:pPr>
         <w:numPr>
+          <w:ilvl w:val="0"/>
           <w:numId w:val="0"/>
         </w:numPr>
         <w:ind w:leftChars="0"/>
@@ -6036,6 +5877,7 @@
     <w:p>
       <w:pPr>
         <w:numPr>
+          <w:ilvl w:val="0"/>
           <w:numId w:val="0"/>
         </w:numPr>
         <w:ind w:leftChars="0"/>
@@ -6113,6 +5955,7 @@
     <w:p>
       <w:pPr>
         <w:numPr>
+          <w:ilvl w:val="0"/>
           <w:numId w:val="0"/>
         </w:numPr>
         <w:ind w:leftChars="0"/>
@@ -6190,6 +6033,7 @@
     <w:p>
       <w:pPr>
         <w:numPr>
+          <w:ilvl w:val="0"/>
           <w:numId w:val="0"/>
         </w:numPr>
         <w:ind w:leftChars="0"/>
@@ -6267,6 +6111,7 @@
     <w:p>
       <w:pPr>
         <w:numPr>
+          <w:ilvl w:val="0"/>
           <w:numId w:val="0"/>
         </w:numPr>
         <w:ind w:leftChars="0"/>
@@ -6326,6 +6171,7 @@
     <w:p>
       <w:pPr>
         <w:numPr>
+          <w:ilvl w:val="0"/>
           <w:numId w:val="0"/>
         </w:numPr>
         <w:ind w:leftChars="0"/>
@@ -6367,6 +6213,7 @@
     <w:p>
       <w:pPr>
         <w:numPr>
+          <w:ilvl w:val="0"/>
           <w:numId w:val="0"/>
         </w:numPr>
         <w:ind w:leftChars="0"/>
@@ -6408,6 +6255,7 @@
     <w:p>
       <w:pPr>
         <w:numPr>
+          <w:ilvl w:val="0"/>
           <w:numId w:val="0"/>
         </w:numPr>
         <w:ind w:leftChars="0"/>
@@ -6449,6 +6297,7 @@
     <w:p>
       <w:pPr>
         <w:numPr>
+          <w:ilvl w:val="0"/>
           <w:numId w:val="0"/>
         </w:numPr>
         <w:ind w:leftChars="0"/>
@@ -6490,6 +6339,7 @@
     <w:p>
       <w:pPr>
         <w:numPr>
+          <w:ilvl w:val="0"/>
           <w:numId w:val="0"/>
         </w:numPr>
         <w:ind w:leftChars="0"/>
@@ -6531,6 +6381,7 @@
     <w:p>
       <w:pPr>
         <w:numPr>
+          <w:ilvl w:val="0"/>
           <w:numId w:val="0"/>
         </w:numPr>
         <w:ind w:leftChars="0"/>
@@ -6572,6 +6423,7 @@
     <w:p>
       <w:pPr>
         <w:numPr>
+          <w:ilvl w:val="0"/>
           <w:numId w:val="0"/>
         </w:numPr>
         <w:ind w:leftChars="0"/>
@@ -6613,6 +6465,7 @@
     <w:p>
       <w:pPr>
         <w:numPr>
+          <w:ilvl w:val="0"/>
           <w:numId w:val="0"/>
         </w:numPr>
         <w:ind w:leftChars="0"/>
@@ -6654,6 +6507,7 @@
     <w:p>
       <w:pPr>
         <w:numPr>
+          <w:ilvl w:val="0"/>
           <w:numId w:val="0"/>
         </w:numPr>
         <w:ind w:leftChars="0"/>
@@ -6695,6 +6549,7 @@
     <w:p>
       <w:pPr>
         <w:numPr>
+          <w:ilvl w:val="0"/>
           <w:numId w:val="0"/>
         </w:numPr>
         <w:ind w:leftChars="0"/>
@@ -6736,6 +6591,7 @@
     <w:p>
       <w:pPr>
         <w:numPr>
+          <w:ilvl w:val="0"/>
           <w:numId w:val="0"/>
         </w:numPr>
         <w:ind w:leftChars="0"/>
@@ -6777,6 +6633,7 @@
     <w:p>
       <w:pPr>
         <w:numPr>
+          <w:ilvl w:val="0"/>
           <w:numId w:val="0"/>
         </w:numPr>
         <w:ind w:leftChars="0"/>
@@ -6818,6 +6675,7 @@
     <w:p>
       <w:pPr>
         <w:numPr>
+          <w:ilvl w:val="0"/>
           <w:numId w:val="0"/>
         </w:numPr>
         <w:ind w:leftChars="0"/>
@@ -6859,6 +6717,7 @@
     <w:p>
       <w:pPr>
         <w:numPr>
+          <w:ilvl w:val="0"/>
           <w:numId w:val="0"/>
         </w:numPr>
         <w:ind w:leftChars="0"/>
@@ -6891,6 +6750,7 @@
     <w:p>
       <w:pPr>
         <w:numPr>
+          <w:ilvl w:val="0"/>
           <w:numId w:val="0"/>
         </w:numPr>
         <w:ind w:leftChars="0"/>
@@ -6923,6 +6783,7 @@
     <w:p>
       <w:pPr>
         <w:numPr>
+          <w:ilvl w:val="0"/>
           <w:numId w:val="0"/>
         </w:numPr>
         <w:ind w:leftChars="0"/>
@@ -6955,6 +6816,7 @@
     <w:p>
       <w:pPr>
         <w:numPr>
+          <w:ilvl w:val="0"/>
           <w:numId w:val="0"/>
         </w:numPr>
         <w:ind w:leftChars="0"/>
@@ -6987,6 +6849,7 @@
     <w:p>
       <w:pPr>
         <w:numPr>
+          <w:ilvl w:val="0"/>
           <w:numId w:val="0"/>
         </w:numPr>
         <w:ind w:leftChars="0"/>
@@ -7019,6 +6882,7 @@
     <w:p>
       <w:pPr>
         <w:numPr>
+          <w:ilvl w:val="0"/>
           <w:numId w:val="0"/>
         </w:numPr>
         <w:ind w:leftChars="0"/>
@@ -7125,6 +6989,2580 @@
           <w:lang w:val="en-US" w:eastAsia="zh-CN"/>
         </w:rPr>
         <w:fldChar w:fldCharType="end"/>
+      </w:r>
+    </w:p>
+    <w:p>
+      <w:pPr>
+        <w:numPr>
+          <w:ilvl w:val="0"/>
+          <w:numId w:val="0"/>
+        </w:numPr>
+        <w:ind w:leftChars="0"/>
+        <w:rPr>
+          <w:rFonts w:hint="eastAsia" w:asciiTheme="minorEastAsia" w:hAnsiTheme="minorEastAsia" w:eastAsiaTheme="minorEastAsia" w:cstheme="minorEastAsia"/>
+          <w:sz w:val="21"/>
+          <w:szCs w:val="21"/>
+          <w:lang w:val="en-US" w:eastAsia="zh-CN"/>
+        </w:rPr>
+      </w:pPr>
+    </w:p>
+    <w:p>
+      <w:pPr>
+        <w:numPr>
+          <w:ilvl w:val="0"/>
+          <w:numId w:val="0"/>
+        </w:numPr>
+        <w:ind w:leftChars="0"/>
+        <w:rPr>
+          <w:rFonts w:hint="eastAsia" w:asciiTheme="minorEastAsia" w:hAnsiTheme="minorEastAsia" w:eastAsiaTheme="minorEastAsia" w:cstheme="minorEastAsia"/>
+          <w:sz w:val="21"/>
+          <w:szCs w:val="21"/>
+          <w:lang w:val="en-US" w:eastAsia="zh-CN"/>
+        </w:rPr>
+      </w:pPr>
+    </w:p>
+    <w:p>
+      <w:pPr>
+        <w:numPr>
+          <w:ilvl w:val="0"/>
+          <w:numId w:val="0"/>
+        </w:numPr>
+        <w:ind w:leftChars="0"/>
+        <w:rPr>
+          <w:rFonts w:hint="eastAsia" w:asciiTheme="minorEastAsia" w:hAnsiTheme="minorEastAsia" w:eastAsiaTheme="minorEastAsia" w:cstheme="minorEastAsia"/>
+          <w:b/>
+          <w:color w:val="008000"/>
+          <w:sz w:val="21"/>
+          <w:szCs w:val="21"/>
+          <w:shd w:val="clear" w:fill="FFFFFF"/>
+        </w:rPr>
+      </w:pPr>
+      <w:r>
+        <w:rPr>
+          <w:rFonts w:hint="eastAsia" w:asciiTheme="minorEastAsia" w:hAnsiTheme="minorEastAsia" w:eastAsiaTheme="minorEastAsia" w:cstheme="minorEastAsia"/>
+          <w:sz w:val="21"/>
+          <w:szCs w:val="21"/>
+          <w:lang w:val="en-US" w:eastAsia="zh-CN"/>
+        </w:rPr>
+        <w:t xml:space="preserve">action地址： </w:t>
+      </w:r>
+      <w:r>
+        <w:rPr>
+          <w:rFonts w:hint="eastAsia" w:asciiTheme="minorEastAsia" w:hAnsiTheme="minorEastAsia" w:eastAsiaTheme="minorEastAsia" w:cstheme="minorEastAsia"/>
+          <w:b/>
+          <w:color w:val="008000"/>
+          <w:sz w:val="21"/>
+          <w:szCs w:val="21"/>
+          <w:shd w:val="clear" w:fill="FFFFFF"/>
+        </w:rPr>
+        <w:t>/house/</w:t>
+      </w:r>
+      <w:r>
+        <w:rPr>
+          <w:rFonts w:hint="eastAsia" w:asciiTheme="minorEastAsia" w:hAnsiTheme="minorEastAsia" w:cstheme="minorEastAsia"/>
+          <w:b/>
+          <w:color w:val="008000"/>
+          <w:sz w:val="21"/>
+          <w:szCs w:val="21"/>
+          <w:shd w:val="clear" w:fill="FFFFFF"/>
+          <w:lang w:val="en-US" w:eastAsia="zh-CN"/>
+        </w:rPr>
+        <w:t>info</w:t>
+      </w:r>
+    </w:p>
+    <w:p>
+      <w:pPr>
+        <w:numPr>
+          <w:ilvl w:val="0"/>
+          <w:numId w:val="0"/>
+        </w:numPr>
+        <w:ind w:leftChars="0"/>
+        <w:rPr>
+          <w:rFonts w:hint="eastAsia" w:asciiTheme="minorEastAsia" w:hAnsiTheme="minorEastAsia" w:eastAsiaTheme="minorEastAsia" w:cstheme="minorEastAsia"/>
+          <w:sz w:val="21"/>
+          <w:szCs w:val="21"/>
+          <w:lang w:val="en-US" w:eastAsia="zh-CN"/>
+        </w:rPr>
+      </w:pPr>
+      <w:r>
+        <w:rPr>
+          <w:rFonts w:hint="eastAsia" w:asciiTheme="minorEastAsia" w:hAnsiTheme="minorEastAsia" w:eastAsiaTheme="minorEastAsia" w:cstheme="minorEastAsia"/>
+          <w:sz w:val="21"/>
+          <w:szCs w:val="21"/>
+          <w:lang w:val="en-US" w:eastAsia="zh-CN"/>
+        </w:rPr>
+        <w:t>查询参数：houseId</w:t>
+      </w:r>
+      <w:r>
+        <w:rPr>
+          <w:rFonts w:hint="eastAsia" w:asciiTheme="minorEastAsia" w:hAnsiTheme="minorEastAsia" w:cstheme="minorEastAsia"/>
+          <w:sz w:val="21"/>
+          <w:szCs w:val="21"/>
+          <w:lang w:val="en-US" w:eastAsia="zh-CN"/>
+        </w:rPr>
+        <w:t xml:space="preserve"> ，</w:t>
+      </w:r>
+      <w:bookmarkStart w:id="0" w:name="_GoBack"/>
+      <w:bookmarkEnd w:id="0"/>
+      <w:r>
+        <w:rPr>
+          <w:rFonts w:hint="eastAsia" w:asciiTheme="minorEastAsia" w:hAnsiTheme="minorEastAsia" w:cstheme="minorEastAsia"/>
+          <w:sz w:val="21"/>
+          <w:szCs w:val="21"/>
+          <w:lang w:val="en-US" w:eastAsia="zh-CN"/>
+        </w:rPr>
+        <w:t>房屋id ，Number</w:t>
+      </w:r>
+    </w:p>
+    <w:p>
+      <w:pPr>
+        <w:numPr>
+          <w:ilvl w:val="0"/>
+          <w:numId w:val="0"/>
+        </w:numPr>
+        <w:ind w:leftChars="0"/>
+        <w:rPr>
+          <w:rFonts w:hint="eastAsia" w:asciiTheme="minorEastAsia" w:hAnsiTheme="minorEastAsia" w:eastAsiaTheme="minorEastAsia" w:cstheme="minorEastAsia"/>
+          <w:sz w:val="21"/>
+          <w:szCs w:val="21"/>
+          <w:lang w:val="en-US" w:eastAsia="zh-CN"/>
+        </w:rPr>
+      </w:pPr>
+    </w:p>
+    <w:p>
+      <w:pPr>
+        <w:numPr>
+          <w:ilvl w:val="0"/>
+          <w:numId w:val="0"/>
+        </w:numPr>
+        <w:ind w:leftChars="0"/>
+        <w:rPr>
+          <w:rFonts w:hint="eastAsia" w:asciiTheme="minorEastAsia" w:hAnsiTheme="minorEastAsia" w:eastAsiaTheme="minorEastAsia" w:cstheme="minorEastAsia"/>
+          <w:sz w:val="21"/>
+          <w:szCs w:val="21"/>
+          <w:lang w:val="en-US" w:eastAsia="zh-CN"/>
+        </w:rPr>
+      </w:pPr>
+      <w:r>
+        <w:rPr>
+          <w:rFonts w:hint="eastAsia" w:asciiTheme="minorEastAsia" w:hAnsiTheme="minorEastAsia" w:eastAsiaTheme="minorEastAsia" w:cstheme="minorEastAsia"/>
+          <w:sz w:val="21"/>
+          <w:szCs w:val="21"/>
+          <w:lang w:val="en-US" w:eastAsia="zh-CN"/>
+        </w:rPr>
+        <w:t>返回参数：</w:t>
+      </w:r>
+    </w:p>
+    <w:p>
+      <w:pPr>
+        <w:numPr>
+          <w:ilvl w:val="0"/>
+          <w:numId w:val="0"/>
+        </w:numPr>
+        <w:ind w:leftChars="0"/>
+        <w:rPr>
+          <w:rFonts w:hint="eastAsia" w:asciiTheme="minorEastAsia" w:hAnsiTheme="minorEastAsia" w:eastAsiaTheme="minorEastAsia" w:cstheme="minorEastAsia"/>
+          <w:sz w:val="21"/>
+          <w:szCs w:val="21"/>
+          <w:lang w:val="en-US" w:eastAsia="zh-CN"/>
+        </w:rPr>
+      </w:pPr>
+      <w:r>
+        <w:rPr>
+          <w:rFonts w:hint="eastAsia" w:asciiTheme="minorEastAsia" w:hAnsiTheme="minorEastAsia" w:eastAsiaTheme="minorEastAsia" w:cstheme="minorEastAsia"/>
+          <w:sz w:val="21"/>
+          <w:szCs w:val="21"/>
+          <w:lang w:val="en-US" w:eastAsia="zh-CN"/>
+        </w:rPr>
+        <w:t>{</w:t>
+      </w:r>
+    </w:p>
+    <w:p>
+      <w:pPr>
+        <w:numPr>
+          <w:ilvl w:val="0"/>
+          <w:numId w:val="0"/>
+        </w:numPr>
+        <w:ind w:leftChars="0"/>
+        <w:rPr>
+          <w:rFonts w:hint="eastAsia" w:asciiTheme="minorEastAsia" w:hAnsiTheme="minorEastAsia" w:eastAsiaTheme="minorEastAsia" w:cstheme="minorEastAsia"/>
+          <w:sz w:val="21"/>
+          <w:szCs w:val="21"/>
+          <w:lang w:val="en-US" w:eastAsia="zh-CN"/>
+        </w:rPr>
+      </w:pPr>
+      <w:r>
+        <w:rPr>
+          <w:rFonts w:hint="eastAsia" w:asciiTheme="minorEastAsia" w:hAnsiTheme="minorEastAsia" w:eastAsiaTheme="minorEastAsia" w:cstheme="minorEastAsia"/>
+          <w:sz w:val="21"/>
+          <w:szCs w:val="21"/>
+          <w:lang w:val="en-US" w:eastAsia="zh-CN"/>
+        </w:rPr>
+        <w:tab/>
+      </w:r>
+      <w:r>
+        <w:rPr>
+          <w:rFonts w:hint="eastAsia" w:asciiTheme="minorEastAsia" w:hAnsiTheme="minorEastAsia" w:eastAsiaTheme="minorEastAsia" w:cstheme="minorEastAsia"/>
+          <w:sz w:val="21"/>
+          <w:szCs w:val="21"/>
+          <w:lang w:val="en-US" w:eastAsia="zh-CN"/>
+        </w:rPr>
+        <w:t>"result": {</w:t>
+      </w:r>
+    </w:p>
+    <w:p>
+      <w:pPr>
+        <w:numPr>
+          <w:ilvl w:val="0"/>
+          <w:numId w:val="0"/>
+        </w:numPr>
+        <w:ind w:leftChars="0"/>
+        <w:rPr>
+          <w:rFonts w:hint="eastAsia" w:asciiTheme="minorEastAsia" w:hAnsiTheme="minorEastAsia" w:eastAsiaTheme="minorEastAsia" w:cstheme="minorEastAsia"/>
+          <w:sz w:val="21"/>
+          <w:szCs w:val="21"/>
+          <w:lang w:val="en-US" w:eastAsia="zh-CN"/>
+        </w:rPr>
+      </w:pPr>
+      <w:r>
+        <w:rPr>
+          <w:rFonts w:hint="eastAsia" w:asciiTheme="minorEastAsia" w:hAnsiTheme="minorEastAsia" w:eastAsiaTheme="minorEastAsia" w:cstheme="minorEastAsia"/>
+          <w:sz w:val="21"/>
+          <w:szCs w:val="21"/>
+          <w:lang w:val="en-US" w:eastAsia="zh-CN"/>
+        </w:rPr>
+        <w:tab/>
+      </w:r>
+      <w:r>
+        <w:rPr>
+          <w:rFonts w:hint="eastAsia" w:asciiTheme="minorEastAsia" w:hAnsiTheme="minorEastAsia" w:eastAsiaTheme="minorEastAsia" w:cstheme="minorEastAsia"/>
+          <w:sz w:val="21"/>
+          <w:szCs w:val="21"/>
+          <w:lang w:val="en-US" w:eastAsia="zh-CN"/>
+        </w:rPr>
+        <w:tab/>
+      </w:r>
+      <w:r>
+        <w:rPr>
+          <w:rFonts w:hint="eastAsia" w:asciiTheme="minorEastAsia" w:hAnsiTheme="minorEastAsia" w:eastAsiaTheme="minorEastAsia" w:cstheme="minorEastAsia"/>
+          <w:sz w:val="21"/>
+          <w:szCs w:val="21"/>
+          <w:lang w:val="en-US" w:eastAsia="zh-CN"/>
+        </w:rPr>
+        <w:t>"houseId": 1,</w:t>
+      </w:r>
+    </w:p>
+    <w:p>
+      <w:pPr>
+        <w:numPr>
+          <w:ilvl w:val="0"/>
+          <w:numId w:val="0"/>
+        </w:numPr>
+        <w:ind w:leftChars="0"/>
+        <w:rPr>
+          <w:rFonts w:hint="eastAsia" w:asciiTheme="minorEastAsia" w:hAnsiTheme="minorEastAsia" w:eastAsiaTheme="minorEastAsia" w:cstheme="minorEastAsia"/>
+          <w:sz w:val="21"/>
+          <w:szCs w:val="21"/>
+          <w:lang w:val="en-US" w:eastAsia="zh-CN"/>
+        </w:rPr>
+      </w:pPr>
+      <w:r>
+        <w:rPr>
+          <w:rFonts w:hint="eastAsia" w:asciiTheme="minorEastAsia" w:hAnsiTheme="minorEastAsia" w:eastAsiaTheme="minorEastAsia" w:cstheme="minorEastAsia"/>
+          <w:sz w:val="21"/>
+          <w:szCs w:val="21"/>
+          <w:lang w:val="en-US" w:eastAsia="zh-CN"/>
+        </w:rPr>
+        <w:tab/>
+      </w:r>
+      <w:r>
+        <w:rPr>
+          <w:rFonts w:hint="eastAsia" w:asciiTheme="minorEastAsia" w:hAnsiTheme="minorEastAsia" w:eastAsiaTheme="minorEastAsia" w:cstheme="minorEastAsia"/>
+          <w:sz w:val="21"/>
+          <w:szCs w:val="21"/>
+          <w:lang w:val="en-US" w:eastAsia="zh-CN"/>
+        </w:rPr>
+        <w:tab/>
+      </w:r>
+      <w:r>
+        <w:rPr>
+          <w:rFonts w:hint="eastAsia" w:asciiTheme="minorEastAsia" w:hAnsiTheme="minorEastAsia" w:eastAsiaTheme="minorEastAsia" w:cstheme="minorEastAsia"/>
+          <w:sz w:val="21"/>
+          <w:szCs w:val="21"/>
+          <w:lang w:val="en-US" w:eastAsia="zh-CN"/>
+        </w:rPr>
+        <w:t>"houseName": "测试房屋",</w:t>
+      </w:r>
+    </w:p>
+    <w:p>
+      <w:pPr>
+        <w:numPr>
+          <w:ilvl w:val="0"/>
+          <w:numId w:val="0"/>
+        </w:numPr>
+        <w:ind w:leftChars="0"/>
+        <w:rPr>
+          <w:rFonts w:hint="eastAsia" w:asciiTheme="minorEastAsia" w:hAnsiTheme="minorEastAsia" w:eastAsiaTheme="minorEastAsia" w:cstheme="minorEastAsia"/>
+          <w:sz w:val="21"/>
+          <w:szCs w:val="21"/>
+          <w:lang w:val="en-US" w:eastAsia="zh-CN"/>
+        </w:rPr>
+      </w:pPr>
+      <w:r>
+        <w:rPr>
+          <w:rFonts w:hint="eastAsia" w:asciiTheme="minorEastAsia" w:hAnsiTheme="minorEastAsia" w:eastAsiaTheme="minorEastAsia" w:cstheme="minorEastAsia"/>
+          <w:sz w:val="21"/>
+          <w:szCs w:val="21"/>
+          <w:lang w:val="en-US" w:eastAsia="zh-CN"/>
+        </w:rPr>
+        <w:tab/>
+      </w:r>
+      <w:r>
+        <w:rPr>
+          <w:rFonts w:hint="eastAsia" w:asciiTheme="minorEastAsia" w:hAnsiTheme="minorEastAsia" w:eastAsiaTheme="minorEastAsia" w:cstheme="minorEastAsia"/>
+          <w:sz w:val="21"/>
+          <w:szCs w:val="21"/>
+          <w:lang w:val="en-US" w:eastAsia="zh-CN"/>
+        </w:rPr>
+        <w:tab/>
+      </w:r>
+      <w:r>
+        <w:rPr>
+          <w:rFonts w:hint="eastAsia" w:asciiTheme="minorEastAsia" w:hAnsiTheme="minorEastAsia" w:eastAsiaTheme="minorEastAsia" w:cstheme="minorEastAsia"/>
+          <w:sz w:val="21"/>
+          <w:szCs w:val="21"/>
+          <w:lang w:val="en-US" w:eastAsia="zh-CN"/>
+        </w:rPr>
+        <w:t>"houseHall": " 3室2厅1厨1卫",</w:t>
+      </w:r>
+    </w:p>
+    <w:p>
+      <w:pPr>
+        <w:numPr>
+          <w:ilvl w:val="0"/>
+          <w:numId w:val="0"/>
+        </w:numPr>
+        <w:ind w:leftChars="0"/>
+        <w:rPr>
+          <w:rFonts w:hint="eastAsia" w:asciiTheme="minorEastAsia" w:hAnsiTheme="minorEastAsia" w:eastAsiaTheme="minorEastAsia" w:cstheme="minorEastAsia"/>
+          <w:sz w:val="21"/>
+          <w:szCs w:val="21"/>
+          <w:lang w:val="en-US" w:eastAsia="zh-CN"/>
+        </w:rPr>
+      </w:pPr>
+      <w:r>
+        <w:rPr>
+          <w:rFonts w:hint="eastAsia" w:asciiTheme="minorEastAsia" w:hAnsiTheme="minorEastAsia" w:eastAsiaTheme="minorEastAsia" w:cstheme="minorEastAsia"/>
+          <w:sz w:val="21"/>
+          <w:szCs w:val="21"/>
+          <w:lang w:val="en-US" w:eastAsia="zh-CN"/>
+        </w:rPr>
+        <w:tab/>
+      </w:r>
+      <w:r>
+        <w:rPr>
+          <w:rFonts w:hint="eastAsia" w:asciiTheme="minorEastAsia" w:hAnsiTheme="minorEastAsia" w:eastAsiaTheme="minorEastAsia" w:cstheme="minorEastAsia"/>
+          <w:sz w:val="21"/>
+          <w:szCs w:val="21"/>
+          <w:lang w:val="en-US" w:eastAsia="zh-CN"/>
+        </w:rPr>
+        <w:tab/>
+      </w:r>
+      <w:r>
+        <w:rPr>
+          <w:rFonts w:hint="eastAsia" w:asciiTheme="minorEastAsia" w:hAnsiTheme="minorEastAsia" w:eastAsiaTheme="minorEastAsia" w:cstheme="minorEastAsia"/>
+          <w:sz w:val="21"/>
+          <w:szCs w:val="21"/>
+          <w:lang w:val="en-US" w:eastAsia="zh-CN"/>
+        </w:rPr>
+        <w:t>"area": 100.0,</w:t>
+      </w:r>
+    </w:p>
+    <w:p>
+      <w:pPr>
+        <w:numPr>
+          <w:ilvl w:val="0"/>
+          <w:numId w:val="0"/>
+        </w:numPr>
+        <w:ind w:leftChars="0"/>
+        <w:rPr>
+          <w:rFonts w:hint="eastAsia" w:asciiTheme="minorEastAsia" w:hAnsiTheme="minorEastAsia" w:eastAsiaTheme="minorEastAsia" w:cstheme="minorEastAsia"/>
+          <w:sz w:val="21"/>
+          <w:szCs w:val="21"/>
+          <w:lang w:val="en-US" w:eastAsia="zh-CN"/>
+        </w:rPr>
+      </w:pPr>
+      <w:r>
+        <w:rPr>
+          <w:rFonts w:hint="eastAsia" w:asciiTheme="minorEastAsia" w:hAnsiTheme="minorEastAsia" w:eastAsiaTheme="minorEastAsia" w:cstheme="minorEastAsia"/>
+          <w:sz w:val="21"/>
+          <w:szCs w:val="21"/>
+          <w:lang w:val="en-US" w:eastAsia="zh-CN"/>
+        </w:rPr>
+        <w:tab/>
+      </w:r>
+      <w:r>
+        <w:rPr>
+          <w:rFonts w:hint="eastAsia" w:asciiTheme="minorEastAsia" w:hAnsiTheme="minorEastAsia" w:eastAsiaTheme="minorEastAsia" w:cstheme="minorEastAsia"/>
+          <w:sz w:val="21"/>
+          <w:szCs w:val="21"/>
+          <w:lang w:val="en-US" w:eastAsia="zh-CN"/>
+        </w:rPr>
+        <w:tab/>
+      </w:r>
+      <w:r>
+        <w:rPr>
+          <w:rFonts w:hint="eastAsia" w:asciiTheme="minorEastAsia" w:hAnsiTheme="minorEastAsia" w:eastAsiaTheme="minorEastAsia" w:cstheme="minorEastAsia"/>
+          <w:sz w:val="21"/>
+          <w:szCs w:val="21"/>
+          <w:lang w:val="en-US" w:eastAsia="zh-CN"/>
+        </w:rPr>
+        <w:t>"realArea": 95.0,</w:t>
+      </w:r>
+    </w:p>
+    <w:p>
+      <w:pPr>
+        <w:numPr>
+          <w:ilvl w:val="0"/>
+          <w:numId w:val="0"/>
+        </w:numPr>
+        <w:ind w:leftChars="0"/>
+        <w:rPr>
+          <w:rFonts w:hint="eastAsia" w:asciiTheme="minorEastAsia" w:hAnsiTheme="minorEastAsia" w:eastAsiaTheme="minorEastAsia" w:cstheme="minorEastAsia"/>
+          <w:sz w:val="21"/>
+          <w:szCs w:val="21"/>
+          <w:lang w:val="en-US" w:eastAsia="zh-CN"/>
+        </w:rPr>
+      </w:pPr>
+      <w:r>
+        <w:rPr>
+          <w:rFonts w:hint="eastAsia" w:asciiTheme="minorEastAsia" w:hAnsiTheme="minorEastAsia" w:eastAsiaTheme="minorEastAsia" w:cstheme="minorEastAsia"/>
+          <w:sz w:val="21"/>
+          <w:szCs w:val="21"/>
+          <w:lang w:val="en-US" w:eastAsia="zh-CN"/>
+        </w:rPr>
+        <w:tab/>
+      </w:r>
+      <w:r>
+        <w:rPr>
+          <w:rFonts w:hint="eastAsia" w:asciiTheme="minorEastAsia" w:hAnsiTheme="minorEastAsia" w:eastAsiaTheme="minorEastAsia" w:cstheme="minorEastAsia"/>
+          <w:sz w:val="21"/>
+          <w:szCs w:val="21"/>
+          <w:lang w:val="en-US" w:eastAsia="zh-CN"/>
+        </w:rPr>
+        <w:tab/>
+      </w:r>
+      <w:r>
+        <w:rPr>
+          <w:rFonts w:hint="eastAsia" w:asciiTheme="minorEastAsia" w:hAnsiTheme="minorEastAsia" w:eastAsiaTheme="minorEastAsia" w:cstheme="minorEastAsia"/>
+          <w:sz w:val="21"/>
+          <w:szCs w:val="21"/>
+          <w:lang w:val="en-US" w:eastAsia="zh-CN"/>
+        </w:rPr>
+        <w:t>"provice": "北京市",</w:t>
+      </w:r>
+    </w:p>
+    <w:p>
+      <w:pPr>
+        <w:numPr>
+          <w:ilvl w:val="0"/>
+          <w:numId w:val="0"/>
+        </w:numPr>
+        <w:ind w:leftChars="0"/>
+        <w:rPr>
+          <w:rFonts w:hint="eastAsia" w:asciiTheme="minorEastAsia" w:hAnsiTheme="minorEastAsia" w:eastAsiaTheme="minorEastAsia" w:cstheme="minorEastAsia"/>
+          <w:sz w:val="21"/>
+          <w:szCs w:val="21"/>
+          <w:lang w:val="en-US" w:eastAsia="zh-CN"/>
+        </w:rPr>
+      </w:pPr>
+      <w:r>
+        <w:rPr>
+          <w:rFonts w:hint="eastAsia" w:asciiTheme="minorEastAsia" w:hAnsiTheme="minorEastAsia" w:eastAsiaTheme="minorEastAsia" w:cstheme="minorEastAsia"/>
+          <w:sz w:val="21"/>
+          <w:szCs w:val="21"/>
+          <w:lang w:val="en-US" w:eastAsia="zh-CN"/>
+        </w:rPr>
+        <w:tab/>
+      </w:r>
+      <w:r>
+        <w:rPr>
+          <w:rFonts w:hint="eastAsia" w:asciiTheme="minorEastAsia" w:hAnsiTheme="minorEastAsia" w:eastAsiaTheme="minorEastAsia" w:cstheme="minorEastAsia"/>
+          <w:sz w:val="21"/>
+          <w:szCs w:val="21"/>
+          <w:lang w:val="en-US" w:eastAsia="zh-CN"/>
+        </w:rPr>
+        <w:tab/>
+      </w:r>
+      <w:r>
+        <w:rPr>
+          <w:rFonts w:hint="eastAsia" w:asciiTheme="minorEastAsia" w:hAnsiTheme="minorEastAsia" w:eastAsiaTheme="minorEastAsia" w:cstheme="minorEastAsia"/>
+          <w:sz w:val="21"/>
+          <w:szCs w:val="21"/>
+          <w:lang w:val="en-US" w:eastAsia="zh-CN"/>
+        </w:rPr>
+        <w:t>"city": "北京市",</w:t>
+      </w:r>
+    </w:p>
+    <w:p>
+      <w:pPr>
+        <w:numPr>
+          <w:ilvl w:val="0"/>
+          <w:numId w:val="0"/>
+        </w:numPr>
+        <w:ind w:leftChars="0"/>
+        <w:rPr>
+          <w:rFonts w:hint="eastAsia" w:asciiTheme="minorEastAsia" w:hAnsiTheme="minorEastAsia" w:eastAsiaTheme="minorEastAsia" w:cstheme="minorEastAsia"/>
+          <w:sz w:val="21"/>
+          <w:szCs w:val="21"/>
+          <w:lang w:val="en-US" w:eastAsia="zh-CN"/>
+        </w:rPr>
+      </w:pPr>
+      <w:r>
+        <w:rPr>
+          <w:rFonts w:hint="eastAsia" w:asciiTheme="minorEastAsia" w:hAnsiTheme="minorEastAsia" w:eastAsiaTheme="minorEastAsia" w:cstheme="minorEastAsia"/>
+          <w:sz w:val="21"/>
+          <w:szCs w:val="21"/>
+          <w:lang w:val="en-US" w:eastAsia="zh-CN"/>
+        </w:rPr>
+        <w:tab/>
+      </w:r>
+      <w:r>
+        <w:rPr>
+          <w:rFonts w:hint="eastAsia" w:asciiTheme="minorEastAsia" w:hAnsiTheme="minorEastAsia" w:eastAsiaTheme="minorEastAsia" w:cstheme="minorEastAsia"/>
+          <w:sz w:val="21"/>
+          <w:szCs w:val="21"/>
+          <w:lang w:val="en-US" w:eastAsia="zh-CN"/>
+        </w:rPr>
+        <w:tab/>
+      </w:r>
+      <w:r>
+        <w:rPr>
+          <w:rFonts w:hint="eastAsia" w:asciiTheme="minorEastAsia" w:hAnsiTheme="minorEastAsia" w:eastAsiaTheme="minorEastAsia" w:cstheme="minorEastAsia"/>
+          <w:sz w:val="21"/>
+          <w:szCs w:val="21"/>
+          <w:lang w:val="en-US" w:eastAsia="zh-CN"/>
+        </w:rPr>
+        <w:t>"district": "大兴区",</w:t>
+      </w:r>
+    </w:p>
+    <w:p>
+      <w:pPr>
+        <w:numPr>
+          <w:ilvl w:val="0"/>
+          <w:numId w:val="0"/>
+        </w:numPr>
+        <w:ind w:leftChars="0"/>
+        <w:rPr>
+          <w:rFonts w:hint="eastAsia" w:asciiTheme="minorEastAsia" w:hAnsiTheme="minorEastAsia" w:eastAsiaTheme="minorEastAsia" w:cstheme="minorEastAsia"/>
+          <w:sz w:val="21"/>
+          <w:szCs w:val="21"/>
+          <w:lang w:val="en-US" w:eastAsia="zh-CN"/>
+        </w:rPr>
+      </w:pPr>
+      <w:r>
+        <w:rPr>
+          <w:rFonts w:hint="eastAsia" w:asciiTheme="minorEastAsia" w:hAnsiTheme="minorEastAsia" w:eastAsiaTheme="minorEastAsia" w:cstheme="minorEastAsia"/>
+          <w:sz w:val="21"/>
+          <w:szCs w:val="21"/>
+          <w:lang w:val="en-US" w:eastAsia="zh-CN"/>
+        </w:rPr>
+        <w:tab/>
+      </w:r>
+      <w:r>
+        <w:rPr>
+          <w:rFonts w:hint="eastAsia" w:asciiTheme="minorEastAsia" w:hAnsiTheme="minorEastAsia" w:eastAsiaTheme="minorEastAsia" w:cstheme="minorEastAsia"/>
+          <w:sz w:val="21"/>
+          <w:szCs w:val="21"/>
+          <w:lang w:val="en-US" w:eastAsia="zh-CN"/>
+        </w:rPr>
+        <w:tab/>
+      </w:r>
+      <w:r>
+        <w:rPr>
+          <w:rFonts w:hint="eastAsia" w:asciiTheme="minorEastAsia" w:hAnsiTheme="minorEastAsia" w:eastAsiaTheme="minorEastAsia" w:cstheme="minorEastAsia"/>
+          <w:sz w:val="21"/>
+          <w:szCs w:val="21"/>
+          <w:lang w:val="en-US" w:eastAsia="zh-CN"/>
+        </w:rPr>
+        <w:t>"addr": "北环东路101号",</w:t>
+      </w:r>
+    </w:p>
+    <w:p>
+      <w:pPr>
+        <w:numPr>
+          <w:ilvl w:val="0"/>
+          <w:numId w:val="0"/>
+        </w:numPr>
+        <w:ind w:leftChars="0"/>
+        <w:rPr>
+          <w:rFonts w:hint="eastAsia" w:asciiTheme="minorEastAsia" w:hAnsiTheme="minorEastAsia" w:eastAsiaTheme="minorEastAsia" w:cstheme="minorEastAsia"/>
+          <w:sz w:val="21"/>
+          <w:szCs w:val="21"/>
+          <w:lang w:val="en-US" w:eastAsia="zh-CN"/>
+        </w:rPr>
+      </w:pPr>
+      <w:r>
+        <w:rPr>
+          <w:rFonts w:hint="eastAsia" w:asciiTheme="minorEastAsia" w:hAnsiTheme="minorEastAsia" w:eastAsiaTheme="minorEastAsia" w:cstheme="minorEastAsia"/>
+          <w:sz w:val="21"/>
+          <w:szCs w:val="21"/>
+          <w:lang w:val="en-US" w:eastAsia="zh-CN"/>
+        </w:rPr>
+        <w:tab/>
+      </w:r>
+      <w:r>
+        <w:rPr>
+          <w:rFonts w:hint="eastAsia" w:asciiTheme="minorEastAsia" w:hAnsiTheme="minorEastAsia" w:eastAsiaTheme="minorEastAsia" w:cstheme="minorEastAsia"/>
+          <w:sz w:val="21"/>
+          <w:szCs w:val="21"/>
+          <w:lang w:val="en-US" w:eastAsia="zh-CN"/>
+        </w:rPr>
+        <w:tab/>
+      </w:r>
+      <w:r>
+        <w:rPr>
+          <w:rFonts w:hint="eastAsia" w:asciiTheme="minorEastAsia" w:hAnsiTheme="minorEastAsia" w:eastAsiaTheme="minorEastAsia" w:cstheme="minorEastAsia"/>
+          <w:sz w:val="21"/>
+          <w:szCs w:val="21"/>
+          <w:lang w:val="en-US" w:eastAsia="zh-CN"/>
+        </w:rPr>
+        <w:t>"buildType": "塔楼",</w:t>
+      </w:r>
+    </w:p>
+    <w:p>
+      <w:pPr>
+        <w:numPr>
+          <w:ilvl w:val="0"/>
+          <w:numId w:val="0"/>
+        </w:numPr>
+        <w:ind w:leftChars="0"/>
+        <w:rPr>
+          <w:rFonts w:hint="eastAsia" w:asciiTheme="minorEastAsia" w:hAnsiTheme="minorEastAsia" w:eastAsiaTheme="minorEastAsia" w:cstheme="minorEastAsia"/>
+          <w:sz w:val="21"/>
+          <w:szCs w:val="21"/>
+          <w:lang w:val="en-US" w:eastAsia="zh-CN"/>
+        </w:rPr>
+      </w:pPr>
+      <w:r>
+        <w:rPr>
+          <w:rFonts w:hint="eastAsia" w:asciiTheme="minorEastAsia" w:hAnsiTheme="minorEastAsia" w:eastAsiaTheme="minorEastAsia" w:cstheme="minorEastAsia"/>
+          <w:sz w:val="21"/>
+          <w:szCs w:val="21"/>
+          <w:lang w:val="en-US" w:eastAsia="zh-CN"/>
+        </w:rPr>
+        <w:tab/>
+      </w:r>
+      <w:r>
+        <w:rPr>
+          <w:rFonts w:hint="eastAsia" w:asciiTheme="minorEastAsia" w:hAnsiTheme="minorEastAsia" w:eastAsiaTheme="minorEastAsia" w:cstheme="minorEastAsia"/>
+          <w:sz w:val="21"/>
+          <w:szCs w:val="21"/>
+          <w:lang w:val="en-US" w:eastAsia="zh-CN"/>
+        </w:rPr>
+        <w:tab/>
+      </w:r>
+      <w:r>
+        <w:rPr>
+          <w:rFonts w:hint="eastAsia" w:asciiTheme="minorEastAsia" w:hAnsiTheme="minorEastAsia" w:eastAsiaTheme="minorEastAsia" w:cstheme="minorEastAsia"/>
+          <w:sz w:val="21"/>
+          <w:szCs w:val="21"/>
+          <w:lang w:val="en-US" w:eastAsia="zh-CN"/>
+        </w:rPr>
+        <w:t>"buildYear": 1262707200000,</w:t>
+      </w:r>
+    </w:p>
+    <w:p>
+      <w:pPr>
+        <w:numPr>
+          <w:ilvl w:val="0"/>
+          <w:numId w:val="0"/>
+        </w:numPr>
+        <w:ind w:leftChars="0"/>
+        <w:rPr>
+          <w:rFonts w:hint="eastAsia" w:asciiTheme="minorEastAsia" w:hAnsiTheme="minorEastAsia" w:eastAsiaTheme="minorEastAsia" w:cstheme="minorEastAsia"/>
+          <w:sz w:val="21"/>
+          <w:szCs w:val="21"/>
+          <w:lang w:val="en-US" w:eastAsia="zh-CN"/>
+        </w:rPr>
+      </w:pPr>
+      <w:r>
+        <w:rPr>
+          <w:rFonts w:hint="eastAsia" w:asciiTheme="minorEastAsia" w:hAnsiTheme="minorEastAsia" w:eastAsiaTheme="minorEastAsia" w:cstheme="minorEastAsia"/>
+          <w:sz w:val="21"/>
+          <w:szCs w:val="21"/>
+          <w:lang w:val="en-US" w:eastAsia="zh-CN"/>
+        </w:rPr>
+        <w:tab/>
+      </w:r>
+      <w:r>
+        <w:rPr>
+          <w:rFonts w:hint="eastAsia" w:asciiTheme="minorEastAsia" w:hAnsiTheme="minorEastAsia" w:eastAsiaTheme="minorEastAsia" w:cstheme="minorEastAsia"/>
+          <w:sz w:val="21"/>
+          <w:szCs w:val="21"/>
+          <w:lang w:val="en-US" w:eastAsia="zh-CN"/>
+        </w:rPr>
+        <w:tab/>
+      </w:r>
+      <w:r>
+        <w:rPr>
+          <w:rFonts w:hint="eastAsia" w:asciiTheme="minorEastAsia" w:hAnsiTheme="minorEastAsia" w:eastAsiaTheme="minorEastAsia" w:cstheme="minorEastAsia"/>
+          <w:sz w:val="21"/>
+          <w:szCs w:val="21"/>
+          <w:lang w:val="en-US" w:eastAsia="zh-CN"/>
+        </w:rPr>
+        <w:t>"houseType": "公寓",</w:t>
+      </w:r>
+    </w:p>
+    <w:p>
+      <w:pPr>
+        <w:numPr>
+          <w:ilvl w:val="0"/>
+          <w:numId w:val="0"/>
+        </w:numPr>
+        <w:ind w:leftChars="0"/>
+        <w:rPr>
+          <w:rFonts w:hint="eastAsia" w:asciiTheme="minorEastAsia" w:hAnsiTheme="minorEastAsia" w:eastAsiaTheme="minorEastAsia" w:cstheme="minorEastAsia"/>
+          <w:sz w:val="21"/>
+          <w:szCs w:val="21"/>
+          <w:lang w:val="en-US" w:eastAsia="zh-CN"/>
+        </w:rPr>
+      </w:pPr>
+      <w:r>
+        <w:rPr>
+          <w:rFonts w:hint="eastAsia" w:asciiTheme="minorEastAsia" w:hAnsiTheme="minorEastAsia" w:eastAsiaTheme="minorEastAsia" w:cstheme="minorEastAsia"/>
+          <w:sz w:val="21"/>
+          <w:szCs w:val="21"/>
+          <w:lang w:val="en-US" w:eastAsia="zh-CN"/>
+        </w:rPr>
+        <w:tab/>
+      </w:r>
+      <w:r>
+        <w:rPr>
+          <w:rFonts w:hint="eastAsia" w:asciiTheme="minorEastAsia" w:hAnsiTheme="minorEastAsia" w:eastAsiaTheme="minorEastAsia" w:cstheme="minorEastAsia"/>
+          <w:sz w:val="21"/>
+          <w:szCs w:val="21"/>
+          <w:lang w:val="en-US" w:eastAsia="zh-CN"/>
+        </w:rPr>
+        <w:tab/>
+      </w:r>
+      <w:r>
+        <w:rPr>
+          <w:rFonts w:hint="eastAsia" w:asciiTheme="minorEastAsia" w:hAnsiTheme="minorEastAsia" w:eastAsiaTheme="minorEastAsia" w:cstheme="minorEastAsia"/>
+          <w:sz w:val="21"/>
+          <w:szCs w:val="21"/>
+          <w:lang w:val="en-US" w:eastAsia="zh-CN"/>
+        </w:rPr>
+        <w:t>"floor": 1,</w:t>
+      </w:r>
+    </w:p>
+    <w:p>
+      <w:pPr>
+        <w:numPr>
+          <w:ilvl w:val="0"/>
+          <w:numId w:val="0"/>
+        </w:numPr>
+        <w:ind w:leftChars="0"/>
+        <w:rPr>
+          <w:rFonts w:hint="eastAsia" w:asciiTheme="minorEastAsia" w:hAnsiTheme="minorEastAsia" w:eastAsiaTheme="minorEastAsia" w:cstheme="minorEastAsia"/>
+          <w:sz w:val="21"/>
+          <w:szCs w:val="21"/>
+          <w:lang w:val="en-US" w:eastAsia="zh-CN"/>
+        </w:rPr>
+      </w:pPr>
+      <w:r>
+        <w:rPr>
+          <w:rFonts w:hint="eastAsia" w:asciiTheme="minorEastAsia" w:hAnsiTheme="minorEastAsia" w:eastAsiaTheme="minorEastAsia" w:cstheme="minorEastAsia"/>
+          <w:sz w:val="21"/>
+          <w:szCs w:val="21"/>
+          <w:lang w:val="en-US" w:eastAsia="zh-CN"/>
+        </w:rPr>
+        <w:tab/>
+      </w:r>
+      <w:r>
+        <w:rPr>
+          <w:rFonts w:hint="eastAsia" w:asciiTheme="minorEastAsia" w:hAnsiTheme="minorEastAsia" w:eastAsiaTheme="minorEastAsia" w:cstheme="minorEastAsia"/>
+          <w:sz w:val="21"/>
+          <w:szCs w:val="21"/>
+          <w:lang w:val="en-US" w:eastAsia="zh-CN"/>
+        </w:rPr>
+        <w:tab/>
+      </w:r>
+      <w:r>
+        <w:rPr>
+          <w:rFonts w:hint="eastAsia" w:asciiTheme="minorEastAsia" w:hAnsiTheme="minorEastAsia" w:eastAsiaTheme="minorEastAsia" w:cstheme="minorEastAsia"/>
+          <w:sz w:val="21"/>
+          <w:szCs w:val="21"/>
+          <w:lang w:val="en-US" w:eastAsia="zh-CN"/>
+        </w:rPr>
+        <w:t>"salePrice": 100.00,</w:t>
+      </w:r>
+    </w:p>
+    <w:p>
+      <w:pPr>
+        <w:numPr>
+          <w:ilvl w:val="0"/>
+          <w:numId w:val="0"/>
+        </w:numPr>
+        <w:ind w:leftChars="0"/>
+        <w:rPr>
+          <w:rFonts w:hint="eastAsia" w:asciiTheme="minorEastAsia" w:hAnsiTheme="minorEastAsia" w:eastAsiaTheme="minorEastAsia" w:cstheme="minorEastAsia"/>
+          <w:sz w:val="21"/>
+          <w:szCs w:val="21"/>
+          <w:lang w:val="en-US" w:eastAsia="zh-CN"/>
+        </w:rPr>
+      </w:pPr>
+      <w:r>
+        <w:rPr>
+          <w:rFonts w:hint="eastAsia" w:asciiTheme="minorEastAsia" w:hAnsiTheme="minorEastAsia" w:eastAsiaTheme="minorEastAsia" w:cstheme="minorEastAsia"/>
+          <w:sz w:val="21"/>
+          <w:szCs w:val="21"/>
+          <w:lang w:val="en-US" w:eastAsia="zh-CN"/>
+        </w:rPr>
+        <w:tab/>
+      </w:r>
+      <w:r>
+        <w:rPr>
+          <w:rFonts w:hint="eastAsia" w:asciiTheme="minorEastAsia" w:hAnsiTheme="minorEastAsia" w:eastAsiaTheme="minorEastAsia" w:cstheme="minorEastAsia"/>
+          <w:sz w:val="21"/>
+          <w:szCs w:val="21"/>
+          <w:lang w:val="en-US" w:eastAsia="zh-CN"/>
+        </w:rPr>
+        <w:tab/>
+      </w:r>
+      <w:r>
+        <w:rPr>
+          <w:rFonts w:hint="eastAsia" w:asciiTheme="minorEastAsia" w:hAnsiTheme="minorEastAsia" w:eastAsiaTheme="minorEastAsia" w:cstheme="minorEastAsia"/>
+          <w:sz w:val="21"/>
+          <w:szCs w:val="21"/>
+          <w:lang w:val="en-US" w:eastAsia="zh-CN"/>
+        </w:rPr>
+        <w:t>"direction": "南",</w:t>
+      </w:r>
+    </w:p>
+    <w:p>
+      <w:pPr>
+        <w:numPr>
+          <w:ilvl w:val="0"/>
+          <w:numId w:val="0"/>
+        </w:numPr>
+        <w:ind w:leftChars="0"/>
+        <w:rPr>
+          <w:rFonts w:hint="eastAsia" w:asciiTheme="minorEastAsia" w:hAnsiTheme="minorEastAsia" w:eastAsiaTheme="minorEastAsia" w:cstheme="minorEastAsia"/>
+          <w:sz w:val="21"/>
+          <w:szCs w:val="21"/>
+          <w:lang w:val="en-US" w:eastAsia="zh-CN"/>
+        </w:rPr>
+      </w:pPr>
+      <w:r>
+        <w:rPr>
+          <w:rFonts w:hint="eastAsia" w:asciiTheme="minorEastAsia" w:hAnsiTheme="minorEastAsia" w:eastAsiaTheme="minorEastAsia" w:cstheme="minorEastAsia"/>
+          <w:sz w:val="21"/>
+          <w:szCs w:val="21"/>
+          <w:lang w:val="en-US" w:eastAsia="zh-CN"/>
+        </w:rPr>
+        <w:tab/>
+      </w:r>
+      <w:r>
+        <w:rPr>
+          <w:rFonts w:hint="eastAsia" w:asciiTheme="minorEastAsia" w:hAnsiTheme="minorEastAsia" w:eastAsiaTheme="minorEastAsia" w:cstheme="minorEastAsia"/>
+          <w:sz w:val="21"/>
+          <w:szCs w:val="21"/>
+          <w:lang w:val="en-US" w:eastAsia="zh-CN"/>
+        </w:rPr>
+        <w:tab/>
+      </w:r>
+      <w:r>
+        <w:rPr>
+          <w:rFonts w:hint="eastAsia" w:asciiTheme="minorEastAsia" w:hAnsiTheme="minorEastAsia" w:eastAsiaTheme="minorEastAsia" w:cstheme="minorEastAsia"/>
+          <w:sz w:val="21"/>
+          <w:szCs w:val="21"/>
+          <w:lang w:val="en-US" w:eastAsia="zh-CN"/>
+        </w:rPr>
+        <w:t>"renovation": "精装修",</w:t>
+      </w:r>
+    </w:p>
+    <w:p>
+      <w:pPr>
+        <w:numPr>
+          <w:ilvl w:val="0"/>
+          <w:numId w:val="0"/>
+        </w:numPr>
+        <w:ind w:leftChars="0"/>
+        <w:rPr>
+          <w:rFonts w:hint="eastAsia" w:asciiTheme="minorEastAsia" w:hAnsiTheme="minorEastAsia" w:eastAsiaTheme="minorEastAsia" w:cstheme="minorEastAsia"/>
+          <w:sz w:val="21"/>
+          <w:szCs w:val="21"/>
+          <w:lang w:val="en-US" w:eastAsia="zh-CN"/>
+        </w:rPr>
+      </w:pPr>
+      <w:r>
+        <w:rPr>
+          <w:rFonts w:hint="eastAsia" w:asciiTheme="minorEastAsia" w:hAnsiTheme="minorEastAsia" w:eastAsiaTheme="minorEastAsia" w:cstheme="minorEastAsia"/>
+          <w:sz w:val="21"/>
+          <w:szCs w:val="21"/>
+          <w:lang w:val="en-US" w:eastAsia="zh-CN"/>
+        </w:rPr>
+        <w:tab/>
+      </w:r>
+      <w:r>
+        <w:rPr>
+          <w:rFonts w:hint="eastAsia" w:asciiTheme="minorEastAsia" w:hAnsiTheme="minorEastAsia" w:eastAsiaTheme="minorEastAsia" w:cstheme="minorEastAsia"/>
+          <w:sz w:val="21"/>
+          <w:szCs w:val="21"/>
+          <w:lang w:val="en-US" w:eastAsia="zh-CN"/>
+        </w:rPr>
+        <w:tab/>
+      </w:r>
+      <w:r>
+        <w:rPr>
+          <w:rFonts w:hint="eastAsia" w:asciiTheme="minorEastAsia" w:hAnsiTheme="minorEastAsia" w:eastAsiaTheme="minorEastAsia" w:cstheme="minorEastAsia"/>
+          <w:sz w:val="21"/>
+          <w:szCs w:val="21"/>
+          <w:lang w:val="en-US" w:eastAsia="zh-CN"/>
+        </w:rPr>
+        <w:t>"unitPrice": 1.00,</w:t>
+      </w:r>
+    </w:p>
+    <w:p>
+      <w:pPr>
+        <w:numPr>
+          <w:ilvl w:val="0"/>
+          <w:numId w:val="0"/>
+        </w:numPr>
+        <w:ind w:leftChars="0"/>
+        <w:rPr>
+          <w:rFonts w:hint="eastAsia" w:asciiTheme="minorEastAsia" w:hAnsiTheme="minorEastAsia" w:eastAsiaTheme="minorEastAsia" w:cstheme="minorEastAsia"/>
+          <w:sz w:val="21"/>
+          <w:szCs w:val="21"/>
+          <w:lang w:val="en-US" w:eastAsia="zh-CN"/>
+        </w:rPr>
+      </w:pPr>
+      <w:r>
+        <w:rPr>
+          <w:rFonts w:hint="eastAsia" w:asciiTheme="minorEastAsia" w:hAnsiTheme="minorEastAsia" w:eastAsiaTheme="minorEastAsia" w:cstheme="minorEastAsia"/>
+          <w:sz w:val="21"/>
+          <w:szCs w:val="21"/>
+          <w:lang w:val="en-US" w:eastAsia="zh-CN"/>
+        </w:rPr>
+        <w:tab/>
+      </w:r>
+      <w:r>
+        <w:rPr>
+          <w:rFonts w:hint="eastAsia" w:asciiTheme="minorEastAsia" w:hAnsiTheme="minorEastAsia" w:eastAsiaTheme="minorEastAsia" w:cstheme="minorEastAsia"/>
+          <w:sz w:val="21"/>
+          <w:szCs w:val="21"/>
+          <w:lang w:val="en-US" w:eastAsia="zh-CN"/>
+        </w:rPr>
+        <w:tab/>
+      </w:r>
+      <w:r>
+        <w:rPr>
+          <w:rFonts w:hint="eastAsia" w:asciiTheme="minorEastAsia" w:hAnsiTheme="minorEastAsia" w:eastAsiaTheme="minorEastAsia" w:cstheme="minorEastAsia"/>
+          <w:sz w:val="21"/>
+          <w:szCs w:val="21"/>
+          <w:lang w:val="en-US" w:eastAsia="zh-CN"/>
+        </w:rPr>
+        <w:t>"fristPay": 30.00,</w:t>
+      </w:r>
+    </w:p>
+    <w:p>
+      <w:pPr>
+        <w:numPr>
+          <w:ilvl w:val="0"/>
+          <w:numId w:val="0"/>
+        </w:numPr>
+        <w:ind w:leftChars="0"/>
+        <w:rPr>
+          <w:rFonts w:hint="eastAsia" w:asciiTheme="minorEastAsia" w:hAnsiTheme="minorEastAsia" w:eastAsiaTheme="minorEastAsia" w:cstheme="minorEastAsia"/>
+          <w:sz w:val="21"/>
+          <w:szCs w:val="21"/>
+          <w:lang w:val="en-US" w:eastAsia="zh-CN"/>
+        </w:rPr>
+      </w:pPr>
+      <w:r>
+        <w:rPr>
+          <w:rFonts w:hint="eastAsia" w:asciiTheme="minorEastAsia" w:hAnsiTheme="minorEastAsia" w:eastAsiaTheme="minorEastAsia" w:cstheme="minorEastAsia"/>
+          <w:sz w:val="21"/>
+          <w:szCs w:val="21"/>
+          <w:lang w:val="en-US" w:eastAsia="zh-CN"/>
+        </w:rPr>
+        <w:tab/>
+      </w:r>
+      <w:r>
+        <w:rPr>
+          <w:rFonts w:hint="eastAsia" w:asciiTheme="minorEastAsia" w:hAnsiTheme="minorEastAsia" w:eastAsiaTheme="minorEastAsia" w:cstheme="minorEastAsia"/>
+          <w:sz w:val="21"/>
+          <w:szCs w:val="21"/>
+          <w:lang w:val="en-US" w:eastAsia="zh-CN"/>
+        </w:rPr>
+        <w:tab/>
+      </w:r>
+      <w:r>
+        <w:rPr>
+          <w:rFonts w:hint="eastAsia" w:asciiTheme="minorEastAsia" w:hAnsiTheme="minorEastAsia" w:eastAsiaTheme="minorEastAsia" w:cstheme="minorEastAsia"/>
+          <w:sz w:val="21"/>
+          <w:szCs w:val="21"/>
+          <w:lang w:val="en-US" w:eastAsia="zh-CN"/>
+        </w:rPr>
+        <w:t>"monthPay": 1.00,</w:t>
+      </w:r>
+    </w:p>
+    <w:p>
+      <w:pPr>
+        <w:numPr>
+          <w:ilvl w:val="0"/>
+          <w:numId w:val="0"/>
+        </w:numPr>
+        <w:ind w:leftChars="0"/>
+        <w:rPr>
+          <w:rFonts w:hint="eastAsia" w:asciiTheme="minorEastAsia" w:hAnsiTheme="minorEastAsia" w:eastAsiaTheme="minorEastAsia" w:cstheme="minorEastAsia"/>
+          <w:sz w:val="21"/>
+          <w:szCs w:val="21"/>
+          <w:lang w:val="en-US" w:eastAsia="zh-CN"/>
+        </w:rPr>
+      </w:pPr>
+      <w:r>
+        <w:rPr>
+          <w:rFonts w:hint="eastAsia" w:asciiTheme="minorEastAsia" w:hAnsiTheme="minorEastAsia" w:eastAsiaTheme="minorEastAsia" w:cstheme="minorEastAsia"/>
+          <w:sz w:val="21"/>
+          <w:szCs w:val="21"/>
+          <w:lang w:val="en-US" w:eastAsia="zh-CN"/>
+        </w:rPr>
+        <w:tab/>
+      </w:r>
+      <w:r>
+        <w:rPr>
+          <w:rFonts w:hint="eastAsia" w:asciiTheme="minorEastAsia" w:hAnsiTheme="minorEastAsia" w:eastAsiaTheme="minorEastAsia" w:cstheme="minorEastAsia"/>
+          <w:sz w:val="21"/>
+          <w:szCs w:val="21"/>
+          <w:lang w:val="en-US" w:eastAsia="zh-CN"/>
+        </w:rPr>
+        <w:tab/>
+      </w:r>
+      <w:r>
+        <w:rPr>
+          <w:rFonts w:hint="eastAsia" w:asciiTheme="minorEastAsia" w:hAnsiTheme="minorEastAsia" w:eastAsiaTheme="minorEastAsia" w:cstheme="minorEastAsia"/>
+          <w:sz w:val="21"/>
+          <w:szCs w:val="21"/>
+          <w:lang w:val="en-US" w:eastAsia="zh-CN"/>
+        </w:rPr>
+        <w:t>"ownerId": 1,</w:t>
+      </w:r>
+    </w:p>
+    <w:p>
+      <w:pPr>
+        <w:numPr>
+          <w:ilvl w:val="0"/>
+          <w:numId w:val="0"/>
+        </w:numPr>
+        <w:ind w:leftChars="0"/>
+        <w:rPr>
+          <w:rFonts w:hint="eastAsia" w:asciiTheme="minorEastAsia" w:hAnsiTheme="minorEastAsia" w:eastAsiaTheme="minorEastAsia" w:cstheme="minorEastAsia"/>
+          <w:sz w:val="21"/>
+          <w:szCs w:val="21"/>
+          <w:lang w:val="en-US" w:eastAsia="zh-CN"/>
+        </w:rPr>
+      </w:pPr>
+      <w:r>
+        <w:rPr>
+          <w:rFonts w:hint="eastAsia" w:asciiTheme="minorEastAsia" w:hAnsiTheme="minorEastAsia" w:eastAsiaTheme="minorEastAsia" w:cstheme="minorEastAsia"/>
+          <w:sz w:val="21"/>
+          <w:szCs w:val="21"/>
+          <w:lang w:val="en-US" w:eastAsia="zh-CN"/>
+        </w:rPr>
+        <w:tab/>
+      </w:r>
+      <w:r>
+        <w:rPr>
+          <w:rFonts w:hint="eastAsia" w:asciiTheme="minorEastAsia" w:hAnsiTheme="minorEastAsia" w:eastAsiaTheme="minorEastAsia" w:cstheme="minorEastAsia"/>
+          <w:sz w:val="21"/>
+          <w:szCs w:val="21"/>
+          <w:lang w:val="en-US" w:eastAsia="zh-CN"/>
+        </w:rPr>
+        <w:tab/>
+      </w:r>
+      <w:r>
+        <w:rPr>
+          <w:rFonts w:hint="eastAsia" w:asciiTheme="minorEastAsia" w:hAnsiTheme="minorEastAsia" w:eastAsiaTheme="minorEastAsia" w:cstheme="minorEastAsia"/>
+          <w:sz w:val="21"/>
+          <w:szCs w:val="21"/>
+          <w:lang w:val="en-US" w:eastAsia="zh-CN"/>
+        </w:rPr>
+        <w:t>"ownerName": "测试用户",</w:t>
+      </w:r>
+    </w:p>
+    <w:p>
+      <w:pPr>
+        <w:numPr>
+          <w:ilvl w:val="0"/>
+          <w:numId w:val="0"/>
+        </w:numPr>
+        <w:ind w:leftChars="0"/>
+        <w:rPr>
+          <w:rFonts w:hint="eastAsia" w:asciiTheme="minorEastAsia" w:hAnsiTheme="minorEastAsia" w:eastAsiaTheme="minorEastAsia" w:cstheme="minorEastAsia"/>
+          <w:sz w:val="21"/>
+          <w:szCs w:val="21"/>
+          <w:lang w:val="en-US" w:eastAsia="zh-CN"/>
+        </w:rPr>
+      </w:pPr>
+      <w:r>
+        <w:rPr>
+          <w:rFonts w:hint="eastAsia" w:asciiTheme="minorEastAsia" w:hAnsiTheme="minorEastAsia" w:eastAsiaTheme="minorEastAsia" w:cstheme="minorEastAsia"/>
+          <w:sz w:val="21"/>
+          <w:szCs w:val="21"/>
+          <w:lang w:val="en-US" w:eastAsia="zh-CN"/>
+        </w:rPr>
+        <w:tab/>
+      </w:r>
+      <w:r>
+        <w:rPr>
+          <w:rFonts w:hint="eastAsia" w:asciiTheme="minorEastAsia" w:hAnsiTheme="minorEastAsia" w:eastAsiaTheme="minorEastAsia" w:cstheme="minorEastAsia"/>
+          <w:sz w:val="21"/>
+          <w:szCs w:val="21"/>
+          <w:lang w:val="en-US" w:eastAsia="zh-CN"/>
+        </w:rPr>
+        <w:tab/>
+      </w:r>
+      <w:r>
+        <w:rPr>
+          <w:rFonts w:hint="eastAsia" w:asciiTheme="minorEastAsia" w:hAnsiTheme="minorEastAsia" w:eastAsiaTheme="minorEastAsia" w:cstheme="minorEastAsia"/>
+          <w:sz w:val="21"/>
+          <w:szCs w:val="21"/>
+          <w:lang w:val="en-US" w:eastAsia="zh-CN"/>
+        </w:rPr>
+        <w:t>"contactWay": "123456789",</w:t>
+      </w:r>
+    </w:p>
+    <w:p>
+      <w:pPr>
+        <w:numPr>
+          <w:ilvl w:val="0"/>
+          <w:numId w:val="0"/>
+        </w:numPr>
+        <w:ind w:leftChars="0"/>
+        <w:rPr>
+          <w:rFonts w:hint="eastAsia" w:asciiTheme="minorEastAsia" w:hAnsiTheme="minorEastAsia" w:eastAsiaTheme="minorEastAsia" w:cstheme="minorEastAsia"/>
+          <w:sz w:val="21"/>
+          <w:szCs w:val="21"/>
+          <w:lang w:val="en-US" w:eastAsia="zh-CN"/>
+        </w:rPr>
+      </w:pPr>
+      <w:r>
+        <w:rPr>
+          <w:rFonts w:hint="eastAsia" w:asciiTheme="minorEastAsia" w:hAnsiTheme="minorEastAsia" w:eastAsiaTheme="minorEastAsia" w:cstheme="minorEastAsia"/>
+          <w:sz w:val="21"/>
+          <w:szCs w:val="21"/>
+          <w:lang w:val="en-US" w:eastAsia="zh-CN"/>
+        </w:rPr>
+        <w:tab/>
+      </w:r>
+      <w:r>
+        <w:rPr>
+          <w:rFonts w:hint="eastAsia" w:asciiTheme="minorEastAsia" w:hAnsiTheme="minorEastAsia" w:eastAsiaTheme="minorEastAsia" w:cstheme="minorEastAsia"/>
+          <w:sz w:val="21"/>
+          <w:szCs w:val="21"/>
+          <w:lang w:val="en-US" w:eastAsia="zh-CN"/>
+        </w:rPr>
+        <w:tab/>
+      </w:r>
+      <w:r>
+        <w:rPr>
+          <w:rFonts w:hint="eastAsia" w:asciiTheme="minorEastAsia" w:hAnsiTheme="minorEastAsia" w:eastAsiaTheme="minorEastAsia" w:cstheme="minorEastAsia"/>
+          <w:sz w:val="21"/>
+          <w:szCs w:val="21"/>
+          <w:lang w:val="en-US" w:eastAsia="zh-CN"/>
+        </w:rPr>
+        <w:t>"descb": "房屋极好",</w:t>
+      </w:r>
+    </w:p>
+    <w:p>
+      <w:pPr>
+        <w:numPr>
+          <w:ilvl w:val="0"/>
+          <w:numId w:val="0"/>
+        </w:numPr>
+        <w:ind w:leftChars="0"/>
+        <w:rPr>
+          <w:rFonts w:hint="eastAsia" w:asciiTheme="minorEastAsia" w:hAnsiTheme="minorEastAsia" w:eastAsiaTheme="minorEastAsia" w:cstheme="minorEastAsia"/>
+          <w:sz w:val="21"/>
+          <w:szCs w:val="21"/>
+          <w:lang w:val="en-US" w:eastAsia="zh-CN"/>
+        </w:rPr>
+      </w:pPr>
+      <w:r>
+        <w:rPr>
+          <w:rFonts w:hint="eastAsia" w:asciiTheme="minorEastAsia" w:hAnsiTheme="minorEastAsia" w:eastAsiaTheme="minorEastAsia" w:cstheme="minorEastAsia"/>
+          <w:sz w:val="21"/>
+          <w:szCs w:val="21"/>
+          <w:lang w:val="en-US" w:eastAsia="zh-CN"/>
+        </w:rPr>
+        <w:tab/>
+      </w:r>
+      <w:r>
+        <w:rPr>
+          <w:rFonts w:hint="eastAsia" w:asciiTheme="minorEastAsia" w:hAnsiTheme="minorEastAsia" w:eastAsiaTheme="minorEastAsia" w:cstheme="minorEastAsia"/>
+          <w:sz w:val="21"/>
+          <w:szCs w:val="21"/>
+          <w:lang w:val="en-US" w:eastAsia="zh-CN"/>
+        </w:rPr>
+        <w:tab/>
+      </w:r>
+      <w:r>
+        <w:rPr>
+          <w:rFonts w:hint="eastAsia" w:asciiTheme="minorEastAsia" w:hAnsiTheme="minorEastAsia" w:eastAsiaTheme="minorEastAsia" w:cstheme="minorEastAsia"/>
+          <w:sz w:val="21"/>
+          <w:szCs w:val="21"/>
+          <w:lang w:val="en-US" w:eastAsia="zh-CN"/>
+        </w:rPr>
+        <w:t>"state": "售卖中",</w:t>
+      </w:r>
+    </w:p>
+    <w:p>
+      <w:pPr>
+        <w:numPr>
+          <w:ilvl w:val="0"/>
+          <w:numId w:val="0"/>
+        </w:numPr>
+        <w:ind w:leftChars="0"/>
+        <w:rPr>
+          <w:rFonts w:hint="eastAsia" w:asciiTheme="minorEastAsia" w:hAnsiTheme="minorEastAsia" w:eastAsiaTheme="minorEastAsia" w:cstheme="minorEastAsia"/>
+          <w:sz w:val="21"/>
+          <w:szCs w:val="21"/>
+          <w:lang w:val="en-US" w:eastAsia="zh-CN"/>
+        </w:rPr>
+      </w:pPr>
+      <w:r>
+        <w:rPr>
+          <w:rFonts w:hint="eastAsia" w:asciiTheme="minorEastAsia" w:hAnsiTheme="minorEastAsia" w:eastAsiaTheme="minorEastAsia" w:cstheme="minorEastAsia"/>
+          <w:sz w:val="21"/>
+          <w:szCs w:val="21"/>
+          <w:lang w:val="en-US" w:eastAsia="zh-CN"/>
+        </w:rPr>
+        <w:tab/>
+      </w:r>
+      <w:r>
+        <w:rPr>
+          <w:rFonts w:hint="eastAsia" w:asciiTheme="minorEastAsia" w:hAnsiTheme="minorEastAsia" w:eastAsiaTheme="minorEastAsia" w:cstheme="minorEastAsia"/>
+          <w:sz w:val="21"/>
+          <w:szCs w:val="21"/>
+          <w:lang w:val="en-US" w:eastAsia="zh-CN"/>
+        </w:rPr>
+        <w:tab/>
+      </w:r>
+      <w:r>
+        <w:rPr>
+          <w:rFonts w:hint="eastAsia" w:asciiTheme="minorEastAsia" w:hAnsiTheme="minorEastAsia" w:eastAsiaTheme="minorEastAsia" w:cstheme="minorEastAsia"/>
+          <w:sz w:val="21"/>
+          <w:szCs w:val="21"/>
+          <w:lang w:val="en-US" w:eastAsia="zh-CN"/>
+        </w:rPr>
+        <w:t>"majorAddr": "C:\\picFile\\1.jpg",</w:t>
+      </w:r>
+    </w:p>
+    <w:p>
+      <w:pPr>
+        <w:numPr>
+          <w:ilvl w:val="0"/>
+          <w:numId w:val="0"/>
+        </w:numPr>
+        <w:ind w:leftChars="0"/>
+        <w:rPr>
+          <w:rFonts w:hint="eastAsia" w:asciiTheme="minorEastAsia" w:hAnsiTheme="minorEastAsia" w:eastAsiaTheme="minorEastAsia" w:cstheme="minorEastAsia"/>
+          <w:sz w:val="21"/>
+          <w:szCs w:val="21"/>
+          <w:lang w:val="en-US" w:eastAsia="zh-CN"/>
+        </w:rPr>
+      </w:pPr>
+      <w:r>
+        <w:rPr>
+          <w:rFonts w:hint="eastAsia" w:asciiTheme="minorEastAsia" w:hAnsiTheme="minorEastAsia" w:eastAsiaTheme="minorEastAsia" w:cstheme="minorEastAsia"/>
+          <w:sz w:val="21"/>
+          <w:szCs w:val="21"/>
+          <w:lang w:val="en-US" w:eastAsia="zh-CN"/>
+        </w:rPr>
+        <w:tab/>
+      </w:r>
+      <w:r>
+        <w:rPr>
+          <w:rFonts w:hint="eastAsia" w:asciiTheme="minorEastAsia" w:hAnsiTheme="minorEastAsia" w:eastAsiaTheme="minorEastAsia" w:cstheme="minorEastAsia"/>
+          <w:sz w:val="21"/>
+          <w:szCs w:val="21"/>
+          <w:lang w:val="en-US" w:eastAsia="zh-CN"/>
+        </w:rPr>
+        <w:tab/>
+      </w:r>
+      <w:r>
+        <w:rPr>
+          <w:rFonts w:hint="eastAsia" w:asciiTheme="minorEastAsia" w:hAnsiTheme="minorEastAsia" w:eastAsiaTheme="minorEastAsia" w:cstheme="minorEastAsia"/>
+          <w:sz w:val="21"/>
+          <w:szCs w:val="21"/>
+          <w:lang w:val="en-US" w:eastAsia="zh-CN"/>
+        </w:rPr>
+        <w:t>"remark": "",</w:t>
+      </w:r>
+    </w:p>
+    <w:p>
+      <w:pPr>
+        <w:numPr>
+          <w:ilvl w:val="0"/>
+          <w:numId w:val="0"/>
+        </w:numPr>
+        <w:ind w:leftChars="0"/>
+        <w:rPr>
+          <w:rFonts w:hint="eastAsia" w:asciiTheme="minorEastAsia" w:hAnsiTheme="minorEastAsia" w:eastAsiaTheme="minorEastAsia" w:cstheme="minorEastAsia"/>
+          <w:sz w:val="21"/>
+          <w:szCs w:val="21"/>
+          <w:lang w:val="en-US" w:eastAsia="zh-CN"/>
+        </w:rPr>
+      </w:pPr>
+      <w:r>
+        <w:rPr>
+          <w:rFonts w:hint="eastAsia" w:asciiTheme="minorEastAsia" w:hAnsiTheme="minorEastAsia" w:eastAsiaTheme="minorEastAsia" w:cstheme="minorEastAsia"/>
+          <w:sz w:val="21"/>
+          <w:szCs w:val="21"/>
+          <w:lang w:val="en-US" w:eastAsia="zh-CN"/>
+        </w:rPr>
+        <w:tab/>
+      </w:r>
+      <w:r>
+        <w:rPr>
+          <w:rFonts w:hint="eastAsia" w:asciiTheme="minorEastAsia" w:hAnsiTheme="minorEastAsia" w:eastAsiaTheme="minorEastAsia" w:cstheme="minorEastAsia"/>
+          <w:sz w:val="21"/>
+          <w:szCs w:val="21"/>
+          <w:lang w:val="en-US" w:eastAsia="zh-CN"/>
+        </w:rPr>
+        <w:tab/>
+      </w:r>
+      <w:r>
+        <w:rPr>
+          <w:rFonts w:hint="eastAsia" w:asciiTheme="minorEastAsia" w:hAnsiTheme="minorEastAsia" w:eastAsiaTheme="minorEastAsia" w:cstheme="minorEastAsia"/>
+          <w:sz w:val="21"/>
+          <w:szCs w:val="21"/>
+          <w:lang w:val="en-US" w:eastAsia="zh-CN"/>
+        </w:rPr>
+        <w:t>"liftFlag": "无",</w:t>
+      </w:r>
+    </w:p>
+    <w:p>
+      <w:pPr>
+        <w:numPr>
+          <w:ilvl w:val="0"/>
+          <w:numId w:val="0"/>
+        </w:numPr>
+        <w:ind w:leftChars="0"/>
+        <w:rPr>
+          <w:rFonts w:hint="eastAsia" w:asciiTheme="minorEastAsia" w:hAnsiTheme="minorEastAsia" w:eastAsiaTheme="minorEastAsia" w:cstheme="minorEastAsia"/>
+          <w:sz w:val="21"/>
+          <w:szCs w:val="21"/>
+          <w:lang w:val="en-US" w:eastAsia="zh-CN"/>
+        </w:rPr>
+      </w:pPr>
+      <w:r>
+        <w:rPr>
+          <w:rFonts w:hint="eastAsia" w:asciiTheme="minorEastAsia" w:hAnsiTheme="minorEastAsia" w:eastAsiaTheme="minorEastAsia" w:cstheme="minorEastAsia"/>
+          <w:sz w:val="21"/>
+          <w:szCs w:val="21"/>
+          <w:lang w:val="en-US" w:eastAsia="zh-CN"/>
+        </w:rPr>
+        <w:tab/>
+      </w:r>
+      <w:r>
+        <w:rPr>
+          <w:rFonts w:hint="eastAsia" w:asciiTheme="minorEastAsia" w:hAnsiTheme="minorEastAsia" w:eastAsiaTheme="minorEastAsia" w:cstheme="minorEastAsia"/>
+          <w:sz w:val="21"/>
+          <w:szCs w:val="21"/>
+          <w:lang w:val="en-US" w:eastAsia="zh-CN"/>
+        </w:rPr>
+        <w:tab/>
+      </w:r>
+      <w:r>
+        <w:rPr>
+          <w:rFonts w:hint="eastAsia" w:asciiTheme="minorEastAsia" w:hAnsiTheme="minorEastAsia" w:eastAsiaTheme="minorEastAsia" w:cstheme="minorEastAsia"/>
+          <w:sz w:val="21"/>
+          <w:szCs w:val="21"/>
+          <w:lang w:val="en-US" w:eastAsia="zh-CN"/>
+        </w:rPr>
+        <w:t>"heat": "无供暖",</w:t>
+      </w:r>
+    </w:p>
+    <w:p>
+      <w:pPr>
+        <w:numPr>
+          <w:ilvl w:val="0"/>
+          <w:numId w:val="0"/>
+        </w:numPr>
+        <w:ind w:leftChars="0"/>
+        <w:rPr>
+          <w:rFonts w:hint="eastAsia" w:asciiTheme="minorEastAsia" w:hAnsiTheme="minorEastAsia" w:eastAsiaTheme="minorEastAsia" w:cstheme="minorEastAsia"/>
+          <w:sz w:val="21"/>
+          <w:szCs w:val="21"/>
+          <w:lang w:val="en-US" w:eastAsia="zh-CN"/>
+        </w:rPr>
+      </w:pPr>
+      <w:r>
+        <w:rPr>
+          <w:rFonts w:hint="eastAsia" w:asciiTheme="minorEastAsia" w:hAnsiTheme="minorEastAsia" w:eastAsiaTheme="minorEastAsia" w:cstheme="minorEastAsia"/>
+          <w:sz w:val="21"/>
+          <w:szCs w:val="21"/>
+          <w:lang w:val="en-US" w:eastAsia="zh-CN"/>
+        </w:rPr>
+        <w:tab/>
+      </w:r>
+      <w:r>
+        <w:rPr>
+          <w:rFonts w:hint="eastAsia" w:asciiTheme="minorEastAsia" w:hAnsiTheme="minorEastAsia" w:eastAsiaTheme="minorEastAsia" w:cstheme="minorEastAsia"/>
+          <w:sz w:val="21"/>
+          <w:szCs w:val="21"/>
+          <w:lang w:val="en-US" w:eastAsia="zh-CN"/>
+        </w:rPr>
+        <w:tab/>
+      </w:r>
+      <w:r>
+        <w:rPr>
+          <w:rFonts w:hint="eastAsia" w:asciiTheme="minorEastAsia" w:hAnsiTheme="minorEastAsia" w:eastAsiaTheme="minorEastAsia" w:cstheme="minorEastAsia"/>
+          <w:sz w:val="21"/>
+          <w:szCs w:val="21"/>
+          <w:lang w:val="en-US" w:eastAsia="zh-CN"/>
+        </w:rPr>
+        <w:t>"houseAge": 8,</w:t>
+      </w:r>
+    </w:p>
+    <w:p>
+      <w:pPr>
+        <w:numPr>
+          <w:ilvl w:val="0"/>
+          <w:numId w:val="0"/>
+        </w:numPr>
+        <w:ind w:leftChars="0"/>
+        <w:rPr>
+          <w:rFonts w:hint="eastAsia" w:asciiTheme="minorEastAsia" w:hAnsiTheme="minorEastAsia" w:eastAsiaTheme="minorEastAsia" w:cstheme="minorEastAsia"/>
+          <w:sz w:val="21"/>
+          <w:szCs w:val="21"/>
+          <w:lang w:val="en-US" w:eastAsia="zh-CN"/>
+        </w:rPr>
+      </w:pPr>
+      <w:r>
+        <w:rPr>
+          <w:rFonts w:hint="eastAsia" w:asciiTheme="minorEastAsia" w:hAnsiTheme="minorEastAsia" w:eastAsiaTheme="minorEastAsia" w:cstheme="minorEastAsia"/>
+          <w:sz w:val="21"/>
+          <w:szCs w:val="21"/>
+          <w:lang w:val="en-US" w:eastAsia="zh-CN"/>
+        </w:rPr>
+        <w:tab/>
+      </w:r>
+      <w:r>
+        <w:rPr>
+          <w:rFonts w:hint="eastAsia" w:asciiTheme="minorEastAsia" w:hAnsiTheme="minorEastAsia" w:eastAsiaTheme="minorEastAsia" w:cstheme="minorEastAsia"/>
+          <w:sz w:val="21"/>
+          <w:szCs w:val="21"/>
+          <w:lang w:val="en-US" w:eastAsia="zh-CN"/>
+        </w:rPr>
+        <w:tab/>
+      </w:r>
+      <w:r>
+        <w:rPr>
+          <w:rFonts w:hint="eastAsia" w:asciiTheme="minorEastAsia" w:hAnsiTheme="minorEastAsia" w:eastAsiaTheme="minorEastAsia" w:cstheme="minorEastAsia"/>
+          <w:sz w:val="21"/>
+          <w:szCs w:val="21"/>
+          <w:lang w:val="en-US" w:eastAsia="zh-CN"/>
+        </w:rPr>
+        <w:t>"houseNo": "156456456456456546",</w:t>
+      </w:r>
+    </w:p>
+    <w:p>
+      <w:pPr>
+        <w:numPr>
+          <w:ilvl w:val="0"/>
+          <w:numId w:val="0"/>
+        </w:numPr>
+        <w:ind w:leftChars="0"/>
+        <w:rPr>
+          <w:rFonts w:hint="eastAsia" w:asciiTheme="minorEastAsia" w:hAnsiTheme="minorEastAsia" w:eastAsiaTheme="minorEastAsia" w:cstheme="minorEastAsia"/>
+          <w:sz w:val="21"/>
+          <w:szCs w:val="21"/>
+          <w:lang w:val="en-US" w:eastAsia="zh-CN"/>
+        </w:rPr>
+      </w:pPr>
+      <w:r>
+        <w:rPr>
+          <w:rFonts w:hint="eastAsia" w:asciiTheme="minorEastAsia" w:hAnsiTheme="minorEastAsia" w:eastAsiaTheme="minorEastAsia" w:cstheme="minorEastAsia"/>
+          <w:sz w:val="21"/>
+          <w:szCs w:val="21"/>
+          <w:lang w:val="en-US" w:eastAsia="zh-CN"/>
+        </w:rPr>
+        <w:tab/>
+      </w:r>
+      <w:r>
+        <w:rPr>
+          <w:rFonts w:hint="eastAsia" w:asciiTheme="minorEastAsia" w:hAnsiTheme="minorEastAsia" w:eastAsiaTheme="minorEastAsia" w:cstheme="minorEastAsia"/>
+          <w:sz w:val="21"/>
+          <w:szCs w:val="21"/>
+          <w:lang w:val="en-US" w:eastAsia="zh-CN"/>
+        </w:rPr>
+        <w:tab/>
+      </w:r>
+      <w:r>
+        <w:rPr>
+          <w:rFonts w:hint="eastAsia" w:asciiTheme="minorEastAsia" w:hAnsiTheme="minorEastAsia" w:eastAsiaTheme="minorEastAsia" w:cstheme="minorEastAsia"/>
+          <w:sz w:val="21"/>
+          <w:szCs w:val="21"/>
+          <w:lang w:val="en-US" w:eastAsia="zh-CN"/>
+        </w:rPr>
+        <w:t>"createTime": 1520265600000,</w:t>
+      </w:r>
+    </w:p>
+    <w:p>
+      <w:pPr>
+        <w:numPr>
+          <w:ilvl w:val="0"/>
+          <w:numId w:val="0"/>
+        </w:numPr>
+        <w:ind w:leftChars="0"/>
+        <w:rPr>
+          <w:rFonts w:hint="eastAsia" w:asciiTheme="minorEastAsia" w:hAnsiTheme="minorEastAsia" w:eastAsiaTheme="minorEastAsia" w:cstheme="minorEastAsia"/>
+          <w:sz w:val="21"/>
+          <w:szCs w:val="21"/>
+          <w:lang w:val="en-US" w:eastAsia="zh-CN"/>
+        </w:rPr>
+      </w:pPr>
+      <w:r>
+        <w:rPr>
+          <w:rFonts w:hint="eastAsia" w:asciiTheme="minorEastAsia" w:hAnsiTheme="minorEastAsia" w:eastAsiaTheme="minorEastAsia" w:cstheme="minorEastAsia"/>
+          <w:sz w:val="21"/>
+          <w:szCs w:val="21"/>
+          <w:lang w:val="en-US" w:eastAsia="zh-CN"/>
+        </w:rPr>
+        <w:tab/>
+      </w:r>
+      <w:r>
+        <w:rPr>
+          <w:rFonts w:hint="eastAsia" w:asciiTheme="minorEastAsia" w:hAnsiTheme="minorEastAsia" w:eastAsiaTheme="minorEastAsia" w:cstheme="minorEastAsia"/>
+          <w:sz w:val="21"/>
+          <w:szCs w:val="21"/>
+          <w:lang w:val="en-US" w:eastAsia="zh-CN"/>
+        </w:rPr>
+        <w:tab/>
+      </w:r>
+      <w:r>
+        <w:rPr>
+          <w:rFonts w:hint="eastAsia" w:asciiTheme="minorEastAsia" w:hAnsiTheme="minorEastAsia" w:eastAsiaTheme="minorEastAsia" w:cstheme="minorEastAsia"/>
+          <w:sz w:val="21"/>
+          <w:szCs w:val="21"/>
+          <w:lang w:val="en-US" w:eastAsia="zh-CN"/>
+        </w:rPr>
+        <w:t>"createId": 1,</w:t>
+      </w:r>
+    </w:p>
+    <w:p>
+      <w:pPr>
+        <w:numPr>
+          <w:ilvl w:val="0"/>
+          <w:numId w:val="0"/>
+        </w:numPr>
+        <w:ind w:leftChars="0"/>
+        <w:rPr>
+          <w:rFonts w:hint="eastAsia" w:asciiTheme="minorEastAsia" w:hAnsiTheme="minorEastAsia" w:eastAsiaTheme="minorEastAsia" w:cstheme="minorEastAsia"/>
+          <w:sz w:val="21"/>
+          <w:szCs w:val="21"/>
+          <w:lang w:val="en-US" w:eastAsia="zh-CN"/>
+        </w:rPr>
+      </w:pPr>
+      <w:r>
+        <w:rPr>
+          <w:rFonts w:hint="eastAsia" w:asciiTheme="minorEastAsia" w:hAnsiTheme="minorEastAsia" w:eastAsiaTheme="minorEastAsia" w:cstheme="minorEastAsia"/>
+          <w:sz w:val="21"/>
+          <w:szCs w:val="21"/>
+          <w:lang w:val="en-US" w:eastAsia="zh-CN"/>
+        </w:rPr>
+        <w:tab/>
+      </w:r>
+      <w:r>
+        <w:rPr>
+          <w:rFonts w:hint="eastAsia" w:asciiTheme="minorEastAsia" w:hAnsiTheme="minorEastAsia" w:eastAsiaTheme="minorEastAsia" w:cstheme="minorEastAsia"/>
+          <w:sz w:val="21"/>
+          <w:szCs w:val="21"/>
+          <w:lang w:val="en-US" w:eastAsia="zh-CN"/>
+        </w:rPr>
+        <w:tab/>
+      </w:r>
+      <w:r>
+        <w:rPr>
+          <w:rFonts w:hint="eastAsia" w:asciiTheme="minorEastAsia" w:hAnsiTheme="minorEastAsia" w:eastAsiaTheme="minorEastAsia" w:cstheme="minorEastAsia"/>
+          <w:sz w:val="21"/>
+          <w:szCs w:val="21"/>
+          <w:lang w:val="en-US" w:eastAsia="zh-CN"/>
+        </w:rPr>
+        <w:t>"createName": "测试用户",</w:t>
+      </w:r>
+    </w:p>
+    <w:p>
+      <w:pPr>
+        <w:numPr>
+          <w:ilvl w:val="0"/>
+          <w:numId w:val="0"/>
+        </w:numPr>
+        <w:ind w:leftChars="0"/>
+        <w:rPr>
+          <w:rFonts w:hint="eastAsia" w:asciiTheme="minorEastAsia" w:hAnsiTheme="minorEastAsia" w:eastAsiaTheme="minorEastAsia" w:cstheme="minorEastAsia"/>
+          <w:sz w:val="21"/>
+          <w:szCs w:val="21"/>
+          <w:lang w:val="en-US" w:eastAsia="zh-CN"/>
+        </w:rPr>
+      </w:pPr>
+      <w:r>
+        <w:rPr>
+          <w:rFonts w:hint="eastAsia" w:asciiTheme="minorEastAsia" w:hAnsiTheme="minorEastAsia" w:eastAsiaTheme="minorEastAsia" w:cstheme="minorEastAsia"/>
+          <w:sz w:val="21"/>
+          <w:szCs w:val="21"/>
+          <w:lang w:val="en-US" w:eastAsia="zh-CN"/>
+        </w:rPr>
+        <w:tab/>
+      </w:r>
+      <w:r>
+        <w:rPr>
+          <w:rFonts w:hint="eastAsia" w:asciiTheme="minorEastAsia" w:hAnsiTheme="minorEastAsia" w:eastAsiaTheme="minorEastAsia" w:cstheme="minorEastAsia"/>
+          <w:sz w:val="21"/>
+          <w:szCs w:val="21"/>
+          <w:lang w:val="en-US" w:eastAsia="zh-CN"/>
+        </w:rPr>
+        <w:tab/>
+      </w:r>
+      <w:r>
+        <w:rPr>
+          <w:rFonts w:hint="eastAsia" w:asciiTheme="minorEastAsia" w:hAnsiTheme="minorEastAsia" w:eastAsiaTheme="minorEastAsia" w:cstheme="minorEastAsia"/>
+          <w:sz w:val="21"/>
+          <w:szCs w:val="21"/>
+          <w:lang w:val="en-US" w:eastAsia="zh-CN"/>
+        </w:rPr>
+        <w:t>"houseStar": {</w:t>
+      </w:r>
+    </w:p>
+    <w:p>
+      <w:pPr>
+        <w:numPr>
+          <w:ilvl w:val="0"/>
+          <w:numId w:val="0"/>
+        </w:numPr>
+        <w:ind w:leftChars="0"/>
+        <w:rPr>
+          <w:rFonts w:hint="eastAsia" w:asciiTheme="minorEastAsia" w:hAnsiTheme="minorEastAsia" w:eastAsiaTheme="minorEastAsia" w:cstheme="minorEastAsia"/>
+          <w:sz w:val="21"/>
+          <w:szCs w:val="21"/>
+          <w:lang w:val="en-US" w:eastAsia="zh-CN"/>
+        </w:rPr>
+      </w:pPr>
+      <w:r>
+        <w:rPr>
+          <w:rFonts w:hint="eastAsia" w:asciiTheme="minorEastAsia" w:hAnsiTheme="minorEastAsia" w:eastAsiaTheme="minorEastAsia" w:cstheme="minorEastAsia"/>
+          <w:sz w:val="21"/>
+          <w:szCs w:val="21"/>
+          <w:lang w:val="en-US" w:eastAsia="zh-CN"/>
+        </w:rPr>
+        <w:tab/>
+      </w:r>
+      <w:r>
+        <w:rPr>
+          <w:rFonts w:hint="eastAsia" w:asciiTheme="minorEastAsia" w:hAnsiTheme="minorEastAsia" w:eastAsiaTheme="minorEastAsia" w:cstheme="minorEastAsia"/>
+          <w:sz w:val="21"/>
+          <w:szCs w:val="21"/>
+          <w:lang w:val="en-US" w:eastAsia="zh-CN"/>
+        </w:rPr>
+        <w:tab/>
+      </w:r>
+      <w:r>
+        <w:rPr>
+          <w:rFonts w:hint="eastAsia" w:asciiTheme="minorEastAsia" w:hAnsiTheme="minorEastAsia" w:eastAsiaTheme="minorEastAsia" w:cstheme="minorEastAsia"/>
+          <w:sz w:val="21"/>
+          <w:szCs w:val="21"/>
+          <w:lang w:val="en-US" w:eastAsia="zh-CN"/>
+        </w:rPr>
+        <w:tab/>
+      </w:r>
+      <w:r>
+        <w:rPr>
+          <w:rFonts w:hint="eastAsia" w:asciiTheme="minorEastAsia" w:hAnsiTheme="minorEastAsia" w:eastAsiaTheme="minorEastAsia" w:cstheme="minorEastAsia"/>
+          <w:sz w:val="21"/>
+          <w:szCs w:val="21"/>
+          <w:lang w:val="en-US" w:eastAsia="zh-CN"/>
+        </w:rPr>
+        <w:t>"defultFlag": null,</w:t>
+      </w:r>
+    </w:p>
+    <w:p>
+      <w:pPr>
+        <w:numPr>
+          <w:ilvl w:val="0"/>
+          <w:numId w:val="0"/>
+        </w:numPr>
+        <w:ind w:leftChars="0"/>
+        <w:rPr>
+          <w:rFonts w:hint="eastAsia" w:asciiTheme="minorEastAsia" w:hAnsiTheme="minorEastAsia" w:eastAsiaTheme="minorEastAsia" w:cstheme="minorEastAsia"/>
+          <w:sz w:val="21"/>
+          <w:szCs w:val="21"/>
+          <w:lang w:val="en-US" w:eastAsia="zh-CN"/>
+        </w:rPr>
+      </w:pPr>
+      <w:r>
+        <w:rPr>
+          <w:rFonts w:hint="eastAsia" w:asciiTheme="minorEastAsia" w:hAnsiTheme="minorEastAsia" w:eastAsiaTheme="minorEastAsia" w:cstheme="minorEastAsia"/>
+          <w:sz w:val="21"/>
+          <w:szCs w:val="21"/>
+          <w:lang w:val="en-US" w:eastAsia="zh-CN"/>
+        </w:rPr>
+        <w:tab/>
+      </w:r>
+      <w:r>
+        <w:rPr>
+          <w:rFonts w:hint="eastAsia" w:asciiTheme="minorEastAsia" w:hAnsiTheme="minorEastAsia" w:eastAsiaTheme="minorEastAsia" w:cstheme="minorEastAsia"/>
+          <w:sz w:val="21"/>
+          <w:szCs w:val="21"/>
+          <w:lang w:val="en-US" w:eastAsia="zh-CN"/>
+        </w:rPr>
+        <w:tab/>
+      </w:r>
+      <w:r>
+        <w:rPr>
+          <w:rFonts w:hint="eastAsia" w:asciiTheme="minorEastAsia" w:hAnsiTheme="minorEastAsia" w:eastAsiaTheme="minorEastAsia" w:cstheme="minorEastAsia"/>
+          <w:sz w:val="21"/>
+          <w:szCs w:val="21"/>
+          <w:lang w:val="en-US" w:eastAsia="zh-CN"/>
+        </w:rPr>
+        <w:tab/>
+      </w:r>
+      <w:r>
+        <w:rPr>
+          <w:rFonts w:hint="eastAsia" w:asciiTheme="minorEastAsia" w:hAnsiTheme="minorEastAsia" w:eastAsiaTheme="minorEastAsia" w:cstheme="minorEastAsia"/>
+          <w:sz w:val="21"/>
+          <w:szCs w:val="21"/>
+          <w:lang w:val="en-US" w:eastAsia="zh-CN"/>
+        </w:rPr>
+        <w:t>"houseId": 1,</w:t>
+      </w:r>
+    </w:p>
+    <w:p>
+      <w:pPr>
+        <w:numPr>
+          <w:ilvl w:val="0"/>
+          <w:numId w:val="0"/>
+        </w:numPr>
+        <w:ind w:leftChars="0"/>
+        <w:rPr>
+          <w:rFonts w:hint="eastAsia" w:asciiTheme="minorEastAsia" w:hAnsiTheme="minorEastAsia" w:eastAsiaTheme="minorEastAsia" w:cstheme="minorEastAsia"/>
+          <w:sz w:val="21"/>
+          <w:szCs w:val="21"/>
+          <w:lang w:val="en-US" w:eastAsia="zh-CN"/>
+        </w:rPr>
+      </w:pPr>
+      <w:r>
+        <w:rPr>
+          <w:rFonts w:hint="eastAsia" w:asciiTheme="minorEastAsia" w:hAnsiTheme="minorEastAsia" w:eastAsiaTheme="minorEastAsia" w:cstheme="minorEastAsia"/>
+          <w:sz w:val="21"/>
+          <w:szCs w:val="21"/>
+          <w:lang w:val="en-US" w:eastAsia="zh-CN"/>
+        </w:rPr>
+        <w:tab/>
+      </w:r>
+      <w:r>
+        <w:rPr>
+          <w:rFonts w:hint="eastAsia" w:asciiTheme="minorEastAsia" w:hAnsiTheme="minorEastAsia" w:eastAsiaTheme="minorEastAsia" w:cstheme="minorEastAsia"/>
+          <w:sz w:val="21"/>
+          <w:szCs w:val="21"/>
+          <w:lang w:val="en-US" w:eastAsia="zh-CN"/>
+        </w:rPr>
+        <w:tab/>
+      </w:r>
+      <w:r>
+        <w:rPr>
+          <w:rFonts w:hint="eastAsia" w:asciiTheme="minorEastAsia" w:hAnsiTheme="minorEastAsia" w:eastAsiaTheme="minorEastAsia" w:cstheme="minorEastAsia"/>
+          <w:sz w:val="21"/>
+          <w:szCs w:val="21"/>
+          <w:lang w:val="en-US" w:eastAsia="zh-CN"/>
+        </w:rPr>
+        <w:tab/>
+      </w:r>
+      <w:r>
+        <w:rPr>
+          <w:rFonts w:hint="eastAsia" w:asciiTheme="minorEastAsia" w:hAnsiTheme="minorEastAsia" w:eastAsiaTheme="minorEastAsia" w:cstheme="minorEastAsia"/>
+          <w:sz w:val="21"/>
+          <w:szCs w:val="21"/>
+          <w:lang w:val="en-US" w:eastAsia="zh-CN"/>
+        </w:rPr>
+        <w:t>"houseName": "测试房屋",</w:t>
+      </w:r>
+    </w:p>
+    <w:p>
+      <w:pPr>
+        <w:numPr>
+          <w:ilvl w:val="0"/>
+          <w:numId w:val="0"/>
+        </w:numPr>
+        <w:ind w:leftChars="0"/>
+        <w:rPr>
+          <w:rFonts w:hint="eastAsia" w:asciiTheme="minorEastAsia" w:hAnsiTheme="minorEastAsia" w:eastAsiaTheme="minorEastAsia" w:cstheme="minorEastAsia"/>
+          <w:sz w:val="21"/>
+          <w:szCs w:val="21"/>
+          <w:lang w:val="en-US" w:eastAsia="zh-CN"/>
+        </w:rPr>
+      </w:pPr>
+      <w:r>
+        <w:rPr>
+          <w:rFonts w:hint="eastAsia" w:asciiTheme="minorEastAsia" w:hAnsiTheme="minorEastAsia" w:eastAsiaTheme="minorEastAsia" w:cstheme="minorEastAsia"/>
+          <w:sz w:val="21"/>
+          <w:szCs w:val="21"/>
+          <w:lang w:val="en-US" w:eastAsia="zh-CN"/>
+        </w:rPr>
+        <w:tab/>
+      </w:r>
+      <w:r>
+        <w:rPr>
+          <w:rFonts w:hint="eastAsia" w:asciiTheme="minorEastAsia" w:hAnsiTheme="minorEastAsia" w:eastAsiaTheme="minorEastAsia" w:cstheme="minorEastAsia"/>
+          <w:sz w:val="21"/>
+          <w:szCs w:val="21"/>
+          <w:lang w:val="en-US" w:eastAsia="zh-CN"/>
+        </w:rPr>
+        <w:tab/>
+      </w:r>
+      <w:r>
+        <w:rPr>
+          <w:rFonts w:hint="eastAsia" w:asciiTheme="minorEastAsia" w:hAnsiTheme="minorEastAsia" w:eastAsiaTheme="minorEastAsia" w:cstheme="minorEastAsia"/>
+          <w:sz w:val="21"/>
+          <w:szCs w:val="21"/>
+          <w:lang w:val="en-US" w:eastAsia="zh-CN"/>
+        </w:rPr>
+        <w:tab/>
+      </w:r>
+      <w:r>
+        <w:rPr>
+          <w:rFonts w:hint="eastAsia" w:asciiTheme="minorEastAsia" w:hAnsiTheme="minorEastAsia" w:eastAsiaTheme="minorEastAsia" w:cstheme="minorEastAsia"/>
+          <w:sz w:val="21"/>
+          <w:szCs w:val="21"/>
+          <w:lang w:val="en-US" w:eastAsia="zh-CN"/>
+        </w:rPr>
+        <w:t>"abs": "简介",</w:t>
+      </w:r>
+    </w:p>
+    <w:p>
+      <w:pPr>
+        <w:numPr>
+          <w:ilvl w:val="0"/>
+          <w:numId w:val="0"/>
+        </w:numPr>
+        <w:ind w:leftChars="0"/>
+        <w:rPr>
+          <w:rFonts w:hint="eastAsia" w:asciiTheme="minorEastAsia" w:hAnsiTheme="minorEastAsia" w:eastAsiaTheme="minorEastAsia" w:cstheme="minorEastAsia"/>
+          <w:sz w:val="21"/>
+          <w:szCs w:val="21"/>
+          <w:lang w:val="en-US" w:eastAsia="zh-CN"/>
+        </w:rPr>
+      </w:pPr>
+      <w:r>
+        <w:rPr>
+          <w:rFonts w:hint="eastAsia" w:asciiTheme="minorEastAsia" w:hAnsiTheme="minorEastAsia" w:eastAsiaTheme="minorEastAsia" w:cstheme="minorEastAsia"/>
+          <w:sz w:val="21"/>
+          <w:szCs w:val="21"/>
+          <w:lang w:val="en-US" w:eastAsia="zh-CN"/>
+        </w:rPr>
+        <w:tab/>
+      </w:r>
+      <w:r>
+        <w:rPr>
+          <w:rFonts w:hint="eastAsia" w:asciiTheme="minorEastAsia" w:hAnsiTheme="minorEastAsia" w:eastAsiaTheme="minorEastAsia" w:cstheme="minorEastAsia"/>
+          <w:sz w:val="21"/>
+          <w:szCs w:val="21"/>
+          <w:lang w:val="en-US" w:eastAsia="zh-CN"/>
+        </w:rPr>
+        <w:tab/>
+      </w:r>
+      <w:r>
+        <w:rPr>
+          <w:rFonts w:hint="eastAsia" w:asciiTheme="minorEastAsia" w:hAnsiTheme="minorEastAsia" w:eastAsiaTheme="minorEastAsia" w:cstheme="minorEastAsia"/>
+          <w:sz w:val="21"/>
+          <w:szCs w:val="21"/>
+          <w:lang w:val="en-US" w:eastAsia="zh-CN"/>
+        </w:rPr>
+        <w:tab/>
+      </w:r>
+      <w:r>
+        <w:rPr>
+          <w:rFonts w:hint="eastAsia" w:asciiTheme="minorEastAsia" w:hAnsiTheme="minorEastAsia" w:eastAsiaTheme="minorEastAsia" w:cstheme="minorEastAsia"/>
+          <w:sz w:val="21"/>
+          <w:szCs w:val="21"/>
+          <w:lang w:val="en-US" w:eastAsia="zh-CN"/>
+        </w:rPr>
+        <w:t>"typeDesc": "13456456456",</w:t>
+      </w:r>
+    </w:p>
+    <w:p>
+      <w:pPr>
+        <w:numPr>
+          <w:ilvl w:val="0"/>
+          <w:numId w:val="0"/>
+        </w:numPr>
+        <w:ind w:leftChars="0"/>
+        <w:rPr>
+          <w:rFonts w:hint="eastAsia" w:asciiTheme="minorEastAsia" w:hAnsiTheme="minorEastAsia" w:eastAsiaTheme="minorEastAsia" w:cstheme="minorEastAsia"/>
+          <w:sz w:val="21"/>
+          <w:szCs w:val="21"/>
+          <w:lang w:val="en-US" w:eastAsia="zh-CN"/>
+        </w:rPr>
+      </w:pPr>
+      <w:r>
+        <w:rPr>
+          <w:rFonts w:hint="eastAsia" w:asciiTheme="minorEastAsia" w:hAnsiTheme="minorEastAsia" w:eastAsiaTheme="minorEastAsia" w:cstheme="minorEastAsia"/>
+          <w:sz w:val="21"/>
+          <w:szCs w:val="21"/>
+          <w:lang w:val="en-US" w:eastAsia="zh-CN"/>
+        </w:rPr>
+        <w:tab/>
+      </w:r>
+      <w:r>
+        <w:rPr>
+          <w:rFonts w:hint="eastAsia" w:asciiTheme="minorEastAsia" w:hAnsiTheme="minorEastAsia" w:eastAsiaTheme="minorEastAsia" w:cstheme="minorEastAsia"/>
+          <w:sz w:val="21"/>
+          <w:szCs w:val="21"/>
+          <w:lang w:val="en-US" w:eastAsia="zh-CN"/>
+        </w:rPr>
+        <w:tab/>
+      </w:r>
+      <w:r>
+        <w:rPr>
+          <w:rFonts w:hint="eastAsia" w:asciiTheme="minorEastAsia" w:hAnsiTheme="minorEastAsia" w:eastAsiaTheme="minorEastAsia" w:cstheme="minorEastAsia"/>
+          <w:sz w:val="21"/>
+          <w:szCs w:val="21"/>
+          <w:lang w:val="en-US" w:eastAsia="zh-CN"/>
+        </w:rPr>
+        <w:tab/>
+      </w:r>
+      <w:r>
+        <w:rPr>
+          <w:rFonts w:hint="eastAsia" w:asciiTheme="minorEastAsia" w:hAnsiTheme="minorEastAsia" w:eastAsiaTheme="minorEastAsia" w:cstheme="minorEastAsia"/>
+          <w:sz w:val="21"/>
+          <w:szCs w:val="21"/>
+          <w:lang w:val="en-US" w:eastAsia="zh-CN"/>
+        </w:rPr>
+        <w:t>"buildDesc": "精装修，非常好"</w:t>
+      </w:r>
+    </w:p>
+    <w:p>
+      <w:pPr>
+        <w:numPr>
+          <w:ilvl w:val="0"/>
+          <w:numId w:val="0"/>
+        </w:numPr>
+        <w:ind w:leftChars="0"/>
+        <w:rPr>
+          <w:rFonts w:hint="eastAsia" w:asciiTheme="minorEastAsia" w:hAnsiTheme="minorEastAsia" w:eastAsiaTheme="minorEastAsia" w:cstheme="minorEastAsia"/>
+          <w:sz w:val="21"/>
+          <w:szCs w:val="21"/>
+          <w:lang w:val="en-US" w:eastAsia="zh-CN"/>
+        </w:rPr>
+      </w:pPr>
+      <w:r>
+        <w:rPr>
+          <w:rFonts w:hint="eastAsia" w:asciiTheme="minorEastAsia" w:hAnsiTheme="minorEastAsia" w:eastAsiaTheme="minorEastAsia" w:cstheme="minorEastAsia"/>
+          <w:sz w:val="21"/>
+          <w:szCs w:val="21"/>
+          <w:lang w:val="en-US" w:eastAsia="zh-CN"/>
+        </w:rPr>
+        <w:tab/>
+      </w:r>
+      <w:r>
+        <w:rPr>
+          <w:rFonts w:hint="eastAsia" w:asciiTheme="minorEastAsia" w:hAnsiTheme="minorEastAsia" w:eastAsiaTheme="minorEastAsia" w:cstheme="minorEastAsia"/>
+          <w:sz w:val="21"/>
+          <w:szCs w:val="21"/>
+          <w:lang w:val="en-US" w:eastAsia="zh-CN"/>
+        </w:rPr>
+        <w:tab/>
+      </w:r>
+      <w:r>
+        <w:rPr>
+          <w:rFonts w:hint="eastAsia" w:asciiTheme="minorEastAsia" w:hAnsiTheme="minorEastAsia" w:eastAsiaTheme="minorEastAsia" w:cstheme="minorEastAsia"/>
+          <w:sz w:val="21"/>
+          <w:szCs w:val="21"/>
+          <w:lang w:val="en-US" w:eastAsia="zh-CN"/>
+        </w:rPr>
+        <w:t>},</w:t>
+      </w:r>
+    </w:p>
+    <w:p>
+      <w:pPr>
+        <w:numPr>
+          <w:ilvl w:val="0"/>
+          <w:numId w:val="0"/>
+        </w:numPr>
+        <w:ind w:leftChars="0"/>
+        <w:rPr>
+          <w:rFonts w:hint="eastAsia" w:asciiTheme="minorEastAsia" w:hAnsiTheme="minorEastAsia" w:eastAsiaTheme="minorEastAsia" w:cstheme="minorEastAsia"/>
+          <w:sz w:val="21"/>
+          <w:szCs w:val="21"/>
+          <w:lang w:val="en-US" w:eastAsia="zh-CN"/>
+        </w:rPr>
+      </w:pPr>
+      <w:r>
+        <w:rPr>
+          <w:rFonts w:hint="eastAsia" w:asciiTheme="minorEastAsia" w:hAnsiTheme="minorEastAsia" w:eastAsiaTheme="minorEastAsia" w:cstheme="minorEastAsia"/>
+          <w:sz w:val="21"/>
+          <w:szCs w:val="21"/>
+          <w:lang w:val="en-US" w:eastAsia="zh-CN"/>
+        </w:rPr>
+        <w:tab/>
+      </w:r>
+      <w:r>
+        <w:rPr>
+          <w:rFonts w:hint="eastAsia" w:asciiTheme="minorEastAsia" w:hAnsiTheme="minorEastAsia" w:eastAsiaTheme="minorEastAsia" w:cstheme="minorEastAsia"/>
+          <w:sz w:val="21"/>
+          <w:szCs w:val="21"/>
+          <w:lang w:val="en-US" w:eastAsia="zh-CN"/>
+        </w:rPr>
+        <w:tab/>
+      </w:r>
+      <w:r>
+        <w:rPr>
+          <w:rFonts w:hint="eastAsia" w:asciiTheme="minorEastAsia" w:hAnsiTheme="minorEastAsia" w:eastAsiaTheme="minorEastAsia" w:cstheme="minorEastAsia"/>
+          <w:sz w:val="21"/>
+          <w:szCs w:val="21"/>
+          <w:lang w:val="en-US" w:eastAsia="zh-CN"/>
+        </w:rPr>
+        <w:t>"houseConf": {</w:t>
+      </w:r>
+    </w:p>
+    <w:p>
+      <w:pPr>
+        <w:numPr>
+          <w:ilvl w:val="0"/>
+          <w:numId w:val="0"/>
+        </w:numPr>
+        <w:ind w:leftChars="0"/>
+        <w:rPr>
+          <w:rFonts w:hint="eastAsia" w:asciiTheme="minorEastAsia" w:hAnsiTheme="minorEastAsia" w:eastAsiaTheme="minorEastAsia" w:cstheme="minorEastAsia"/>
+          <w:sz w:val="21"/>
+          <w:szCs w:val="21"/>
+          <w:lang w:val="en-US" w:eastAsia="zh-CN"/>
+        </w:rPr>
+      </w:pPr>
+      <w:r>
+        <w:rPr>
+          <w:rFonts w:hint="eastAsia" w:asciiTheme="minorEastAsia" w:hAnsiTheme="minorEastAsia" w:eastAsiaTheme="minorEastAsia" w:cstheme="minorEastAsia"/>
+          <w:sz w:val="21"/>
+          <w:szCs w:val="21"/>
+          <w:lang w:val="en-US" w:eastAsia="zh-CN"/>
+        </w:rPr>
+        <w:tab/>
+      </w:r>
+      <w:r>
+        <w:rPr>
+          <w:rFonts w:hint="eastAsia" w:asciiTheme="minorEastAsia" w:hAnsiTheme="minorEastAsia" w:eastAsiaTheme="minorEastAsia" w:cstheme="minorEastAsia"/>
+          <w:sz w:val="21"/>
+          <w:szCs w:val="21"/>
+          <w:lang w:val="en-US" w:eastAsia="zh-CN"/>
+        </w:rPr>
+        <w:tab/>
+      </w:r>
+      <w:r>
+        <w:rPr>
+          <w:rFonts w:hint="eastAsia" w:asciiTheme="minorEastAsia" w:hAnsiTheme="minorEastAsia" w:eastAsiaTheme="minorEastAsia" w:cstheme="minorEastAsia"/>
+          <w:sz w:val="21"/>
+          <w:szCs w:val="21"/>
+          <w:lang w:val="en-US" w:eastAsia="zh-CN"/>
+        </w:rPr>
+        <w:tab/>
+      </w:r>
+      <w:r>
+        <w:rPr>
+          <w:rFonts w:hint="eastAsia" w:asciiTheme="minorEastAsia" w:hAnsiTheme="minorEastAsia" w:eastAsiaTheme="minorEastAsia" w:cstheme="minorEastAsia"/>
+          <w:sz w:val="21"/>
+          <w:szCs w:val="21"/>
+          <w:lang w:val="en-US" w:eastAsia="zh-CN"/>
+        </w:rPr>
+        <w:t>"defultFlag": null,</w:t>
+      </w:r>
+    </w:p>
+    <w:p>
+      <w:pPr>
+        <w:numPr>
+          <w:ilvl w:val="0"/>
+          <w:numId w:val="0"/>
+        </w:numPr>
+        <w:ind w:leftChars="0"/>
+        <w:rPr>
+          <w:rFonts w:hint="eastAsia" w:asciiTheme="minorEastAsia" w:hAnsiTheme="minorEastAsia" w:eastAsiaTheme="minorEastAsia" w:cstheme="minorEastAsia"/>
+          <w:sz w:val="21"/>
+          <w:szCs w:val="21"/>
+          <w:lang w:val="en-US" w:eastAsia="zh-CN"/>
+        </w:rPr>
+      </w:pPr>
+      <w:r>
+        <w:rPr>
+          <w:rFonts w:hint="eastAsia" w:asciiTheme="minorEastAsia" w:hAnsiTheme="minorEastAsia" w:eastAsiaTheme="minorEastAsia" w:cstheme="minorEastAsia"/>
+          <w:sz w:val="21"/>
+          <w:szCs w:val="21"/>
+          <w:lang w:val="en-US" w:eastAsia="zh-CN"/>
+        </w:rPr>
+        <w:tab/>
+      </w:r>
+      <w:r>
+        <w:rPr>
+          <w:rFonts w:hint="eastAsia" w:asciiTheme="minorEastAsia" w:hAnsiTheme="minorEastAsia" w:eastAsiaTheme="minorEastAsia" w:cstheme="minorEastAsia"/>
+          <w:sz w:val="21"/>
+          <w:szCs w:val="21"/>
+          <w:lang w:val="en-US" w:eastAsia="zh-CN"/>
+        </w:rPr>
+        <w:tab/>
+      </w:r>
+      <w:r>
+        <w:rPr>
+          <w:rFonts w:hint="eastAsia" w:asciiTheme="minorEastAsia" w:hAnsiTheme="minorEastAsia" w:eastAsiaTheme="minorEastAsia" w:cstheme="minorEastAsia"/>
+          <w:sz w:val="21"/>
+          <w:szCs w:val="21"/>
+          <w:lang w:val="en-US" w:eastAsia="zh-CN"/>
+        </w:rPr>
+        <w:tab/>
+      </w:r>
+      <w:r>
+        <w:rPr>
+          <w:rFonts w:hint="eastAsia" w:asciiTheme="minorEastAsia" w:hAnsiTheme="minorEastAsia" w:eastAsiaTheme="minorEastAsia" w:cstheme="minorEastAsia"/>
+          <w:sz w:val="21"/>
+          <w:szCs w:val="21"/>
+          <w:lang w:val="en-US" w:eastAsia="zh-CN"/>
+        </w:rPr>
+        <w:t>"houseId": 1,</w:t>
+      </w:r>
+    </w:p>
+    <w:p>
+      <w:pPr>
+        <w:numPr>
+          <w:ilvl w:val="0"/>
+          <w:numId w:val="0"/>
+        </w:numPr>
+        <w:ind w:leftChars="0"/>
+        <w:rPr>
+          <w:rFonts w:hint="eastAsia" w:asciiTheme="minorEastAsia" w:hAnsiTheme="minorEastAsia" w:eastAsiaTheme="minorEastAsia" w:cstheme="minorEastAsia"/>
+          <w:sz w:val="21"/>
+          <w:szCs w:val="21"/>
+          <w:lang w:val="en-US" w:eastAsia="zh-CN"/>
+        </w:rPr>
+      </w:pPr>
+      <w:r>
+        <w:rPr>
+          <w:rFonts w:hint="eastAsia" w:asciiTheme="minorEastAsia" w:hAnsiTheme="minorEastAsia" w:eastAsiaTheme="minorEastAsia" w:cstheme="minorEastAsia"/>
+          <w:sz w:val="21"/>
+          <w:szCs w:val="21"/>
+          <w:lang w:val="en-US" w:eastAsia="zh-CN"/>
+        </w:rPr>
+        <w:tab/>
+      </w:r>
+      <w:r>
+        <w:rPr>
+          <w:rFonts w:hint="eastAsia" w:asciiTheme="minorEastAsia" w:hAnsiTheme="minorEastAsia" w:eastAsiaTheme="minorEastAsia" w:cstheme="minorEastAsia"/>
+          <w:sz w:val="21"/>
+          <w:szCs w:val="21"/>
+          <w:lang w:val="en-US" w:eastAsia="zh-CN"/>
+        </w:rPr>
+        <w:tab/>
+      </w:r>
+      <w:r>
+        <w:rPr>
+          <w:rFonts w:hint="eastAsia" w:asciiTheme="minorEastAsia" w:hAnsiTheme="minorEastAsia" w:eastAsiaTheme="minorEastAsia" w:cstheme="minorEastAsia"/>
+          <w:sz w:val="21"/>
+          <w:szCs w:val="21"/>
+          <w:lang w:val="en-US" w:eastAsia="zh-CN"/>
+        </w:rPr>
+        <w:tab/>
+      </w:r>
+      <w:r>
+        <w:rPr>
+          <w:rFonts w:hint="eastAsia" w:asciiTheme="minorEastAsia" w:hAnsiTheme="minorEastAsia" w:eastAsiaTheme="minorEastAsia" w:cstheme="minorEastAsia"/>
+          <w:sz w:val="21"/>
+          <w:szCs w:val="21"/>
+          <w:lang w:val="en-US" w:eastAsia="zh-CN"/>
+        </w:rPr>
+        <w:t>"houseName": "测试房屋",</w:t>
+      </w:r>
+    </w:p>
+    <w:p>
+      <w:pPr>
+        <w:numPr>
+          <w:ilvl w:val="0"/>
+          <w:numId w:val="0"/>
+        </w:numPr>
+        <w:ind w:leftChars="0"/>
+        <w:rPr>
+          <w:rFonts w:hint="eastAsia" w:asciiTheme="minorEastAsia" w:hAnsiTheme="minorEastAsia" w:eastAsiaTheme="minorEastAsia" w:cstheme="minorEastAsia"/>
+          <w:sz w:val="21"/>
+          <w:szCs w:val="21"/>
+          <w:lang w:val="en-US" w:eastAsia="zh-CN"/>
+        </w:rPr>
+      </w:pPr>
+      <w:r>
+        <w:rPr>
+          <w:rFonts w:hint="eastAsia" w:asciiTheme="minorEastAsia" w:hAnsiTheme="minorEastAsia" w:eastAsiaTheme="minorEastAsia" w:cstheme="minorEastAsia"/>
+          <w:sz w:val="21"/>
+          <w:szCs w:val="21"/>
+          <w:lang w:val="en-US" w:eastAsia="zh-CN"/>
+        </w:rPr>
+        <w:tab/>
+      </w:r>
+      <w:r>
+        <w:rPr>
+          <w:rFonts w:hint="eastAsia" w:asciiTheme="minorEastAsia" w:hAnsiTheme="minorEastAsia" w:eastAsiaTheme="minorEastAsia" w:cstheme="minorEastAsia"/>
+          <w:sz w:val="21"/>
+          <w:szCs w:val="21"/>
+          <w:lang w:val="en-US" w:eastAsia="zh-CN"/>
+        </w:rPr>
+        <w:tab/>
+      </w:r>
+      <w:r>
+        <w:rPr>
+          <w:rFonts w:hint="eastAsia" w:asciiTheme="minorEastAsia" w:hAnsiTheme="minorEastAsia" w:eastAsiaTheme="minorEastAsia" w:cstheme="minorEastAsia"/>
+          <w:sz w:val="21"/>
+          <w:szCs w:val="21"/>
+          <w:lang w:val="en-US" w:eastAsia="zh-CN"/>
+        </w:rPr>
+        <w:tab/>
+      </w:r>
+      <w:r>
+        <w:rPr>
+          <w:rFonts w:hint="eastAsia" w:asciiTheme="minorEastAsia" w:hAnsiTheme="minorEastAsia" w:eastAsiaTheme="minorEastAsia" w:cstheme="minorEastAsia"/>
+          <w:sz w:val="21"/>
+          <w:szCs w:val="21"/>
+          <w:lang w:val="en-US" w:eastAsia="zh-CN"/>
+        </w:rPr>
+        <w:t>"facility": "小区有健身区",</w:t>
+      </w:r>
+    </w:p>
+    <w:p>
+      <w:pPr>
+        <w:numPr>
+          <w:ilvl w:val="0"/>
+          <w:numId w:val="0"/>
+        </w:numPr>
+        <w:ind w:leftChars="0"/>
+        <w:rPr>
+          <w:rFonts w:hint="eastAsia" w:asciiTheme="minorEastAsia" w:hAnsiTheme="minorEastAsia" w:eastAsiaTheme="minorEastAsia" w:cstheme="minorEastAsia"/>
+          <w:sz w:val="21"/>
+          <w:szCs w:val="21"/>
+          <w:lang w:val="en-US" w:eastAsia="zh-CN"/>
+        </w:rPr>
+      </w:pPr>
+      <w:r>
+        <w:rPr>
+          <w:rFonts w:hint="eastAsia" w:asciiTheme="minorEastAsia" w:hAnsiTheme="minorEastAsia" w:eastAsiaTheme="minorEastAsia" w:cstheme="minorEastAsia"/>
+          <w:sz w:val="21"/>
+          <w:szCs w:val="21"/>
+          <w:lang w:val="en-US" w:eastAsia="zh-CN"/>
+        </w:rPr>
+        <w:tab/>
+      </w:r>
+      <w:r>
+        <w:rPr>
+          <w:rFonts w:hint="eastAsia" w:asciiTheme="minorEastAsia" w:hAnsiTheme="minorEastAsia" w:eastAsiaTheme="minorEastAsia" w:cstheme="minorEastAsia"/>
+          <w:sz w:val="21"/>
+          <w:szCs w:val="21"/>
+          <w:lang w:val="en-US" w:eastAsia="zh-CN"/>
+        </w:rPr>
+        <w:tab/>
+      </w:r>
+      <w:r>
+        <w:rPr>
+          <w:rFonts w:hint="eastAsia" w:asciiTheme="minorEastAsia" w:hAnsiTheme="minorEastAsia" w:eastAsiaTheme="minorEastAsia" w:cstheme="minorEastAsia"/>
+          <w:sz w:val="21"/>
+          <w:szCs w:val="21"/>
+          <w:lang w:val="en-US" w:eastAsia="zh-CN"/>
+        </w:rPr>
+        <w:tab/>
+      </w:r>
+      <w:r>
+        <w:rPr>
+          <w:rFonts w:hint="eastAsia" w:asciiTheme="minorEastAsia" w:hAnsiTheme="minorEastAsia" w:eastAsiaTheme="minorEastAsia" w:cstheme="minorEastAsia"/>
+          <w:sz w:val="21"/>
+          <w:szCs w:val="21"/>
+          <w:lang w:val="en-US" w:eastAsia="zh-CN"/>
+        </w:rPr>
+        <w:t>"lifeConf": "有公园",</w:t>
+      </w:r>
+    </w:p>
+    <w:p>
+      <w:pPr>
+        <w:numPr>
+          <w:ilvl w:val="0"/>
+          <w:numId w:val="0"/>
+        </w:numPr>
+        <w:ind w:leftChars="0"/>
+        <w:rPr>
+          <w:rFonts w:hint="eastAsia" w:asciiTheme="minorEastAsia" w:hAnsiTheme="minorEastAsia" w:eastAsiaTheme="minorEastAsia" w:cstheme="minorEastAsia"/>
+          <w:sz w:val="21"/>
+          <w:szCs w:val="21"/>
+          <w:lang w:val="en-US" w:eastAsia="zh-CN"/>
+        </w:rPr>
+      </w:pPr>
+      <w:r>
+        <w:rPr>
+          <w:rFonts w:hint="eastAsia" w:asciiTheme="minorEastAsia" w:hAnsiTheme="minorEastAsia" w:eastAsiaTheme="minorEastAsia" w:cstheme="minorEastAsia"/>
+          <w:sz w:val="21"/>
+          <w:szCs w:val="21"/>
+          <w:lang w:val="en-US" w:eastAsia="zh-CN"/>
+        </w:rPr>
+        <w:tab/>
+      </w:r>
+      <w:r>
+        <w:rPr>
+          <w:rFonts w:hint="eastAsia" w:asciiTheme="minorEastAsia" w:hAnsiTheme="minorEastAsia" w:eastAsiaTheme="minorEastAsia" w:cstheme="minorEastAsia"/>
+          <w:sz w:val="21"/>
+          <w:szCs w:val="21"/>
+          <w:lang w:val="en-US" w:eastAsia="zh-CN"/>
+        </w:rPr>
+        <w:tab/>
+      </w:r>
+      <w:r>
+        <w:rPr>
+          <w:rFonts w:hint="eastAsia" w:asciiTheme="minorEastAsia" w:hAnsiTheme="minorEastAsia" w:eastAsiaTheme="minorEastAsia" w:cstheme="minorEastAsia"/>
+          <w:sz w:val="21"/>
+          <w:szCs w:val="21"/>
+          <w:lang w:val="en-US" w:eastAsia="zh-CN"/>
+        </w:rPr>
+        <w:tab/>
+      </w:r>
+      <w:r>
+        <w:rPr>
+          <w:rFonts w:hint="eastAsia" w:asciiTheme="minorEastAsia" w:hAnsiTheme="minorEastAsia" w:eastAsiaTheme="minorEastAsia" w:cstheme="minorEastAsia"/>
+          <w:sz w:val="21"/>
+          <w:szCs w:val="21"/>
+          <w:lang w:val="en-US" w:eastAsia="zh-CN"/>
+        </w:rPr>
+        <w:t>"traffic": "有地铁"</w:t>
+      </w:r>
+    </w:p>
+    <w:p>
+      <w:pPr>
+        <w:numPr>
+          <w:ilvl w:val="0"/>
+          <w:numId w:val="0"/>
+        </w:numPr>
+        <w:ind w:leftChars="0"/>
+        <w:rPr>
+          <w:rFonts w:hint="eastAsia" w:asciiTheme="minorEastAsia" w:hAnsiTheme="minorEastAsia" w:eastAsiaTheme="minorEastAsia" w:cstheme="minorEastAsia"/>
+          <w:sz w:val="21"/>
+          <w:szCs w:val="21"/>
+          <w:lang w:val="en-US" w:eastAsia="zh-CN"/>
+        </w:rPr>
+      </w:pPr>
+      <w:r>
+        <w:rPr>
+          <w:rFonts w:hint="eastAsia" w:asciiTheme="minorEastAsia" w:hAnsiTheme="minorEastAsia" w:eastAsiaTheme="minorEastAsia" w:cstheme="minorEastAsia"/>
+          <w:sz w:val="21"/>
+          <w:szCs w:val="21"/>
+          <w:lang w:val="en-US" w:eastAsia="zh-CN"/>
+        </w:rPr>
+        <w:tab/>
+      </w:r>
+      <w:r>
+        <w:rPr>
+          <w:rFonts w:hint="eastAsia" w:asciiTheme="minorEastAsia" w:hAnsiTheme="minorEastAsia" w:eastAsiaTheme="minorEastAsia" w:cstheme="minorEastAsia"/>
+          <w:sz w:val="21"/>
+          <w:szCs w:val="21"/>
+          <w:lang w:val="en-US" w:eastAsia="zh-CN"/>
+        </w:rPr>
+        <w:tab/>
+      </w:r>
+      <w:r>
+        <w:rPr>
+          <w:rFonts w:hint="eastAsia" w:asciiTheme="minorEastAsia" w:hAnsiTheme="minorEastAsia" w:eastAsiaTheme="minorEastAsia" w:cstheme="minorEastAsia"/>
+          <w:sz w:val="21"/>
+          <w:szCs w:val="21"/>
+          <w:lang w:val="en-US" w:eastAsia="zh-CN"/>
+        </w:rPr>
+        <w:t>}</w:t>
+      </w:r>
+    </w:p>
+    <w:p>
+      <w:pPr>
+        <w:numPr>
+          <w:ilvl w:val="0"/>
+          <w:numId w:val="0"/>
+        </w:numPr>
+        <w:ind w:leftChars="0"/>
+        <w:rPr>
+          <w:rFonts w:hint="eastAsia" w:asciiTheme="minorEastAsia" w:hAnsiTheme="minorEastAsia" w:eastAsiaTheme="minorEastAsia" w:cstheme="minorEastAsia"/>
+          <w:sz w:val="21"/>
+          <w:szCs w:val="21"/>
+          <w:lang w:val="en-US" w:eastAsia="zh-CN"/>
+        </w:rPr>
+      </w:pPr>
+      <w:r>
+        <w:rPr>
+          <w:rFonts w:hint="eastAsia" w:asciiTheme="minorEastAsia" w:hAnsiTheme="minorEastAsia" w:eastAsiaTheme="minorEastAsia" w:cstheme="minorEastAsia"/>
+          <w:sz w:val="21"/>
+          <w:szCs w:val="21"/>
+          <w:lang w:val="en-US" w:eastAsia="zh-CN"/>
+        </w:rPr>
+        <w:tab/>
+      </w:r>
+      <w:r>
+        <w:rPr>
+          <w:rFonts w:hint="eastAsia" w:asciiTheme="minorEastAsia" w:hAnsiTheme="minorEastAsia" w:eastAsiaTheme="minorEastAsia" w:cstheme="minorEastAsia"/>
+          <w:sz w:val="21"/>
+          <w:szCs w:val="21"/>
+          <w:lang w:val="en-US" w:eastAsia="zh-CN"/>
+        </w:rPr>
+        <w:t>},</w:t>
+      </w:r>
+    </w:p>
+    <w:p>
+      <w:pPr>
+        <w:numPr>
+          <w:ilvl w:val="0"/>
+          <w:numId w:val="0"/>
+        </w:numPr>
+        <w:ind w:leftChars="0"/>
+        <w:rPr>
+          <w:rFonts w:hint="eastAsia" w:asciiTheme="minorEastAsia" w:hAnsiTheme="minorEastAsia" w:eastAsiaTheme="minorEastAsia" w:cstheme="minorEastAsia"/>
+          <w:sz w:val="21"/>
+          <w:szCs w:val="21"/>
+          <w:lang w:val="en-US" w:eastAsia="zh-CN"/>
+        </w:rPr>
+      </w:pPr>
+      <w:r>
+        <w:rPr>
+          <w:rFonts w:hint="eastAsia" w:asciiTheme="minorEastAsia" w:hAnsiTheme="minorEastAsia" w:eastAsiaTheme="minorEastAsia" w:cstheme="minorEastAsia"/>
+          <w:sz w:val="21"/>
+          <w:szCs w:val="21"/>
+          <w:lang w:val="en-US" w:eastAsia="zh-CN"/>
+        </w:rPr>
+        <w:tab/>
+      </w:r>
+      <w:r>
+        <w:rPr>
+          <w:rFonts w:hint="eastAsia" w:asciiTheme="minorEastAsia" w:hAnsiTheme="minorEastAsia" w:eastAsiaTheme="minorEastAsia" w:cstheme="minorEastAsia"/>
+          <w:sz w:val="21"/>
+          <w:szCs w:val="21"/>
+          <w:lang w:val="en-US" w:eastAsia="zh-CN"/>
+        </w:rPr>
+        <w:t>"pager": null,</w:t>
+      </w:r>
+    </w:p>
+    <w:p>
+      <w:pPr>
+        <w:numPr>
+          <w:ilvl w:val="0"/>
+          <w:numId w:val="0"/>
+        </w:numPr>
+        <w:ind w:leftChars="0"/>
+        <w:rPr>
+          <w:rFonts w:hint="eastAsia" w:asciiTheme="minorEastAsia" w:hAnsiTheme="minorEastAsia" w:eastAsiaTheme="minorEastAsia" w:cstheme="minorEastAsia"/>
+          <w:sz w:val="21"/>
+          <w:szCs w:val="21"/>
+          <w:lang w:val="en-US" w:eastAsia="zh-CN"/>
+        </w:rPr>
+      </w:pPr>
+      <w:r>
+        <w:rPr>
+          <w:rFonts w:hint="eastAsia" w:asciiTheme="minorEastAsia" w:hAnsiTheme="minorEastAsia" w:eastAsiaTheme="minorEastAsia" w:cstheme="minorEastAsia"/>
+          <w:sz w:val="21"/>
+          <w:szCs w:val="21"/>
+          <w:lang w:val="en-US" w:eastAsia="zh-CN"/>
+        </w:rPr>
+        <w:tab/>
+      </w:r>
+      <w:r>
+        <w:rPr>
+          <w:rFonts w:hint="eastAsia" w:asciiTheme="minorEastAsia" w:hAnsiTheme="minorEastAsia" w:eastAsiaTheme="minorEastAsia" w:cstheme="minorEastAsia"/>
+          <w:sz w:val="21"/>
+          <w:szCs w:val="21"/>
+          <w:lang w:val="en-US" w:eastAsia="zh-CN"/>
+        </w:rPr>
+        <w:t>"success": true,</w:t>
+      </w:r>
+    </w:p>
+    <w:p>
+      <w:pPr>
+        <w:numPr>
+          <w:ilvl w:val="0"/>
+          <w:numId w:val="0"/>
+        </w:numPr>
+        <w:ind w:leftChars="0"/>
+        <w:rPr>
+          <w:rFonts w:hint="eastAsia" w:asciiTheme="minorEastAsia" w:hAnsiTheme="minorEastAsia" w:eastAsiaTheme="minorEastAsia" w:cstheme="minorEastAsia"/>
+          <w:sz w:val="21"/>
+          <w:szCs w:val="21"/>
+          <w:lang w:val="en-US" w:eastAsia="zh-CN"/>
+        </w:rPr>
+      </w:pPr>
+      <w:r>
+        <w:rPr>
+          <w:rFonts w:hint="eastAsia" w:asciiTheme="minorEastAsia" w:hAnsiTheme="minorEastAsia" w:eastAsiaTheme="minorEastAsia" w:cstheme="minorEastAsia"/>
+          <w:sz w:val="21"/>
+          <w:szCs w:val="21"/>
+          <w:lang w:val="en-US" w:eastAsia="zh-CN"/>
+        </w:rPr>
+        <w:tab/>
+      </w:r>
+      <w:r>
+        <w:rPr>
+          <w:rFonts w:hint="eastAsia" w:asciiTheme="minorEastAsia" w:hAnsiTheme="minorEastAsia" w:eastAsiaTheme="minorEastAsia" w:cstheme="minorEastAsia"/>
+          <w:sz w:val="21"/>
+          <w:szCs w:val="21"/>
+          <w:lang w:val="en-US" w:eastAsia="zh-CN"/>
+        </w:rPr>
+        <w:t>"message": "",</w:t>
+      </w:r>
+    </w:p>
+    <w:p>
+      <w:pPr>
+        <w:numPr>
+          <w:ilvl w:val="0"/>
+          <w:numId w:val="0"/>
+        </w:numPr>
+        <w:ind w:leftChars="0"/>
+        <w:rPr>
+          <w:rFonts w:hint="eastAsia" w:asciiTheme="minorEastAsia" w:hAnsiTheme="minorEastAsia" w:eastAsiaTheme="minorEastAsia" w:cstheme="minorEastAsia"/>
+          <w:sz w:val="21"/>
+          <w:szCs w:val="21"/>
+          <w:lang w:val="en-US" w:eastAsia="zh-CN"/>
+        </w:rPr>
+      </w:pPr>
+      <w:r>
+        <w:rPr>
+          <w:rFonts w:hint="eastAsia" w:asciiTheme="minorEastAsia" w:hAnsiTheme="minorEastAsia" w:eastAsiaTheme="minorEastAsia" w:cstheme="minorEastAsia"/>
+          <w:sz w:val="21"/>
+          <w:szCs w:val="21"/>
+          <w:lang w:val="en-US" w:eastAsia="zh-CN"/>
+        </w:rPr>
+        <w:tab/>
+      </w:r>
+      <w:r>
+        <w:rPr>
+          <w:rFonts w:hint="eastAsia" w:asciiTheme="minorEastAsia" w:hAnsiTheme="minorEastAsia" w:eastAsiaTheme="minorEastAsia" w:cstheme="minorEastAsia"/>
+          <w:sz w:val="21"/>
+          <w:szCs w:val="21"/>
+          <w:lang w:val="en-US" w:eastAsia="zh-CN"/>
+        </w:rPr>
+        <w:t>"code": ""</w:t>
+      </w:r>
+    </w:p>
+    <w:p>
+      <w:pPr>
+        <w:numPr>
+          <w:ilvl w:val="0"/>
+          <w:numId w:val="0"/>
+        </w:numPr>
+        <w:ind w:leftChars="0"/>
+        <w:rPr>
+          <w:rFonts w:hint="eastAsia" w:asciiTheme="minorEastAsia" w:hAnsiTheme="minorEastAsia" w:eastAsiaTheme="minorEastAsia" w:cstheme="minorEastAsia"/>
+          <w:sz w:val="21"/>
+          <w:szCs w:val="21"/>
+          <w:lang w:val="en-US" w:eastAsia="zh-CN"/>
+        </w:rPr>
+      </w:pPr>
+      <w:r>
+        <w:rPr>
+          <w:rFonts w:hint="eastAsia" w:asciiTheme="minorEastAsia" w:hAnsiTheme="minorEastAsia" w:eastAsiaTheme="minorEastAsia" w:cstheme="minorEastAsia"/>
+          <w:sz w:val="21"/>
+          <w:szCs w:val="21"/>
+          <w:lang w:val="en-US" w:eastAsia="zh-CN"/>
+        </w:rPr>
+        <w:t>}</w:t>
       </w:r>
     </w:p>
     <w:p>

</xml_diff>